<commit_message>
iframe con estilo en css
</commit_message>
<xml_diff>
--- a/Evaluacion_Implementacion_Accesibilidad.docx
+++ b/Evaluacion_Implementacion_Accesibilidad.docx
@@ -917,29 +917,7 @@
           <w14:ligatures w14:val="none"/>
         </w:rPr>
         <w:lastRenderedPageBreak/>
-        <w:t xml:space="preserve">El siguiente diagrama explica la organización de </w:t>
-      </w:r>
-      <w:proofErr w:type="gramStart"/>
-      <w:r>
-        <w:rPr>
-          <w:rFonts w:ascii="Arial" w:eastAsia="Times New Roman" w:hAnsi="Arial" w:cs="Arial"/>
-          <w:color w:val="000000"/>
-          <w:kern w:val="0"/>
-          <w:lang w:eastAsia="es-ES"/>
-          <w14:ligatures w14:val="none"/>
-        </w:rPr>
-        <w:t>las  WCAG</w:t>
-      </w:r>
-      <w:proofErr w:type="gramEnd"/>
-      <w:r>
-        <w:rPr>
-          <w:rFonts w:ascii="Arial" w:eastAsia="Times New Roman" w:hAnsi="Arial" w:cs="Arial"/>
-          <w:color w:val="000000"/>
-          <w:kern w:val="0"/>
-          <w:lang w:eastAsia="es-ES"/>
-          <w14:ligatures w14:val="none"/>
-        </w:rPr>
-        <w:t>:</w:t>
+        <w:t>El siguiente diagrama explica la organización de las  WCAG:</w:t>
       </w:r>
     </w:p>
     <w:p>
@@ -2620,37 +2598,7 @@
           <w:lang w:eastAsia="es-ES"/>
           <w14:ligatures w14:val="none"/>
         </w:rPr>
-        <w:t xml:space="preserve">PARTE 3 </w:t>
-      </w:r>
-      <w:proofErr w:type="gramStart"/>
-      <w:r>
-        <w:rPr>
-          <w:rFonts w:ascii="Arial" w:eastAsia="Times New Roman" w:hAnsi="Arial" w:cs="Arial"/>
-          <w:b/>
-          <w:bCs/>
-          <w:color w:val="000000"/>
-          <w:kern w:val="36"/>
-          <w:sz w:val="32"/>
-          <w:szCs w:val="32"/>
-          <w:lang w:eastAsia="es-ES"/>
-          <w14:ligatures w14:val="none"/>
-        </w:rPr>
-        <w:t>-  Implementación</w:t>
-      </w:r>
-      <w:proofErr w:type="gramEnd"/>
-      <w:r>
-        <w:rPr>
-          <w:rFonts w:ascii="Arial" w:eastAsia="Times New Roman" w:hAnsi="Arial" w:cs="Arial"/>
-          <w:b/>
-          <w:bCs/>
-          <w:color w:val="000000"/>
-          <w:kern w:val="36"/>
-          <w:sz w:val="32"/>
-          <w:szCs w:val="32"/>
-          <w:lang w:eastAsia="es-ES"/>
-          <w14:ligatures w14:val="none"/>
-        </w:rPr>
-        <w:t xml:space="preserve"> de la accesibilidad</w:t>
+        <w:t>PARTE 3 -  Implementación de la accesibilidad</w:t>
       </w:r>
     </w:p>
     <w:p>
@@ -3042,7 +2990,158 @@
           <w:lang w:eastAsia="es-ES"/>
           <w14:ligatures w14:val="none"/>
         </w:rPr>
-        <w:t xml:space="preserve"> al input</w:t>
+        <w:t xml:space="preserve"> al </w:t>
+      </w:r>
+      <w:proofErr w:type="spellStart"/>
+      <w:r>
+        <w:rPr>
+          <w:rFonts w:ascii="Arial" w:eastAsia="Times New Roman" w:hAnsi="Arial" w:cs="Arial"/>
+          <w:color w:val="000000"/>
+          <w:kern w:val="0"/>
+          <w:lang w:eastAsia="es-ES"/>
+          <w14:ligatures w14:val="none"/>
+        </w:rPr>
+        <w:t>select</w:t>
+      </w:r>
+      <w:proofErr w:type="spellEnd"/>
+    </w:p>
+    <w:p>
+      <w:pPr>
+        <w:pStyle w:val="Prrafodelista"/>
+        <w:numPr>
+          <w:ilvl w:val="1"/>
+          <w:numId w:val="12"/>
+        </w:numPr>
+        <w:spacing w:after="0" w:line="240" w:lineRule="auto"/>
+        <w:jc w:val="both"/>
+        <w:textAlignment w:val="baseline"/>
+        <w:rPr>
+          <w:rFonts w:ascii="Arial" w:eastAsia="Times New Roman" w:hAnsi="Arial" w:cs="Arial"/>
+          <w:color w:val="000000"/>
+          <w:kern w:val="0"/>
+          <w:lang w:eastAsia="es-ES"/>
+          <w14:ligatures w14:val="none"/>
+        </w:rPr>
+      </w:pPr>
+      <w:r>
+        <w:rPr>
+          <w:rFonts w:ascii="Arial" w:eastAsia="Times New Roman" w:hAnsi="Arial" w:cs="Arial"/>
+          <w:color w:val="000000"/>
+          <w:kern w:val="0"/>
+          <w:lang w:eastAsia="es-ES"/>
+          <w14:ligatures w14:val="none"/>
+        </w:rPr>
+        <w:t xml:space="preserve">HTML </w:t>
+      </w:r>
+      <w:proofErr w:type="spellStart"/>
+      <w:r>
+        <w:rPr>
+          <w:rFonts w:ascii="Arial" w:eastAsia="Times New Roman" w:hAnsi="Arial" w:cs="Arial"/>
+          <w:color w:val="000000"/>
+          <w:kern w:val="0"/>
+          <w:lang w:eastAsia="es-ES"/>
+          <w14:ligatures w14:val="none"/>
+        </w:rPr>
+        <w:t>is</w:t>
+      </w:r>
+      <w:proofErr w:type="spellEnd"/>
+      <w:r>
+        <w:rPr>
+          <w:rFonts w:ascii="Arial" w:eastAsia="Times New Roman" w:hAnsi="Arial" w:cs="Arial"/>
+          <w:color w:val="000000"/>
+          <w:kern w:val="0"/>
+          <w:lang w:eastAsia="es-ES"/>
+          <w14:ligatures w14:val="none"/>
+        </w:rPr>
+        <w:t xml:space="preserve"> </w:t>
+      </w:r>
+      <w:proofErr w:type="spellStart"/>
+      <w:r>
+        <w:rPr>
+          <w:rFonts w:ascii="Arial" w:eastAsia="Times New Roman" w:hAnsi="Arial" w:cs="Arial"/>
+          <w:color w:val="000000"/>
+          <w:kern w:val="0"/>
+          <w:lang w:eastAsia="es-ES"/>
+          <w14:ligatures w14:val="none"/>
+        </w:rPr>
+        <w:t>used</w:t>
+      </w:r>
+      <w:proofErr w:type="spellEnd"/>
+      <w:r>
+        <w:rPr>
+          <w:rFonts w:ascii="Arial" w:eastAsia="Times New Roman" w:hAnsi="Arial" w:cs="Arial"/>
+          <w:color w:val="000000"/>
+          <w:kern w:val="0"/>
+          <w:lang w:eastAsia="es-ES"/>
+          <w14:ligatures w14:val="none"/>
+        </w:rPr>
+        <w:t xml:space="preserve"> </w:t>
+      </w:r>
+      <w:proofErr w:type="spellStart"/>
+      <w:r>
+        <w:rPr>
+          <w:rFonts w:ascii="Arial" w:eastAsia="Times New Roman" w:hAnsi="Arial" w:cs="Arial"/>
+          <w:color w:val="000000"/>
+          <w:kern w:val="0"/>
+          <w:lang w:eastAsia="es-ES"/>
+          <w14:ligatures w14:val="none"/>
+        </w:rPr>
+        <w:t>to</w:t>
+      </w:r>
+      <w:proofErr w:type="spellEnd"/>
+      <w:r>
+        <w:rPr>
+          <w:rFonts w:ascii="Arial" w:eastAsia="Times New Roman" w:hAnsi="Arial" w:cs="Arial"/>
+          <w:color w:val="000000"/>
+          <w:kern w:val="0"/>
+          <w:lang w:eastAsia="es-ES"/>
+          <w14:ligatures w14:val="none"/>
+        </w:rPr>
+        <w:t xml:space="preserve"> </w:t>
+      </w:r>
+      <w:proofErr w:type="spellStart"/>
+      <w:r>
+        <w:rPr>
+          <w:rFonts w:ascii="Arial" w:eastAsia="Times New Roman" w:hAnsi="Arial" w:cs="Arial"/>
+          <w:color w:val="000000"/>
+          <w:kern w:val="0"/>
+          <w:lang w:eastAsia="es-ES"/>
+          <w14:ligatures w14:val="none"/>
+        </w:rPr>
+        <w:t>format</w:t>
+      </w:r>
+      <w:proofErr w:type="spellEnd"/>
+      <w:r>
+        <w:rPr>
+          <w:rFonts w:ascii="Arial" w:eastAsia="Times New Roman" w:hAnsi="Arial" w:cs="Arial"/>
+          <w:color w:val="000000"/>
+          <w:kern w:val="0"/>
+          <w:lang w:eastAsia="es-ES"/>
+          <w14:ligatures w14:val="none"/>
+        </w:rPr>
+        <w:t xml:space="preserve"> </w:t>
+      </w:r>
+      <w:proofErr w:type="spellStart"/>
+      <w:r>
+        <w:rPr>
+          <w:rFonts w:ascii="Arial" w:eastAsia="Times New Roman" w:hAnsi="Arial" w:cs="Arial"/>
+          <w:color w:val="000000"/>
+          <w:kern w:val="0"/>
+          <w:lang w:eastAsia="es-ES"/>
+          <w14:ligatures w14:val="none"/>
+        </w:rPr>
+        <w:t>content</w:t>
+      </w:r>
+      <w:proofErr w:type="spellEnd"/>
+      <w:r>
+        <w:rPr>
+          <w:rFonts w:ascii="Arial" w:eastAsia="Times New Roman" w:hAnsi="Arial" w:cs="Arial"/>
+          <w:color w:val="000000"/>
+          <w:kern w:val="0"/>
+          <w:lang w:eastAsia="es-ES"/>
+          <w14:ligatures w14:val="none"/>
+        </w:rPr>
+        <w:t xml:space="preserve">: Lo he resuelto </w:t>
       </w:r>
     </w:p>
     <w:p>

</xml_diff>

<commit_message>
cambio de tamaño del h1
</commit_message>
<xml_diff>
--- a/Evaluacion_Implementacion_Accesibilidad.docx
+++ b/Evaluacion_Implementacion_Accesibilidad.docx
@@ -362,27 +362,15 @@
           <w14:ligatures w14:val="none"/>
         </w:rPr>
       </w:pPr>
-      <w:proofErr w:type="spellStart"/>
-      <w:r>
-        <w:rPr>
-          <w:rFonts w:ascii="Arial" w:eastAsia="Times New Roman" w:hAnsi="Arial" w:cs="Arial"/>
-          <w:color w:val="000000"/>
-          <w:kern w:val="0"/>
-          <w:lang w:eastAsia="es-ES"/>
-          <w14:ligatures w14:val="none"/>
-        </w:rPr>
-        <w:t>Proyecto_AAA</w:t>
-      </w:r>
-      <w:proofErr w:type="spellEnd"/>
-      <w:r>
-        <w:rPr>
-          <w:rFonts w:ascii="Arial" w:eastAsia="Times New Roman" w:hAnsi="Arial" w:cs="Arial"/>
-          <w:color w:val="000000"/>
-          <w:kern w:val="0"/>
-          <w:lang w:eastAsia="es-ES"/>
-          <w14:ligatures w14:val="none"/>
-        </w:rPr>
-        <w:t>/</w:t>
+      <w:r>
+        <w:rPr>
+          <w:rFonts w:ascii="Arial" w:eastAsia="Times New Roman" w:hAnsi="Arial" w:cs="Arial"/>
+          <w:color w:val="000000"/>
+          <w:kern w:val="0"/>
+          <w:lang w:eastAsia="es-ES"/>
+          <w14:ligatures w14:val="none"/>
+        </w:rPr>
+        <w:t>Proyecto_AAA/</w:t>
       </w:r>
     </w:p>
     <w:p>
@@ -502,29 +490,7 @@
           <w:lang w:eastAsia="es-ES"/>
           <w14:ligatures w14:val="none"/>
         </w:rPr>
-        <w:t xml:space="preserve">La carpeta </w:t>
-      </w:r>
-      <w:proofErr w:type="spellStart"/>
-      <w:r>
-        <w:rPr>
-          <w:rFonts w:ascii="Arial" w:eastAsia="Times New Roman" w:hAnsi="Arial" w:cs="Arial"/>
-          <w:color w:val="000000"/>
-          <w:kern w:val="0"/>
-          <w:lang w:eastAsia="es-ES"/>
-          <w14:ligatures w14:val="none"/>
-        </w:rPr>
-        <w:t>Proyecto_AAA</w:t>
-      </w:r>
-      <w:proofErr w:type="spellEnd"/>
-      <w:r>
-        <w:rPr>
-          <w:rFonts w:ascii="Arial" w:eastAsia="Times New Roman" w:hAnsi="Arial" w:cs="Arial"/>
-          <w:color w:val="000000"/>
-          <w:kern w:val="0"/>
-          <w:lang w:eastAsia="es-ES"/>
-          <w14:ligatures w14:val="none"/>
-        </w:rPr>
-        <w:t xml:space="preserve"> contendrá la versión final del proyecto, tras realizar la parte 3 de esta práctica.</w:t>
+        <w:t>La carpeta Proyecto_AAA contendrá la versión final del proyecto, tras realizar la parte 3 de esta práctica.</w:t>
       </w:r>
     </w:p>
     <w:p>
@@ -814,35 +780,7 @@
             <w:lang w:eastAsia="es-ES"/>
             <w14:ligatures w14:val="none"/>
           </w:rPr>
-          <w:t xml:space="preserve">WCAG-EM </w:t>
-        </w:r>
-        <w:proofErr w:type="spellStart"/>
-        <w:r>
-          <w:rPr>
-            <w:rFonts w:ascii="Arial" w:eastAsia="Times New Roman" w:hAnsi="Arial" w:cs="Arial"/>
-            <w:i/>
-            <w:iCs/>
-            <w:color w:val="1155CC"/>
-            <w:kern w:val="0"/>
-            <w:u w:val="single"/>
-            <w:lang w:eastAsia="es-ES"/>
-            <w14:ligatures w14:val="none"/>
-          </w:rPr>
-          <w:t>Report</w:t>
-        </w:r>
-        <w:proofErr w:type="spellEnd"/>
-        <w:r>
-          <w:rPr>
-            <w:rFonts w:ascii="Arial" w:eastAsia="Times New Roman" w:hAnsi="Arial" w:cs="Arial"/>
-            <w:i/>
-            <w:iCs/>
-            <w:color w:val="1155CC"/>
-            <w:kern w:val="0"/>
-            <w:u w:val="single"/>
-            <w:lang w:eastAsia="es-ES"/>
-            <w14:ligatures w14:val="none"/>
-          </w:rPr>
-          <w:t xml:space="preserve"> Tool</w:t>
+          <w:t>WCAG-EM Report Tool</w:t>
         </w:r>
       </w:hyperlink>
       <w:r>
@@ -917,29 +855,7 @@
           <w14:ligatures w14:val="none"/>
         </w:rPr>
         <w:lastRenderedPageBreak/>
-        <w:t xml:space="preserve">El siguiente diagrama explica la organización de </w:t>
-      </w:r>
-      <w:proofErr w:type="gramStart"/>
-      <w:r>
-        <w:rPr>
-          <w:rFonts w:ascii="Arial" w:eastAsia="Times New Roman" w:hAnsi="Arial" w:cs="Arial"/>
-          <w:color w:val="000000"/>
-          <w:kern w:val="0"/>
-          <w:lang w:eastAsia="es-ES"/>
-          <w14:ligatures w14:val="none"/>
-        </w:rPr>
-        <w:t>las  WCAG</w:t>
-      </w:r>
-      <w:proofErr w:type="gramEnd"/>
-      <w:r>
-        <w:rPr>
-          <w:rFonts w:ascii="Arial" w:eastAsia="Times New Roman" w:hAnsi="Arial" w:cs="Arial"/>
-          <w:color w:val="000000"/>
-          <w:kern w:val="0"/>
-          <w:lang w:eastAsia="es-ES"/>
-          <w14:ligatures w14:val="none"/>
-        </w:rPr>
-        <w:t>:</w:t>
+        <w:t>El siguiente diagrama explica la organización de las  WCAG:</w:t>
       </w:r>
     </w:p>
     <w:p>
@@ -2497,35 +2413,7 @@
             <w:lang w:eastAsia="es-ES"/>
             <w14:ligatures w14:val="none"/>
           </w:rPr>
-          <w:t xml:space="preserve">WCAG-EM </w:t>
-        </w:r>
-        <w:proofErr w:type="spellStart"/>
-        <w:r>
-          <w:rPr>
-            <w:rFonts w:ascii="Arial" w:eastAsia="Times New Roman" w:hAnsi="Arial" w:cs="Arial"/>
-            <w:i/>
-            <w:iCs/>
-            <w:color w:val="1155CC"/>
-            <w:kern w:val="0"/>
-            <w:u w:val="single"/>
-            <w:lang w:eastAsia="es-ES"/>
-            <w14:ligatures w14:val="none"/>
-          </w:rPr>
-          <w:t>Report</w:t>
-        </w:r>
-        <w:proofErr w:type="spellEnd"/>
-        <w:r>
-          <w:rPr>
-            <w:rFonts w:ascii="Arial" w:eastAsia="Times New Roman" w:hAnsi="Arial" w:cs="Arial"/>
-            <w:i/>
-            <w:iCs/>
-            <w:color w:val="1155CC"/>
-            <w:kern w:val="0"/>
-            <w:u w:val="single"/>
-            <w:lang w:eastAsia="es-ES"/>
-            <w14:ligatures w14:val="none"/>
-          </w:rPr>
-          <w:t xml:space="preserve"> Tool</w:t>
+          <w:t>WCAG-EM Report Tool</w:t>
         </w:r>
       </w:hyperlink>
       <w:r>
@@ -2599,51 +2487,7 @@
           <w:lang w:eastAsia="es-ES"/>
           <w14:ligatures w14:val="none"/>
         </w:rPr>
-        <w:t xml:space="preserve"> (Lo he subido como un </w:t>
-      </w:r>
-      <w:proofErr w:type="spellStart"/>
-      <w:r>
-        <w:rPr>
-          <w:rFonts w:ascii="Arial" w:eastAsia="Times New Roman" w:hAnsi="Arial" w:cs="Arial"/>
-          <w:color w:val="000000"/>
-          <w:kern w:val="0"/>
-          <w:lang w:eastAsia="es-ES"/>
-          <w14:ligatures w14:val="none"/>
-        </w:rPr>
-        <w:t>html</w:t>
-      </w:r>
-      <w:proofErr w:type="spellEnd"/>
-      <w:r>
-        <w:rPr>
-          <w:rFonts w:ascii="Arial" w:eastAsia="Times New Roman" w:hAnsi="Arial" w:cs="Arial"/>
-          <w:color w:val="000000"/>
-          <w:kern w:val="0"/>
-          <w:lang w:eastAsia="es-ES"/>
-          <w14:ligatures w14:val="none"/>
-        </w:rPr>
-        <w:t xml:space="preserve"> a </w:t>
-      </w:r>
-      <w:proofErr w:type="spellStart"/>
-      <w:r>
-        <w:rPr>
-          <w:rFonts w:ascii="Arial" w:eastAsia="Times New Roman" w:hAnsi="Arial" w:cs="Arial"/>
-          <w:color w:val="000000"/>
-          <w:kern w:val="0"/>
-          <w:lang w:eastAsia="es-ES"/>
-          <w14:ligatures w14:val="none"/>
-        </w:rPr>
-        <w:t>github</w:t>
-      </w:r>
-      <w:proofErr w:type="spellEnd"/>
-      <w:r>
-        <w:rPr>
-          <w:rFonts w:ascii="Arial" w:eastAsia="Times New Roman" w:hAnsi="Arial" w:cs="Arial"/>
-          <w:color w:val="000000"/>
-          <w:kern w:val="0"/>
-          <w:lang w:eastAsia="es-ES"/>
-          <w14:ligatures w14:val="none"/>
-        </w:rPr>
-        <w:t>)</w:t>
+        <w:t xml:space="preserve"> (Lo he subido como un html a github)</w:t>
       </w:r>
     </w:p>
     <w:p>
@@ -2674,37 +2518,7 @@
           <w:lang w:eastAsia="es-ES"/>
           <w14:ligatures w14:val="none"/>
         </w:rPr>
-        <w:t xml:space="preserve">PARTE 3 </w:t>
-      </w:r>
-      <w:proofErr w:type="gramStart"/>
-      <w:r>
-        <w:rPr>
-          <w:rFonts w:ascii="Arial" w:eastAsia="Times New Roman" w:hAnsi="Arial" w:cs="Arial"/>
-          <w:b/>
-          <w:bCs/>
-          <w:color w:val="000000"/>
-          <w:kern w:val="36"/>
-          <w:sz w:val="32"/>
-          <w:szCs w:val="32"/>
-          <w:lang w:eastAsia="es-ES"/>
-          <w14:ligatures w14:val="none"/>
-        </w:rPr>
-        <w:t>-  Implementación</w:t>
-      </w:r>
-      <w:proofErr w:type="gramEnd"/>
-      <w:r>
-        <w:rPr>
-          <w:rFonts w:ascii="Arial" w:eastAsia="Times New Roman" w:hAnsi="Arial" w:cs="Arial"/>
-          <w:b/>
-          <w:bCs/>
-          <w:color w:val="000000"/>
-          <w:kern w:val="36"/>
-          <w:sz w:val="32"/>
-          <w:szCs w:val="32"/>
-          <w:lang w:eastAsia="es-ES"/>
-          <w14:ligatures w14:val="none"/>
-        </w:rPr>
-        <w:t xml:space="preserve"> de la accesibilidad</w:t>
+        <w:t>PARTE 3 -  Implementación de la accesibilidad</w:t>
       </w:r>
     </w:p>
     <w:p>
@@ -2770,7 +2584,6 @@
         <w:t xml:space="preserve">Instala el </w:t>
       </w:r>
       <w:hyperlink r:id="rId10" w:history="1">
-        <w:proofErr w:type="spellStart"/>
         <w:r>
           <w:rPr>
             <w:rFonts w:ascii="Arial" w:eastAsia="Times New Roman" w:hAnsi="Arial" w:cs="Arial"/>
@@ -2780,57 +2593,8 @@
             <w:lang w:eastAsia="es-ES"/>
             <w14:ligatures w14:val="none"/>
           </w:rPr>
-          <w:t>Siteimprove</w:t>
+          <w:t>Siteimprove Accessibility Checker</w:t>
         </w:r>
-        <w:proofErr w:type="spellEnd"/>
-        <w:r>
-          <w:rPr>
-            <w:rFonts w:ascii="Arial" w:eastAsia="Times New Roman" w:hAnsi="Arial" w:cs="Arial"/>
-            <w:color w:val="1155CC"/>
-            <w:kern w:val="0"/>
-            <w:u w:val="single"/>
-            <w:lang w:eastAsia="es-ES"/>
-            <w14:ligatures w14:val="none"/>
-          </w:rPr>
-          <w:t xml:space="preserve"> </w:t>
-        </w:r>
-        <w:proofErr w:type="spellStart"/>
-        <w:r>
-          <w:rPr>
-            <w:rFonts w:ascii="Arial" w:eastAsia="Times New Roman" w:hAnsi="Arial" w:cs="Arial"/>
-            <w:color w:val="1155CC"/>
-            <w:kern w:val="0"/>
-            <w:u w:val="single"/>
-            <w:lang w:eastAsia="es-ES"/>
-            <w14:ligatures w14:val="none"/>
-          </w:rPr>
-          <w:t>Accessibility</w:t>
-        </w:r>
-        <w:proofErr w:type="spellEnd"/>
-        <w:r>
-          <w:rPr>
-            <w:rFonts w:ascii="Arial" w:eastAsia="Times New Roman" w:hAnsi="Arial" w:cs="Arial"/>
-            <w:color w:val="1155CC"/>
-            <w:kern w:val="0"/>
-            <w:u w:val="single"/>
-            <w:lang w:eastAsia="es-ES"/>
-            <w14:ligatures w14:val="none"/>
-          </w:rPr>
-          <w:t xml:space="preserve"> </w:t>
-        </w:r>
-        <w:proofErr w:type="spellStart"/>
-        <w:r>
-          <w:rPr>
-            <w:rFonts w:ascii="Arial" w:eastAsia="Times New Roman" w:hAnsi="Arial" w:cs="Arial"/>
-            <w:color w:val="1155CC"/>
-            <w:kern w:val="0"/>
-            <w:u w:val="single"/>
-            <w:lang w:eastAsia="es-ES"/>
-            <w14:ligatures w14:val="none"/>
-          </w:rPr>
-          <w:t>Checker</w:t>
-        </w:r>
-        <w:proofErr w:type="spellEnd"/>
       </w:hyperlink>
       <w:r>
         <w:rPr>
@@ -2941,33 +2705,7 @@
           <w:lang w:eastAsia="es-ES"/>
           <w14:ligatures w14:val="none"/>
         </w:rPr>
-        <w:t>Time-</w:t>
-      </w:r>
-      <w:proofErr w:type="spellStart"/>
-      <w:r>
-        <w:rPr>
-          <w:rFonts w:ascii="Arial" w:eastAsia="Times New Roman" w:hAnsi="Arial" w:cs="Arial"/>
-          <w:b/>
-          <w:bCs/>
-          <w:color w:val="000000"/>
-          <w:kern w:val="0"/>
-          <w:lang w:eastAsia="es-ES"/>
-          <w14:ligatures w14:val="none"/>
-        </w:rPr>
-        <w:t>based</w:t>
-      </w:r>
-      <w:proofErr w:type="spellEnd"/>
-      <w:r>
-        <w:rPr>
-          <w:rFonts w:ascii="Arial" w:eastAsia="Times New Roman" w:hAnsi="Arial" w:cs="Arial"/>
-          <w:b/>
-          <w:bCs/>
-          <w:color w:val="000000"/>
-          <w:kern w:val="0"/>
-          <w:lang w:eastAsia="es-ES"/>
-          <w14:ligatures w14:val="none"/>
-        </w:rPr>
-        <w:t xml:space="preserve"> Media</w:t>
+        <w:t>Time-based Media</w:t>
       </w:r>
     </w:p>
     <w:p>
@@ -2996,73 +2734,7 @@
           <w:lang w:eastAsia="es-ES"/>
           <w14:ligatures w14:val="none"/>
         </w:rPr>
-        <w:t>Audio-</w:t>
-      </w:r>
-      <w:proofErr w:type="spellStart"/>
-      <w:r>
-        <w:rPr>
-          <w:rFonts w:ascii="Arial" w:eastAsia="Times New Roman" w:hAnsi="Arial" w:cs="Arial"/>
-          <w:color w:val="000000"/>
-          <w:kern w:val="0"/>
-          <w:lang w:eastAsia="es-ES"/>
-          <w14:ligatures w14:val="none"/>
-        </w:rPr>
-        <w:t>only</w:t>
-      </w:r>
-      <w:proofErr w:type="spellEnd"/>
-      <w:r>
-        <w:rPr>
-          <w:rFonts w:ascii="Arial" w:eastAsia="Times New Roman" w:hAnsi="Arial" w:cs="Arial"/>
-          <w:color w:val="000000"/>
-          <w:kern w:val="0"/>
-          <w:lang w:eastAsia="es-ES"/>
-          <w14:ligatures w14:val="none"/>
-        </w:rPr>
-        <w:t xml:space="preserve"> and Video-</w:t>
-      </w:r>
-      <w:proofErr w:type="spellStart"/>
-      <w:r>
-        <w:rPr>
-          <w:rFonts w:ascii="Arial" w:eastAsia="Times New Roman" w:hAnsi="Arial" w:cs="Arial"/>
-          <w:color w:val="000000"/>
-          <w:kern w:val="0"/>
-          <w:lang w:eastAsia="es-ES"/>
-          <w14:ligatures w14:val="none"/>
-        </w:rPr>
-        <w:t>only</w:t>
-      </w:r>
-      <w:proofErr w:type="spellEnd"/>
-      <w:r>
-        <w:rPr>
-          <w:rFonts w:ascii="Arial" w:eastAsia="Times New Roman" w:hAnsi="Arial" w:cs="Arial"/>
-          <w:color w:val="000000"/>
-          <w:kern w:val="0"/>
-          <w:lang w:eastAsia="es-ES"/>
-          <w14:ligatures w14:val="none"/>
-        </w:rPr>
-        <w:t xml:space="preserve"> (</w:t>
-      </w:r>
-      <w:proofErr w:type="spellStart"/>
-      <w:r>
-        <w:rPr>
-          <w:rFonts w:ascii="Arial" w:eastAsia="Times New Roman" w:hAnsi="Arial" w:cs="Arial"/>
-          <w:color w:val="000000"/>
-          <w:kern w:val="0"/>
-          <w:lang w:eastAsia="es-ES"/>
-          <w14:ligatures w14:val="none"/>
-        </w:rPr>
-        <w:t>Prerecorded</w:t>
-      </w:r>
-      <w:proofErr w:type="spellEnd"/>
-      <w:r>
-        <w:rPr>
-          <w:rFonts w:ascii="Arial" w:eastAsia="Times New Roman" w:hAnsi="Arial" w:cs="Arial"/>
-          <w:color w:val="000000"/>
-          <w:kern w:val="0"/>
-          <w:lang w:eastAsia="es-ES"/>
-          <w14:ligatures w14:val="none"/>
-        </w:rPr>
-        <w:t>):</w:t>
+        <w:t>Audio-only and Video-only (Prerecorded):</w:t>
       </w:r>
     </w:p>
     <w:p>
@@ -3083,49 +2755,15 @@
           <w14:ligatures w14:val="none"/>
         </w:rPr>
       </w:pPr>
-      <w:proofErr w:type="spellStart"/>
-      <w:r>
-        <w:rPr>
-          <w:rFonts w:ascii="Arial" w:eastAsia="Times New Roman" w:hAnsi="Arial" w:cs="Arial"/>
-          <w:color w:val="000000"/>
-          <w:kern w:val="0"/>
-          <w:lang w:eastAsia="es-ES"/>
-          <w14:ligatures w14:val="none"/>
-        </w:rPr>
-        <w:t>Captions</w:t>
-      </w:r>
-      <w:proofErr w:type="spellEnd"/>
-      <w:r>
-        <w:rPr>
-          <w:rFonts w:ascii="Arial" w:eastAsia="Times New Roman" w:hAnsi="Arial" w:cs="Arial"/>
-          <w:color w:val="000000"/>
-          <w:kern w:val="0"/>
-          <w:lang w:eastAsia="es-ES"/>
-          <w14:ligatures w14:val="none"/>
-        </w:rPr>
-        <w:t xml:space="preserve"> (</w:t>
-      </w:r>
-      <w:proofErr w:type="spellStart"/>
-      <w:r>
-        <w:rPr>
-          <w:rFonts w:ascii="Arial" w:eastAsia="Times New Roman" w:hAnsi="Arial" w:cs="Arial"/>
-          <w:color w:val="000000"/>
-          <w:kern w:val="0"/>
-          <w:lang w:eastAsia="es-ES"/>
-          <w14:ligatures w14:val="none"/>
-        </w:rPr>
-        <w:t>Prerecorded</w:t>
-      </w:r>
-      <w:proofErr w:type="spellEnd"/>
-      <w:r>
-        <w:rPr>
-          <w:rFonts w:ascii="Arial" w:eastAsia="Times New Roman" w:hAnsi="Arial" w:cs="Arial"/>
-          <w:color w:val="000000"/>
-          <w:kern w:val="0"/>
-          <w:lang w:eastAsia="es-ES"/>
-          <w14:ligatures w14:val="none"/>
-        </w:rPr>
-        <w:t>):</w:t>
+      <w:r>
+        <w:rPr>
+          <w:rFonts w:ascii="Arial" w:eastAsia="Times New Roman" w:hAnsi="Arial" w:cs="Arial"/>
+          <w:color w:val="000000"/>
+          <w:kern w:val="0"/>
+          <w:lang w:eastAsia="es-ES"/>
+          <w14:ligatures w14:val="none"/>
+        </w:rPr>
+        <w:t>Captions (Prerecorded):</w:t>
       </w:r>
     </w:p>
     <w:p>
@@ -3154,73 +2792,7 @@
           <w:lang w:eastAsia="es-ES"/>
           <w14:ligatures w14:val="none"/>
         </w:rPr>
-        <w:t xml:space="preserve">Audio </w:t>
-      </w:r>
-      <w:proofErr w:type="spellStart"/>
-      <w:r>
-        <w:rPr>
-          <w:rFonts w:ascii="Arial" w:eastAsia="Times New Roman" w:hAnsi="Arial" w:cs="Arial"/>
-          <w:color w:val="000000"/>
-          <w:kern w:val="0"/>
-          <w:lang w:eastAsia="es-ES"/>
-          <w14:ligatures w14:val="none"/>
-        </w:rPr>
-        <w:t>Description</w:t>
-      </w:r>
-      <w:proofErr w:type="spellEnd"/>
-      <w:r>
-        <w:rPr>
-          <w:rFonts w:ascii="Arial" w:eastAsia="Times New Roman" w:hAnsi="Arial" w:cs="Arial"/>
-          <w:color w:val="000000"/>
-          <w:kern w:val="0"/>
-          <w:lang w:eastAsia="es-ES"/>
-          <w14:ligatures w14:val="none"/>
-        </w:rPr>
-        <w:t xml:space="preserve"> </w:t>
-      </w:r>
-      <w:proofErr w:type="spellStart"/>
-      <w:r>
-        <w:rPr>
-          <w:rFonts w:ascii="Arial" w:eastAsia="Times New Roman" w:hAnsi="Arial" w:cs="Arial"/>
-          <w:color w:val="000000"/>
-          <w:kern w:val="0"/>
-          <w:lang w:eastAsia="es-ES"/>
-          <w14:ligatures w14:val="none"/>
-        </w:rPr>
-        <w:t>or</w:t>
-      </w:r>
-      <w:proofErr w:type="spellEnd"/>
-      <w:r>
-        <w:rPr>
-          <w:rFonts w:ascii="Arial" w:eastAsia="Times New Roman" w:hAnsi="Arial" w:cs="Arial"/>
-          <w:color w:val="000000"/>
-          <w:kern w:val="0"/>
-          <w:lang w:eastAsia="es-ES"/>
-          <w14:ligatures w14:val="none"/>
-        </w:rPr>
-        <w:t xml:space="preserve"> Media Alternative (</w:t>
-      </w:r>
-      <w:proofErr w:type="spellStart"/>
-      <w:r>
-        <w:rPr>
-          <w:rFonts w:ascii="Arial" w:eastAsia="Times New Roman" w:hAnsi="Arial" w:cs="Arial"/>
-          <w:color w:val="000000"/>
-          <w:kern w:val="0"/>
-          <w:lang w:eastAsia="es-ES"/>
-          <w14:ligatures w14:val="none"/>
-        </w:rPr>
-        <w:t>Prerecorded</w:t>
-      </w:r>
-      <w:proofErr w:type="spellEnd"/>
-      <w:r>
-        <w:rPr>
-          <w:rFonts w:ascii="Arial" w:eastAsia="Times New Roman" w:hAnsi="Arial" w:cs="Arial"/>
-          <w:color w:val="000000"/>
-          <w:kern w:val="0"/>
-          <w:lang w:eastAsia="es-ES"/>
-          <w14:ligatures w14:val="none"/>
-        </w:rPr>
-        <w:t>):</w:t>
+        <w:t>Audio Description or Media Alternative (Prerecorded):</w:t>
       </w:r>
     </w:p>
     <w:p>
@@ -3301,76 +2873,17 @@
           <w:lang w:eastAsia="es-ES"/>
           <w14:ligatures w14:val="none"/>
         </w:rPr>
-        <w:t xml:space="preserve">Input </w:t>
-      </w:r>
-      <w:proofErr w:type="spellStart"/>
-      <w:r>
-        <w:rPr>
-          <w:rFonts w:ascii="Arial" w:eastAsia="Times New Roman" w:hAnsi="Arial" w:cs="Arial"/>
-          <w:color w:val="000000"/>
-          <w:kern w:val="0"/>
-          <w:u w:val="single"/>
-          <w:lang w:eastAsia="es-ES"/>
-          <w14:ligatures w14:val="none"/>
-        </w:rPr>
-        <w:t>field</w:t>
-      </w:r>
-      <w:proofErr w:type="spellEnd"/>
-      <w:r>
-        <w:rPr>
-          <w:rFonts w:ascii="Arial" w:eastAsia="Times New Roman" w:hAnsi="Arial" w:cs="Arial"/>
-          <w:color w:val="000000"/>
-          <w:kern w:val="0"/>
-          <w:u w:val="single"/>
-          <w:lang w:eastAsia="es-ES"/>
-          <w14:ligatures w14:val="none"/>
-        </w:rPr>
-        <w:t xml:space="preserve"> has no </w:t>
-      </w:r>
-      <w:proofErr w:type="spellStart"/>
-      <w:r>
-        <w:rPr>
-          <w:rFonts w:ascii="Arial" w:eastAsia="Times New Roman" w:hAnsi="Arial" w:cs="Arial"/>
-          <w:color w:val="000000"/>
-          <w:kern w:val="0"/>
-          <w:u w:val="single"/>
-          <w:lang w:eastAsia="es-ES"/>
-          <w14:ligatures w14:val="none"/>
-        </w:rPr>
-        <w:t>description</w:t>
-      </w:r>
-      <w:proofErr w:type="spellEnd"/>
-      <w:r>
-        <w:rPr>
-          <w:rFonts w:ascii="Arial" w:eastAsia="Times New Roman" w:hAnsi="Arial" w:cs="Arial"/>
-          <w:color w:val="000000"/>
-          <w:kern w:val="0"/>
-          <w:lang w:eastAsia="es-ES"/>
-          <w14:ligatures w14:val="none"/>
-        </w:rPr>
-        <w:t xml:space="preserve">: Lo he resuelto poniéndole un </w:t>
-      </w:r>
-      <w:proofErr w:type="spellStart"/>
-      <w:r>
-        <w:rPr>
-          <w:rFonts w:ascii="Arial" w:eastAsia="Times New Roman" w:hAnsi="Arial" w:cs="Arial"/>
-          <w:color w:val="000000"/>
-          <w:kern w:val="0"/>
-          <w:lang w:eastAsia="es-ES"/>
-          <w14:ligatures w14:val="none"/>
-        </w:rPr>
-        <w:t>title</w:t>
-      </w:r>
-      <w:proofErr w:type="spellEnd"/>
-      <w:r>
-        <w:rPr>
-          <w:rFonts w:ascii="Arial" w:eastAsia="Times New Roman" w:hAnsi="Arial" w:cs="Arial"/>
-          <w:color w:val="000000"/>
-          <w:kern w:val="0"/>
-          <w:lang w:eastAsia="es-ES"/>
-          <w14:ligatures w14:val="none"/>
-        </w:rPr>
-        <w:t xml:space="preserve"> al input</w:t>
+        <w:t>Input field has no description</w:t>
+      </w:r>
+      <w:r>
+        <w:rPr>
+          <w:rFonts w:ascii="Arial" w:eastAsia="Times New Roman" w:hAnsi="Arial" w:cs="Arial"/>
+          <w:color w:val="000000"/>
+          <w:kern w:val="0"/>
+          <w:lang w:eastAsia="es-ES"/>
+          <w14:ligatures w14:val="none"/>
+        </w:rPr>
+        <w:t>: Lo he resuelto poniéndole un title al input</w:t>
       </w:r>
     </w:p>
     <w:p>
@@ -3391,7 +2904,6 @@
           <w14:ligatures w14:val="none"/>
         </w:rPr>
       </w:pPr>
-      <w:proofErr w:type="spellStart"/>
       <w:r>
         <w:rPr>
           <w:rFonts w:ascii="Arial" w:eastAsia="Times New Roman" w:hAnsi="Arial" w:cs="Arial"/>
@@ -3401,77 +2913,18 @@
           <w:lang w:eastAsia="es-ES"/>
           <w14:ligatures w14:val="none"/>
         </w:rPr>
-        <w:t>Select</w:t>
-      </w:r>
-      <w:proofErr w:type="spellEnd"/>
-      <w:r>
-        <w:rPr>
-          <w:rFonts w:ascii="Arial" w:eastAsia="Times New Roman" w:hAnsi="Arial" w:cs="Arial"/>
-          <w:color w:val="000000"/>
-          <w:kern w:val="0"/>
-          <w:u w:val="single"/>
-          <w:lang w:eastAsia="es-ES"/>
-          <w14:ligatures w14:val="none"/>
-        </w:rPr>
-        <w:t xml:space="preserve"> Box has no </w:t>
-      </w:r>
-      <w:proofErr w:type="spellStart"/>
-      <w:r>
-        <w:rPr>
-          <w:rFonts w:ascii="Arial" w:eastAsia="Times New Roman" w:hAnsi="Arial" w:cs="Arial"/>
-          <w:color w:val="000000"/>
-          <w:kern w:val="0"/>
-          <w:u w:val="single"/>
-          <w:lang w:eastAsia="es-ES"/>
-          <w14:ligatures w14:val="none"/>
-        </w:rPr>
-        <w:t>description</w:t>
-      </w:r>
-      <w:proofErr w:type="spellEnd"/>
-      <w:r>
-        <w:rPr>
-          <w:rFonts w:ascii="Arial" w:eastAsia="Times New Roman" w:hAnsi="Arial" w:cs="Arial"/>
-          <w:color w:val="000000"/>
-          <w:kern w:val="0"/>
-          <w:u w:val="single"/>
-          <w:lang w:eastAsia="es-ES"/>
-          <w14:ligatures w14:val="none"/>
-        </w:rPr>
-        <w:t>:</w:t>
-      </w:r>
-      <w:r>
-        <w:rPr>
-          <w:rFonts w:ascii="Arial" w:eastAsia="Times New Roman" w:hAnsi="Arial" w:cs="Arial"/>
-          <w:color w:val="000000"/>
-          <w:kern w:val="0"/>
-          <w:lang w:eastAsia="es-ES"/>
-          <w14:ligatures w14:val="none"/>
-        </w:rPr>
-        <w:t xml:space="preserve"> Lo he resuelto poniéndole un </w:t>
-      </w:r>
-      <w:proofErr w:type="spellStart"/>
-      <w:r>
-        <w:rPr>
-          <w:rFonts w:ascii="Arial" w:eastAsia="Times New Roman" w:hAnsi="Arial" w:cs="Arial"/>
-          <w:color w:val="000000"/>
-          <w:kern w:val="0"/>
-          <w:lang w:eastAsia="es-ES"/>
-          <w14:ligatures w14:val="none"/>
-        </w:rPr>
-        <w:t>title</w:t>
-      </w:r>
-      <w:proofErr w:type="spellEnd"/>
-      <w:r>
-        <w:rPr>
-          <w:rFonts w:ascii="Arial" w:eastAsia="Times New Roman" w:hAnsi="Arial" w:cs="Arial"/>
-          <w:color w:val="000000"/>
-          <w:kern w:val="0"/>
-          <w:lang w:eastAsia="es-ES"/>
-          <w14:ligatures w14:val="none"/>
-        </w:rPr>
-        <w:t xml:space="preserve"> al </w:t>
-      </w:r>
-      <w:proofErr w:type="spellStart"/>
+        <w:t>Select Box has no description:</w:t>
+      </w:r>
+      <w:r>
+        <w:rPr>
+          <w:rFonts w:ascii="Arial" w:eastAsia="Times New Roman" w:hAnsi="Arial" w:cs="Arial"/>
+          <w:color w:val="000000"/>
+          <w:kern w:val="0"/>
+          <w:lang w:eastAsia="es-ES"/>
+          <w14:ligatures w14:val="none"/>
+        </w:rPr>
+        <w:t xml:space="preserve"> Lo he resuelto poniéndole un title al </w:t>
+      </w:r>
       <w:r>
         <w:rPr>
           <w:rFonts w:ascii="Arial" w:eastAsia="Times New Roman" w:hAnsi="Arial" w:cs="Arial"/>
@@ -3482,7 +2935,6 @@
         </w:rPr>
         <w:t>select</w:t>
       </w:r>
-      <w:proofErr w:type="spellEnd"/>
     </w:p>
     <w:p>
       <w:pPr>
@@ -3511,117 +2963,8 @@
           <w:lang w:eastAsia="es-ES"/>
           <w14:ligatures w14:val="none"/>
         </w:rPr>
-        <w:t xml:space="preserve">HTML </w:t>
-      </w:r>
-      <w:proofErr w:type="spellStart"/>
-      <w:r>
-        <w:rPr>
-          <w:rFonts w:ascii="Arial" w:eastAsia="Times New Roman" w:hAnsi="Arial" w:cs="Arial"/>
-          <w:color w:val="000000"/>
-          <w:kern w:val="0"/>
-          <w:u w:val="single"/>
-          <w:lang w:eastAsia="es-ES"/>
-          <w14:ligatures w14:val="none"/>
-        </w:rPr>
-        <w:t>is</w:t>
-      </w:r>
-      <w:proofErr w:type="spellEnd"/>
-      <w:r>
-        <w:rPr>
-          <w:rFonts w:ascii="Arial" w:eastAsia="Times New Roman" w:hAnsi="Arial" w:cs="Arial"/>
-          <w:color w:val="000000"/>
-          <w:kern w:val="0"/>
-          <w:u w:val="single"/>
-          <w:lang w:eastAsia="es-ES"/>
-          <w14:ligatures w14:val="none"/>
-        </w:rPr>
-        <w:t xml:space="preserve"> </w:t>
-      </w:r>
-      <w:proofErr w:type="spellStart"/>
-      <w:r>
-        <w:rPr>
-          <w:rFonts w:ascii="Arial" w:eastAsia="Times New Roman" w:hAnsi="Arial" w:cs="Arial"/>
-          <w:color w:val="000000"/>
-          <w:kern w:val="0"/>
-          <w:u w:val="single"/>
-          <w:lang w:eastAsia="es-ES"/>
-          <w14:ligatures w14:val="none"/>
-        </w:rPr>
-        <w:t>used</w:t>
-      </w:r>
-      <w:proofErr w:type="spellEnd"/>
-      <w:r>
-        <w:rPr>
-          <w:rFonts w:ascii="Arial" w:eastAsia="Times New Roman" w:hAnsi="Arial" w:cs="Arial"/>
-          <w:color w:val="000000"/>
-          <w:kern w:val="0"/>
-          <w:u w:val="single"/>
-          <w:lang w:eastAsia="es-ES"/>
-          <w14:ligatures w14:val="none"/>
-        </w:rPr>
-        <w:t xml:space="preserve"> </w:t>
-      </w:r>
-      <w:proofErr w:type="spellStart"/>
-      <w:r>
-        <w:rPr>
-          <w:rFonts w:ascii="Arial" w:eastAsia="Times New Roman" w:hAnsi="Arial" w:cs="Arial"/>
-          <w:color w:val="000000"/>
-          <w:kern w:val="0"/>
-          <w:u w:val="single"/>
-          <w:lang w:eastAsia="es-ES"/>
-          <w14:ligatures w14:val="none"/>
-        </w:rPr>
-        <w:t>to</w:t>
-      </w:r>
-      <w:proofErr w:type="spellEnd"/>
-      <w:r>
-        <w:rPr>
-          <w:rFonts w:ascii="Arial" w:eastAsia="Times New Roman" w:hAnsi="Arial" w:cs="Arial"/>
-          <w:color w:val="000000"/>
-          <w:kern w:val="0"/>
-          <w:u w:val="single"/>
-          <w:lang w:eastAsia="es-ES"/>
-          <w14:ligatures w14:val="none"/>
-        </w:rPr>
-        <w:t xml:space="preserve"> </w:t>
-      </w:r>
-      <w:proofErr w:type="spellStart"/>
-      <w:r>
-        <w:rPr>
-          <w:rFonts w:ascii="Arial" w:eastAsia="Times New Roman" w:hAnsi="Arial" w:cs="Arial"/>
-          <w:color w:val="000000"/>
-          <w:kern w:val="0"/>
-          <w:u w:val="single"/>
-          <w:lang w:eastAsia="es-ES"/>
-          <w14:ligatures w14:val="none"/>
-        </w:rPr>
-        <w:t>format</w:t>
-      </w:r>
-      <w:proofErr w:type="spellEnd"/>
-      <w:r>
-        <w:rPr>
-          <w:rFonts w:ascii="Arial" w:eastAsia="Times New Roman" w:hAnsi="Arial" w:cs="Arial"/>
-          <w:color w:val="000000"/>
-          <w:kern w:val="0"/>
-          <w:u w:val="single"/>
-          <w:lang w:eastAsia="es-ES"/>
-          <w14:ligatures w14:val="none"/>
-        </w:rPr>
-        <w:t xml:space="preserve"> </w:t>
-      </w:r>
-      <w:proofErr w:type="spellStart"/>
-      <w:r>
-        <w:rPr>
-          <w:rFonts w:ascii="Arial" w:eastAsia="Times New Roman" w:hAnsi="Arial" w:cs="Arial"/>
-          <w:color w:val="000000"/>
-          <w:kern w:val="0"/>
-          <w:u w:val="single"/>
-          <w:lang w:eastAsia="es-ES"/>
-          <w14:ligatures w14:val="none"/>
-        </w:rPr>
-        <w:t>content</w:t>
-      </w:r>
-      <w:proofErr w:type="spellEnd"/>
+        <w:t>HTML is used to format content</w:t>
+      </w:r>
       <w:r>
         <w:rPr>
           <w:rFonts w:ascii="Arial" w:eastAsia="Times New Roman" w:hAnsi="Arial" w:cs="Arial"/>
@@ -3660,42 +3003,8 @@
           <w:lang w:eastAsia="es-ES"/>
           <w14:ligatures w14:val="none"/>
         </w:rPr>
-        <w:t xml:space="preserve">stilo del </w:t>
-      </w:r>
-      <w:proofErr w:type="spellStart"/>
-      <w:r>
-        <w:rPr>
-          <w:rFonts w:ascii="Arial" w:eastAsia="Times New Roman" w:hAnsi="Arial" w:cs="Arial"/>
-          <w:color w:val="000000"/>
-          <w:kern w:val="0"/>
-          <w:lang w:eastAsia="es-ES"/>
-          <w14:ligatures w14:val="none"/>
-        </w:rPr>
-        <w:t>iframe</w:t>
-      </w:r>
-      <w:proofErr w:type="spellEnd"/>
-      <w:r>
-        <w:rPr>
-          <w:rFonts w:ascii="Arial" w:eastAsia="Times New Roman" w:hAnsi="Arial" w:cs="Arial"/>
-          <w:color w:val="000000"/>
-          <w:kern w:val="0"/>
-          <w:lang w:eastAsia="es-ES"/>
-          <w14:ligatures w14:val="none"/>
-        </w:rPr>
-        <w:t xml:space="preserve"> en el </w:t>
-      </w:r>
-      <w:proofErr w:type="spellStart"/>
-      <w:r>
-        <w:rPr>
-          <w:rFonts w:ascii="Arial" w:eastAsia="Times New Roman" w:hAnsi="Arial" w:cs="Arial"/>
-          <w:color w:val="000000"/>
-          <w:kern w:val="0"/>
-          <w:lang w:eastAsia="es-ES"/>
-          <w14:ligatures w14:val="none"/>
-        </w:rPr>
-        <w:t>css</w:t>
-      </w:r>
-      <w:proofErr w:type="spellEnd"/>
+        <w:t>stilo del iframe en el css</w:t>
+      </w:r>
     </w:p>
     <w:p>
       <w:pPr>
@@ -3723,95 +3032,17 @@
           <w:lang w:eastAsia="es-ES"/>
           <w14:ligatures w14:val="none"/>
         </w:rPr>
-        <w:t>No top-</w:t>
-      </w:r>
-      <w:proofErr w:type="spellStart"/>
-      <w:r>
-        <w:rPr>
-          <w:rFonts w:ascii="Arial" w:eastAsia="Times New Roman" w:hAnsi="Arial" w:cs="Arial"/>
-          <w:color w:val="000000"/>
-          <w:kern w:val="0"/>
-          <w:lang w:eastAsia="es-ES"/>
-          <w14:ligatures w14:val="none"/>
-        </w:rPr>
-        <w:t>level</w:t>
-      </w:r>
-      <w:proofErr w:type="spellEnd"/>
-      <w:r>
-        <w:rPr>
-          <w:rFonts w:ascii="Arial" w:eastAsia="Times New Roman" w:hAnsi="Arial" w:cs="Arial"/>
-          <w:color w:val="000000"/>
-          <w:kern w:val="0"/>
-          <w:lang w:eastAsia="es-ES"/>
-          <w14:ligatures w14:val="none"/>
-        </w:rPr>
-        <w:t xml:space="preserve"> </w:t>
-      </w:r>
-      <w:proofErr w:type="spellStart"/>
-      <w:r>
-        <w:rPr>
-          <w:rFonts w:ascii="Arial" w:eastAsia="Times New Roman" w:hAnsi="Arial" w:cs="Arial"/>
-          <w:color w:val="000000"/>
-          <w:kern w:val="0"/>
-          <w:lang w:eastAsia="es-ES"/>
-          <w14:ligatures w14:val="none"/>
-        </w:rPr>
-        <w:t>heading</w:t>
-      </w:r>
-      <w:proofErr w:type="spellEnd"/>
-      <w:r>
-        <w:rPr>
-          <w:rFonts w:ascii="Arial" w:eastAsia="Times New Roman" w:hAnsi="Arial" w:cs="Arial"/>
-          <w:color w:val="000000"/>
-          <w:kern w:val="0"/>
-          <w:lang w:eastAsia="es-ES"/>
-          <w14:ligatures w14:val="none"/>
-        </w:rPr>
-        <w:t xml:space="preserve"> </w:t>
-      </w:r>
-      <w:proofErr w:type="spellStart"/>
-      <w:r>
-        <w:rPr>
-          <w:rFonts w:ascii="Arial" w:eastAsia="Times New Roman" w:hAnsi="Arial" w:cs="Arial"/>
-          <w:color w:val="000000"/>
-          <w:kern w:val="0"/>
-          <w:lang w:eastAsia="es-ES"/>
-          <w14:ligatures w14:val="none"/>
-        </w:rPr>
-        <w:t>on</w:t>
-      </w:r>
-      <w:proofErr w:type="spellEnd"/>
-      <w:r>
-        <w:rPr>
-          <w:rFonts w:ascii="Arial" w:eastAsia="Times New Roman" w:hAnsi="Arial" w:cs="Arial"/>
-          <w:color w:val="000000"/>
-          <w:kern w:val="0"/>
-          <w:lang w:eastAsia="es-ES"/>
-          <w14:ligatures w14:val="none"/>
-        </w:rPr>
-        <w:t xml:space="preserve"> </w:t>
-      </w:r>
-      <w:proofErr w:type="spellStart"/>
-      <w:r>
-        <w:rPr>
-          <w:rFonts w:ascii="Arial" w:eastAsia="Times New Roman" w:hAnsi="Arial" w:cs="Arial"/>
-          <w:color w:val="000000"/>
-          <w:kern w:val="0"/>
-          <w:lang w:eastAsia="es-ES"/>
-          <w14:ligatures w14:val="none"/>
-        </w:rPr>
-        <w:t>the</w:t>
-      </w:r>
-      <w:proofErr w:type="spellEnd"/>
-      <w:r>
-        <w:rPr>
-          <w:rFonts w:ascii="Arial" w:eastAsia="Times New Roman" w:hAnsi="Arial" w:cs="Arial"/>
-          <w:color w:val="000000"/>
-          <w:kern w:val="0"/>
-          <w:lang w:eastAsia="es-ES"/>
-          <w14:ligatures w14:val="none"/>
-        </w:rPr>
-        <w:t xml:space="preserve"> page: </w:t>
+        <w:t xml:space="preserve">No top-level heading on the page: </w:t>
+      </w:r>
+      <w:r>
+        <w:rPr>
+          <w:rFonts w:ascii="Arial" w:eastAsia="Times New Roman" w:hAnsi="Arial" w:cs="Arial"/>
+          <w:color w:val="000000"/>
+          <w:kern w:val="0"/>
+          <w:lang w:eastAsia="es-ES"/>
+          <w14:ligatures w14:val="none"/>
+        </w:rPr>
+        <w:t>Lo he arreglado quitándole el oculto y poniéndolo en un lugar adecuado en la página</w:t>
       </w:r>
     </w:p>
     <w:p>
@@ -3840,51 +3071,7 @@
           <w:lang w:eastAsia="es-ES"/>
           <w14:ligatures w14:val="none"/>
         </w:rPr>
-        <w:t>Non-</w:t>
-      </w:r>
-      <w:proofErr w:type="spellStart"/>
-      <w:r>
-        <w:rPr>
-          <w:rFonts w:ascii="Arial" w:eastAsia="Times New Roman" w:hAnsi="Arial" w:cs="Arial"/>
-          <w:color w:val="000000"/>
-          <w:kern w:val="0"/>
-          <w:lang w:eastAsia="es-ES"/>
-          <w14:ligatures w14:val="none"/>
-        </w:rPr>
-        <w:t>distinguishable</w:t>
-      </w:r>
-      <w:proofErr w:type="spellEnd"/>
-      <w:r>
-        <w:rPr>
-          <w:rFonts w:ascii="Arial" w:eastAsia="Times New Roman" w:hAnsi="Arial" w:cs="Arial"/>
-          <w:color w:val="000000"/>
-          <w:kern w:val="0"/>
-          <w:lang w:eastAsia="es-ES"/>
-          <w14:ligatures w14:val="none"/>
-        </w:rPr>
-        <w:t xml:space="preserve"> </w:t>
-      </w:r>
-      <w:proofErr w:type="spellStart"/>
-      <w:r>
-        <w:rPr>
-          <w:rFonts w:ascii="Arial" w:eastAsia="Times New Roman" w:hAnsi="Arial" w:cs="Arial"/>
-          <w:color w:val="000000"/>
-          <w:kern w:val="0"/>
-          <w:lang w:eastAsia="es-ES"/>
-          <w14:ligatures w14:val="none"/>
-        </w:rPr>
-        <w:t>landmarks</w:t>
-      </w:r>
-      <w:proofErr w:type="spellEnd"/>
-      <w:r>
-        <w:rPr>
-          <w:rFonts w:ascii="Arial" w:eastAsia="Times New Roman" w:hAnsi="Arial" w:cs="Arial"/>
-          <w:color w:val="000000"/>
-          <w:kern w:val="0"/>
-          <w:lang w:eastAsia="es-ES"/>
-          <w14:ligatures w14:val="none"/>
-        </w:rPr>
-        <w:t>:</w:t>
+        <w:t>Non-distinguishable landmarks:</w:t>
       </w:r>
     </w:p>
     <w:p>
@@ -3905,93 +3092,25 @@
           <w14:ligatures w14:val="none"/>
         </w:rPr>
       </w:pPr>
-      <w:proofErr w:type="gramStart"/>
-      <w:r>
-        <w:rPr>
-          <w:rFonts w:ascii="Arial" w:eastAsia="Times New Roman" w:hAnsi="Arial" w:cs="Arial"/>
-          <w:color w:val="000000"/>
-          <w:kern w:val="0"/>
-          <w:lang w:eastAsia="es-ES"/>
-          <w14:ligatures w14:val="none"/>
-        </w:rPr>
-        <w:t xml:space="preserve">Are </w:t>
-      </w:r>
-      <w:proofErr w:type="spellStart"/>
-      <w:r>
-        <w:rPr>
-          <w:rFonts w:ascii="Arial" w:eastAsia="Times New Roman" w:hAnsi="Arial" w:cs="Arial"/>
-          <w:color w:val="000000"/>
-          <w:kern w:val="0"/>
-          <w:lang w:eastAsia="es-ES"/>
-          <w14:ligatures w14:val="none"/>
-        </w:rPr>
-        <w:t>landmarks</w:t>
-      </w:r>
-      <w:proofErr w:type="spellEnd"/>
-      <w:r>
-        <w:rPr>
-          <w:rFonts w:ascii="Arial" w:eastAsia="Times New Roman" w:hAnsi="Arial" w:cs="Arial"/>
-          <w:color w:val="000000"/>
-          <w:kern w:val="0"/>
-          <w:lang w:eastAsia="es-ES"/>
-          <w14:ligatures w14:val="none"/>
-        </w:rPr>
-        <w:t xml:space="preserve"> </w:t>
-      </w:r>
-      <w:proofErr w:type="spellStart"/>
-      <w:r>
-        <w:rPr>
-          <w:rFonts w:ascii="Arial" w:eastAsia="Times New Roman" w:hAnsi="Arial" w:cs="Arial"/>
-          <w:color w:val="000000"/>
-          <w:kern w:val="0"/>
-          <w:lang w:eastAsia="es-ES"/>
-          <w14:ligatures w14:val="none"/>
-        </w:rPr>
-        <w:t>appropriately</w:t>
-      </w:r>
-      <w:proofErr w:type="spellEnd"/>
-      <w:r>
-        <w:rPr>
-          <w:rFonts w:ascii="Arial" w:eastAsia="Times New Roman" w:hAnsi="Arial" w:cs="Arial"/>
-          <w:color w:val="000000"/>
-          <w:kern w:val="0"/>
-          <w:lang w:eastAsia="es-ES"/>
-          <w14:ligatures w14:val="none"/>
-        </w:rPr>
-        <w:t xml:space="preserve"> </w:t>
-      </w:r>
-      <w:proofErr w:type="spellStart"/>
-      <w:r>
-        <w:rPr>
-          <w:rFonts w:ascii="Arial" w:eastAsia="Times New Roman" w:hAnsi="Arial" w:cs="Arial"/>
-          <w:color w:val="000000"/>
-          <w:kern w:val="0"/>
-          <w:lang w:eastAsia="es-ES"/>
-          <w14:ligatures w14:val="none"/>
-        </w:rPr>
-        <w:t>applied</w:t>
-      </w:r>
-      <w:proofErr w:type="spellEnd"/>
-      <w:r>
-        <w:rPr>
-          <w:rFonts w:ascii="Arial" w:eastAsia="Times New Roman" w:hAnsi="Arial" w:cs="Arial"/>
-          <w:color w:val="000000"/>
-          <w:kern w:val="0"/>
-          <w:lang w:eastAsia="es-ES"/>
-          <w14:ligatures w14:val="none"/>
-        </w:rPr>
-        <w:t>?</w:t>
-      </w:r>
-      <w:proofErr w:type="gramEnd"/>
-      <w:r>
-        <w:rPr>
-          <w:rFonts w:ascii="Arial" w:eastAsia="Times New Roman" w:hAnsi="Arial" w:cs="Arial"/>
-          <w:color w:val="000000"/>
-          <w:kern w:val="0"/>
-          <w:lang w:eastAsia="es-ES"/>
-          <w14:ligatures w14:val="none"/>
-        </w:rPr>
-        <w:t>:</w:t>
+      <w:r>
+        <w:rPr>
+          <w:rFonts w:ascii="Arial" w:eastAsia="Times New Roman" w:hAnsi="Arial" w:cs="Arial"/>
+          <w:color w:val="000000"/>
+          <w:kern w:val="0"/>
+          <w:lang w:eastAsia="es-ES"/>
+          <w14:ligatures w14:val="none"/>
+        </w:rPr>
+        <w:t>Are landmarks appropriately applied?:</w:t>
+      </w:r>
+      <w:r>
+        <w:rPr>
+          <w:rFonts w:ascii="Arial" w:eastAsia="Times New Roman" w:hAnsi="Arial" w:cs="Arial"/>
+          <w:color w:val="000000"/>
+          <w:kern w:val="0"/>
+          <w:lang w:eastAsia="es-ES"/>
+          <w14:ligatures w14:val="none"/>
+        </w:rPr>
+        <w:t xml:space="preserve"> Todos los puntos de referencia están bien situados</w:t>
       </w:r>
     </w:p>
     <w:p>
@@ -4028,7 +3147,6 @@
           <w14:ligatures w14:val="none"/>
         </w:rPr>
       </w:pPr>
-      <w:proofErr w:type="spellStart"/>
       <w:r>
         <w:rPr>
           <w:rFonts w:ascii="Arial" w:eastAsia="Times New Roman" w:hAnsi="Arial" w:cs="Arial"/>
@@ -4041,7 +3159,6 @@
         </w:rPr>
         <w:t>Distinguishable</w:t>
       </w:r>
-      <w:proofErr w:type="spellEnd"/>
     </w:p>
     <w:p>
       <w:pPr>
@@ -4080,29 +3197,7 @@
           <w:lang w:eastAsia="es-ES"/>
           <w14:ligatures w14:val="none"/>
         </w:rPr>
-        <w:t xml:space="preserve"> es una </w:t>
-      </w:r>
-      <w:proofErr w:type="spellStart"/>
-      <w:r>
-        <w:rPr>
-          <w:rFonts w:ascii="Arial" w:eastAsia="Times New Roman" w:hAnsi="Arial" w:cs="Arial"/>
-          <w:color w:val="000000"/>
-          <w:kern w:val="0"/>
-          <w:lang w:eastAsia="es-ES"/>
-          <w14:ligatures w14:val="none"/>
-        </w:rPr>
-        <w:t>review</w:t>
-      </w:r>
-      <w:proofErr w:type="spellEnd"/>
-      <w:r>
-        <w:rPr>
-          <w:rFonts w:ascii="Arial" w:eastAsia="Times New Roman" w:hAnsi="Arial" w:cs="Arial"/>
-          <w:color w:val="000000"/>
-          <w:kern w:val="0"/>
-          <w:lang w:eastAsia="es-ES"/>
-          <w14:ligatures w14:val="none"/>
-        </w:rPr>
-        <w:t xml:space="preserve"> y está correcto ya que tiene los controles</w:t>
+        <w:t xml:space="preserve"> es una review y está correcto ya que tiene los controles</w:t>
       </w:r>
     </w:p>
     <w:p>
@@ -4141,7 +3236,6 @@
           <w14:ligatures w14:val="none"/>
         </w:rPr>
       </w:pPr>
-      <w:proofErr w:type="spellStart"/>
       <w:r>
         <w:rPr>
           <w:rFonts w:ascii="Arial" w:eastAsia="Times New Roman" w:hAnsi="Arial" w:cs="Arial"/>
@@ -4152,20 +3246,7 @@
           <w:lang w:eastAsia="es-ES"/>
           <w14:ligatures w14:val="none"/>
         </w:rPr>
-        <w:t>Enough</w:t>
-      </w:r>
-      <w:proofErr w:type="spellEnd"/>
-      <w:r>
-        <w:rPr>
-          <w:rFonts w:ascii="Arial" w:eastAsia="Times New Roman" w:hAnsi="Arial" w:cs="Arial"/>
-          <w:b/>
-          <w:bCs/>
-          <w:color w:val="000000"/>
-          <w:kern w:val="0"/>
-          <w:lang w:eastAsia="es-ES"/>
-          <w14:ligatures w14:val="none"/>
-        </w:rPr>
-        <w:t xml:space="preserve"> Time</w:t>
+        <w:t>Enough Time</w:t>
       </w:r>
     </w:p>
     <w:p>
@@ -4195,63 +3276,17 @@
           <w:lang w:eastAsia="es-ES"/>
           <w14:ligatures w14:val="none"/>
         </w:rPr>
-        <w:t xml:space="preserve">Timing </w:t>
-      </w:r>
-      <w:proofErr w:type="spellStart"/>
-      <w:r>
-        <w:rPr>
-          <w:rFonts w:ascii="Arial" w:eastAsia="Times New Roman" w:hAnsi="Arial" w:cs="Arial"/>
-          <w:color w:val="000000"/>
-          <w:kern w:val="0"/>
-          <w:u w:val="single"/>
-          <w:lang w:eastAsia="es-ES"/>
-          <w14:ligatures w14:val="none"/>
-        </w:rPr>
-        <w:t>Adjustable</w:t>
-      </w:r>
-      <w:proofErr w:type="spellEnd"/>
-      <w:r>
-        <w:rPr>
-          <w:rFonts w:ascii="Arial" w:eastAsia="Times New Roman" w:hAnsi="Arial" w:cs="Arial"/>
-          <w:color w:val="000000"/>
-          <w:kern w:val="0"/>
-          <w:u w:val="single"/>
-          <w:lang w:eastAsia="es-ES"/>
-          <w14:ligatures w14:val="none"/>
-        </w:rPr>
-        <w:t>:</w:t>
-      </w:r>
-      <w:r>
-        <w:rPr>
-          <w:rFonts w:ascii="Arial" w:eastAsia="Times New Roman" w:hAnsi="Arial" w:cs="Arial"/>
-          <w:color w:val="000000"/>
-          <w:kern w:val="0"/>
-          <w:lang w:eastAsia="es-ES"/>
-          <w14:ligatures w14:val="none"/>
-        </w:rPr>
-        <w:t xml:space="preserve"> es una </w:t>
-      </w:r>
-      <w:proofErr w:type="spellStart"/>
-      <w:r>
-        <w:rPr>
-          <w:rFonts w:ascii="Arial" w:eastAsia="Times New Roman" w:hAnsi="Arial" w:cs="Arial"/>
-          <w:color w:val="000000"/>
-          <w:kern w:val="0"/>
-          <w:lang w:eastAsia="es-ES"/>
-          <w14:ligatures w14:val="none"/>
-        </w:rPr>
-        <w:t>review</w:t>
-      </w:r>
-      <w:proofErr w:type="spellEnd"/>
-      <w:r>
-        <w:rPr>
-          <w:rFonts w:ascii="Arial" w:eastAsia="Times New Roman" w:hAnsi="Arial" w:cs="Arial"/>
-          <w:color w:val="000000"/>
-          <w:kern w:val="0"/>
-          <w:lang w:eastAsia="es-ES"/>
-          <w14:ligatures w14:val="none"/>
-        </w:rPr>
-        <w:t xml:space="preserve"> y está correcto ya que mi página web no tiene un tiempo límite</w:t>
+        <w:t>Timing Adjustable:</w:t>
+      </w:r>
+      <w:r>
+        <w:rPr>
+          <w:rFonts w:ascii="Arial" w:eastAsia="Times New Roman" w:hAnsi="Arial" w:cs="Arial"/>
+          <w:color w:val="000000"/>
+          <w:kern w:val="0"/>
+          <w:lang w:eastAsia="es-ES"/>
+          <w14:ligatures w14:val="none"/>
+        </w:rPr>
+        <w:t xml:space="preserve"> es una review y está correcto ya que mi página web no tiene un tiempo límite</w:t>
       </w:r>
     </w:p>
     <w:p>
@@ -4290,7 +3325,6 @@
           <w14:ligatures w14:val="none"/>
         </w:rPr>
       </w:pPr>
-      <w:proofErr w:type="spellStart"/>
       <w:r>
         <w:rPr>
           <w:rFonts w:ascii="Arial" w:eastAsia="Times New Roman" w:hAnsi="Arial" w:cs="Arial"/>
@@ -4303,7 +3337,6 @@
         </w:rPr>
         <w:t>Navigable</w:t>
       </w:r>
-      <w:proofErr w:type="spellEnd"/>
     </w:p>
     <w:p>
       <w:pPr>
@@ -4323,7 +3356,6 @@
           <w14:ligatures w14:val="none"/>
         </w:rPr>
       </w:pPr>
-      <w:proofErr w:type="gramStart"/>
       <w:r>
         <w:rPr>
           <w:rFonts w:ascii="Arial" w:eastAsia="Times New Roman" w:hAnsi="Arial" w:cs="Arial"/>
@@ -4333,19 +3365,7 @@
           <w:lang w:eastAsia="es-ES"/>
           <w14:ligatures w14:val="none"/>
         </w:rPr>
-        <w:t>Bypass</w:t>
-      </w:r>
-      <w:proofErr w:type="gramEnd"/>
-      <w:r>
-        <w:rPr>
-          <w:rFonts w:ascii="Arial" w:eastAsia="Times New Roman" w:hAnsi="Arial" w:cs="Arial"/>
-          <w:color w:val="000000"/>
-          <w:kern w:val="0"/>
-          <w:u w:val="single"/>
-          <w:lang w:eastAsia="es-ES"/>
-          <w14:ligatures w14:val="none"/>
-        </w:rPr>
-        <w:t xml:space="preserve"> Blocks</w:t>
+        <w:t>Bypass Blocks</w:t>
       </w:r>
       <w:r>
         <w:rPr>
@@ -4444,7 +3464,6 @@
           <w14:ligatures w14:val="none"/>
         </w:rPr>
       </w:pPr>
-      <w:proofErr w:type="spellStart"/>
       <w:r>
         <w:rPr>
           <w:rFonts w:ascii="Arial" w:eastAsia="Times New Roman" w:hAnsi="Arial" w:cs="Arial"/>
@@ -4454,67 +3473,7 @@
           <w:lang w:eastAsia="es-ES"/>
           <w14:ligatures w14:val="none"/>
         </w:rPr>
-        <w:t>Missing</w:t>
-      </w:r>
-      <w:proofErr w:type="spellEnd"/>
-      <w:r>
-        <w:rPr>
-          <w:rFonts w:ascii="Arial" w:eastAsia="Times New Roman" w:hAnsi="Arial" w:cs="Arial"/>
-          <w:color w:val="000000"/>
-          <w:kern w:val="0"/>
-          <w:u w:val="single"/>
-          <w:lang w:eastAsia="es-ES"/>
-          <w14:ligatures w14:val="none"/>
-        </w:rPr>
-        <w:t xml:space="preserve"> </w:t>
-      </w:r>
-      <w:proofErr w:type="spellStart"/>
-      <w:r>
-        <w:rPr>
-          <w:rFonts w:ascii="Arial" w:eastAsia="Times New Roman" w:hAnsi="Arial" w:cs="Arial"/>
-          <w:color w:val="000000"/>
-          <w:kern w:val="0"/>
-          <w:u w:val="single"/>
-          <w:lang w:eastAsia="es-ES"/>
-          <w14:ligatures w14:val="none"/>
-        </w:rPr>
-        <w:t>button</w:t>
-      </w:r>
-      <w:proofErr w:type="spellEnd"/>
-      <w:r>
-        <w:rPr>
-          <w:rFonts w:ascii="Arial" w:eastAsia="Times New Roman" w:hAnsi="Arial" w:cs="Arial"/>
-          <w:color w:val="000000"/>
-          <w:kern w:val="0"/>
-          <w:u w:val="single"/>
-          <w:lang w:eastAsia="es-ES"/>
-          <w14:ligatures w14:val="none"/>
-        </w:rPr>
-        <w:t xml:space="preserve"> in </w:t>
-      </w:r>
-      <w:proofErr w:type="spellStart"/>
-      <w:r>
-        <w:rPr>
-          <w:rFonts w:ascii="Arial" w:eastAsia="Times New Roman" w:hAnsi="Arial" w:cs="Arial"/>
-          <w:color w:val="000000"/>
-          <w:kern w:val="0"/>
-          <w:u w:val="single"/>
-          <w:lang w:eastAsia="es-ES"/>
-          <w14:ligatures w14:val="none"/>
-        </w:rPr>
-        <w:t>form</w:t>
-      </w:r>
-      <w:proofErr w:type="spellEnd"/>
-      <w:r>
-        <w:rPr>
-          <w:rFonts w:ascii="Arial" w:eastAsia="Times New Roman" w:hAnsi="Arial" w:cs="Arial"/>
-          <w:color w:val="000000"/>
-          <w:kern w:val="0"/>
-          <w:u w:val="single"/>
-          <w:lang w:eastAsia="es-ES"/>
-          <w14:ligatures w14:val="none"/>
-        </w:rPr>
-        <w:t>:</w:t>
+        <w:t>Missing button in form:</w:t>
       </w:r>
       <w:r>
         <w:rPr>
@@ -4544,7 +3503,6 @@
           <w14:ligatures w14:val="none"/>
         </w:rPr>
       </w:pPr>
-      <w:proofErr w:type="spellStart"/>
       <w:r>
         <w:rPr>
           <w:rFonts w:ascii="Arial" w:eastAsia="Times New Roman" w:hAnsi="Arial" w:cs="Arial"/>
@@ -4554,91 +3512,7 @@
           <w:lang w:eastAsia="es-ES"/>
           <w14:ligatures w14:val="none"/>
         </w:rPr>
-        <w:t>Select</w:t>
-      </w:r>
-      <w:proofErr w:type="spellEnd"/>
-      <w:r>
-        <w:rPr>
-          <w:rFonts w:ascii="Arial" w:eastAsia="Times New Roman" w:hAnsi="Arial" w:cs="Arial"/>
-          <w:color w:val="000000"/>
-          <w:kern w:val="0"/>
-          <w:u w:val="single"/>
-          <w:lang w:eastAsia="es-ES"/>
-          <w14:ligatures w14:val="none"/>
-        </w:rPr>
-        <w:t xml:space="preserve"> box has </w:t>
-      </w:r>
-      <w:proofErr w:type="spellStart"/>
-      <w:r>
-        <w:rPr>
-          <w:rFonts w:ascii="Arial" w:eastAsia="Times New Roman" w:hAnsi="Arial" w:cs="Arial"/>
-          <w:color w:val="000000"/>
-          <w:kern w:val="0"/>
-          <w:u w:val="single"/>
-          <w:lang w:eastAsia="es-ES"/>
-          <w14:ligatures w14:val="none"/>
-        </w:rPr>
-        <w:t>not</w:t>
-      </w:r>
-      <w:proofErr w:type="spellEnd"/>
-      <w:r>
-        <w:rPr>
-          <w:rFonts w:ascii="Arial" w:eastAsia="Times New Roman" w:hAnsi="Arial" w:cs="Arial"/>
-          <w:color w:val="000000"/>
-          <w:kern w:val="0"/>
-          <w:u w:val="single"/>
-          <w:lang w:eastAsia="es-ES"/>
-          <w14:ligatures w14:val="none"/>
-        </w:rPr>
-        <w:t xml:space="preserve"> </w:t>
-      </w:r>
-      <w:proofErr w:type="spellStart"/>
-      <w:r>
-        <w:rPr>
-          <w:rFonts w:ascii="Arial" w:eastAsia="Times New Roman" w:hAnsi="Arial" w:cs="Arial"/>
-          <w:color w:val="000000"/>
-          <w:kern w:val="0"/>
-          <w:u w:val="single"/>
-          <w:lang w:eastAsia="es-ES"/>
-          <w14:ligatures w14:val="none"/>
-        </w:rPr>
-        <w:t>submit</w:t>
-      </w:r>
-      <w:proofErr w:type="spellEnd"/>
-      <w:r>
-        <w:rPr>
-          <w:rFonts w:ascii="Arial" w:eastAsia="Times New Roman" w:hAnsi="Arial" w:cs="Arial"/>
-          <w:color w:val="000000"/>
-          <w:kern w:val="0"/>
-          <w:u w:val="single"/>
-          <w:lang w:eastAsia="es-ES"/>
-          <w14:ligatures w14:val="none"/>
-        </w:rPr>
-        <w:t xml:space="preserve"> </w:t>
-      </w:r>
-      <w:proofErr w:type="spellStart"/>
-      <w:r>
-        <w:rPr>
-          <w:rFonts w:ascii="Arial" w:eastAsia="Times New Roman" w:hAnsi="Arial" w:cs="Arial"/>
-          <w:color w:val="000000"/>
-          <w:kern w:val="0"/>
-          <w:u w:val="single"/>
-          <w:lang w:eastAsia="es-ES"/>
-          <w14:ligatures w14:val="none"/>
-        </w:rPr>
-        <w:t>button</w:t>
-      </w:r>
-      <w:proofErr w:type="spellEnd"/>
-      <w:r>
-        <w:rPr>
-          <w:rFonts w:ascii="Arial" w:eastAsia="Times New Roman" w:hAnsi="Arial" w:cs="Arial"/>
-          <w:color w:val="000000"/>
-          <w:kern w:val="0"/>
-          <w:u w:val="single"/>
-          <w:lang w:eastAsia="es-ES"/>
-          <w14:ligatures w14:val="none"/>
-        </w:rPr>
-        <w:t>:</w:t>
+        <w:t>Select box has not submit button:</w:t>
       </w:r>
       <w:r>
         <w:rPr>
@@ -4727,7 +3601,6 @@
           <w14:ligatures w14:val="none"/>
         </w:rPr>
       </w:pPr>
-      <w:proofErr w:type="spellStart"/>
       <w:r>
         <w:rPr>
           <w:rFonts w:ascii="Arial" w:eastAsia="Times New Roman" w:hAnsi="Arial" w:cs="Arial"/>
@@ -4737,91 +3610,7 @@
           <w:lang w:eastAsia="es-ES"/>
           <w14:ligatures w14:val="none"/>
         </w:rPr>
-        <w:t>Form</w:t>
-      </w:r>
-      <w:proofErr w:type="spellEnd"/>
-      <w:r>
-        <w:rPr>
-          <w:rFonts w:ascii="Arial" w:eastAsia="Times New Roman" w:hAnsi="Arial" w:cs="Arial"/>
-          <w:color w:val="000000"/>
-          <w:kern w:val="0"/>
-          <w:u w:val="single"/>
-          <w:lang w:eastAsia="es-ES"/>
-          <w14:ligatures w14:val="none"/>
-        </w:rPr>
-        <w:t xml:space="preserve"> </w:t>
-      </w:r>
-      <w:proofErr w:type="spellStart"/>
-      <w:r>
-        <w:rPr>
-          <w:rFonts w:ascii="Arial" w:eastAsia="Times New Roman" w:hAnsi="Arial" w:cs="Arial"/>
-          <w:color w:val="000000"/>
-          <w:kern w:val="0"/>
-          <w:u w:val="single"/>
-          <w:lang w:eastAsia="es-ES"/>
-          <w14:ligatures w14:val="none"/>
-        </w:rPr>
-        <w:t>is</w:t>
-      </w:r>
-      <w:proofErr w:type="spellEnd"/>
-      <w:r>
-        <w:rPr>
-          <w:rFonts w:ascii="Arial" w:eastAsia="Times New Roman" w:hAnsi="Arial" w:cs="Arial"/>
-          <w:color w:val="000000"/>
-          <w:kern w:val="0"/>
-          <w:u w:val="single"/>
-          <w:lang w:eastAsia="es-ES"/>
-          <w14:ligatures w14:val="none"/>
-        </w:rPr>
-        <w:t xml:space="preserve"> </w:t>
-      </w:r>
-      <w:proofErr w:type="spellStart"/>
-      <w:r>
-        <w:rPr>
-          <w:rFonts w:ascii="Arial" w:eastAsia="Times New Roman" w:hAnsi="Arial" w:cs="Arial"/>
-          <w:color w:val="000000"/>
-          <w:kern w:val="0"/>
-          <w:u w:val="single"/>
-          <w:lang w:eastAsia="es-ES"/>
-          <w14:ligatures w14:val="none"/>
-        </w:rPr>
-        <w:t>missing</w:t>
-      </w:r>
-      <w:proofErr w:type="spellEnd"/>
-      <w:r>
-        <w:rPr>
-          <w:rFonts w:ascii="Arial" w:eastAsia="Times New Roman" w:hAnsi="Arial" w:cs="Arial"/>
-          <w:color w:val="000000"/>
-          <w:kern w:val="0"/>
-          <w:u w:val="single"/>
-          <w:lang w:eastAsia="es-ES"/>
-          <w14:ligatures w14:val="none"/>
-        </w:rPr>
-        <w:t xml:space="preserve"> </w:t>
-      </w:r>
-      <w:proofErr w:type="spellStart"/>
-      <w:r>
-        <w:rPr>
-          <w:rFonts w:ascii="Arial" w:eastAsia="Times New Roman" w:hAnsi="Arial" w:cs="Arial"/>
-          <w:color w:val="000000"/>
-          <w:kern w:val="0"/>
-          <w:u w:val="single"/>
-          <w:lang w:eastAsia="es-ES"/>
-          <w14:ligatures w14:val="none"/>
-        </w:rPr>
-        <w:t>button</w:t>
-      </w:r>
-      <w:proofErr w:type="spellEnd"/>
-      <w:r>
-        <w:rPr>
-          <w:rFonts w:ascii="Arial" w:eastAsia="Times New Roman" w:hAnsi="Arial" w:cs="Arial"/>
-          <w:color w:val="000000"/>
-          <w:kern w:val="0"/>
-          <w:u w:val="single"/>
-          <w:lang w:eastAsia="es-ES"/>
-          <w14:ligatures w14:val="none"/>
-        </w:rPr>
-        <w:t>:</w:t>
+        <w:t>Form is missing button:</w:t>
       </w:r>
       <w:r>
         <w:rPr>
@@ -4988,29 +3777,7 @@
           <w:lang w:eastAsia="es-ES"/>
           <w14:ligatures w14:val="none"/>
         </w:rPr>
-        <w:t>Time-</w:t>
-      </w:r>
-      <w:proofErr w:type="spellStart"/>
-      <w:r>
-        <w:rPr>
-          <w:rFonts w:ascii="Arial" w:eastAsia="Times New Roman" w:hAnsi="Arial" w:cs="Arial"/>
-          <w:color w:val="000000"/>
-          <w:kern w:val="0"/>
-          <w:lang w:eastAsia="es-ES"/>
-          <w14:ligatures w14:val="none"/>
-        </w:rPr>
-        <w:t>based</w:t>
-      </w:r>
-      <w:proofErr w:type="spellEnd"/>
-      <w:r>
-        <w:rPr>
-          <w:rFonts w:ascii="Arial" w:eastAsia="Times New Roman" w:hAnsi="Arial" w:cs="Arial"/>
-          <w:color w:val="000000"/>
-          <w:kern w:val="0"/>
-          <w:lang w:eastAsia="es-ES"/>
-          <w14:ligatures w14:val="none"/>
-        </w:rPr>
-        <w:t xml:space="preserve"> Media</w:t>
+        <w:t>Time-based Media</w:t>
       </w:r>
     </w:p>
     <w:p>
@@ -5031,27 +3798,15 @@
           <w14:ligatures w14:val="none"/>
         </w:rPr>
       </w:pPr>
-      <w:proofErr w:type="spellStart"/>
-      <w:r>
-        <w:rPr>
-          <w:rFonts w:ascii="Arial" w:eastAsia="Times New Roman" w:hAnsi="Arial" w:cs="Arial"/>
-          <w:color w:val="000000"/>
-          <w:kern w:val="0"/>
-          <w:lang w:eastAsia="es-ES"/>
-          <w14:ligatures w14:val="none"/>
-        </w:rPr>
-        <w:t>Captions</w:t>
-      </w:r>
-      <w:proofErr w:type="spellEnd"/>
-      <w:r>
-        <w:rPr>
-          <w:rFonts w:ascii="Arial" w:eastAsia="Times New Roman" w:hAnsi="Arial" w:cs="Arial"/>
-          <w:color w:val="000000"/>
-          <w:kern w:val="0"/>
-          <w:lang w:eastAsia="es-ES"/>
-          <w14:ligatures w14:val="none"/>
-        </w:rPr>
-        <w:t xml:space="preserve"> (Live): </w:t>
+      <w:r>
+        <w:rPr>
+          <w:rFonts w:ascii="Arial" w:eastAsia="Times New Roman" w:hAnsi="Arial" w:cs="Arial"/>
+          <w:color w:val="000000"/>
+          <w:kern w:val="0"/>
+          <w:lang w:eastAsia="es-ES"/>
+          <w14:ligatures w14:val="none"/>
+        </w:rPr>
+        <w:t xml:space="preserve">Captions (Live): </w:t>
       </w:r>
     </w:p>
     <w:p>
@@ -5080,73 +3835,7 @@
           <w:lang w:eastAsia="es-ES"/>
           <w14:ligatures w14:val="none"/>
         </w:rPr>
-        <w:t xml:space="preserve">Audio </w:t>
-      </w:r>
-      <w:proofErr w:type="spellStart"/>
-      <w:r>
-        <w:rPr>
-          <w:rFonts w:ascii="Arial" w:eastAsia="Times New Roman" w:hAnsi="Arial" w:cs="Arial"/>
-          <w:color w:val="000000"/>
-          <w:kern w:val="0"/>
-          <w:lang w:eastAsia="es-ES"/>
-          <w14:ligatures w14:val="none"/>
-        </w:rPr>
-        <w:t>Description</w:t>
-      </w:r>
-      <w:proofErr w:type="spellEnd"/>
-      <w:r>
-        <w:rPr>
-          <w:rFonts w:ascii="Arial" w:eastAsia="Times New Roman" w:hAnsi="Arial" w:cs="Arial"/>
-          <w:color w:val="000000"/>
-          <w:kern w:val="0"/>
-          <w:lang w:eastAsia="es-ES"/>
-          <w14:ligatures w14:val="none"/>
-        </w:rPr>
-        <w:t xml:space="preserve"> </w:t>
-      </w:r>
-      <w:proofErr w:type="spellStart"/>
-      <w:r>
-        <w:rPr>
-          <w:rFonts w:ascii="Arial" w:eastAsia="Times New Roman" w:hAnsi="Arial" w:cs="Arial"/>
-          <w:color w:val="000000"/>
-          <w:kern w:val="0"/>
-          <w:lang w:eastAsia="es-ES"/>
-          <w14:ligatures w14:val="none"/>
-        </w:rPr>
-        <w:t>or</w:t>
-      </w:r>
-      <w:proofErr w:type="spellEnd"/>
-      <w:r>
-        <w:rPr>
-          <w:rFonts w:ascii="Arial" w:eastAsia="Times New Roman" w:hAnsi="Arial" w:cs="Arial"/>
-          <w:color w:val="000000"/>
-          <w:kern w:val="0"/>
-          <w:lang w:eastAsia="es-ES"/>
-          <w14:ligatures w14:val="none"/>
-        </w:rPr>
-        <w:t xml:space="preserve"> Media Alternative (</w:t>
-      </w:r>
-      <w:proofErr w:type="spellStart"/>
-      <w:r>
-        <w:rPr>
-          <w:rFonts w:ascii="Arial" w:eastAsia="Times New Roman" w:hAnsi="Arial" w:cs="Arial"/>
-          <w:color w:val="000000"/>
-          <w:kern w:val="0"/>
-          <w:lang w:eastAsia="es-ES"/>
-          <w14:ligatures w14:val="none"/>
-        </w:rPr>
-        <w:t>Prerecorded</w:t>
-      </w:r>
-      <w:proofErr w:type="spellEnd"/>
-      <w:r>
-        <w:rPr>
-          <w:rFonts w:ascii="Arial" w:eastAsia="Times New Roman" w:hAnsi="Arial" w:cs="Arial"/>
-          <w:color w:val="000000"/>
-          <w:kern w:val="0"/>
-          <w:lang w:eastAsia="es-ES"/>
-          <w14:ligatures w14:val="none"/>
-        </w:rPr>
-        <w:t>):</w:t>
+        <w:t>Audio Description or Media Alternative (Prerecorded):</w:t>
       </w:r>
     </w:p>
     <w:p>
@@ -5183,7 +3872,6 @@
           <w14:ligatures w14:val="none"/>
         </w:rPr>
       </w:pPr>
-      <w:proofErr w:type="spellStart"/>
       <w:r>
         <w:rPr>
           <w:rFonts w:ascii="Arial" w:eastAsia="Times New Roman" w:hAnsi="Arial" w:cs="Arial"/>
@@ -5194,7 +3882,6 @@
         </w:rPr>
         <w:t>Distinguishable</w:t>
       </w:r>
-      <w:proofErr w:type="spellEnd"/>
     </w:p>
     <w:p>
       <w:pPr>
@@ -5214,49 +3901,15 @@
           <w14:ligatures w14:val="none"/>
         </w:rPr>
       </w:pPr>
-      <w:proofErr w:type="spellStart"/>
-      <w:r>
-        <w:rPr>
-          <w:rFonts w:ascii="Arial" w:eastAsia="Times New Roman" w:hAnsi="Arial" w:cs="Arial"/>
-          <w:color w:val="000000"/>
-          <w:kern w:val="0"/>
-          <w:lang w:eastAsia="es-ES"/>
-          <w14:ligatures w14:val="none"/>
-        </w:rPr>
-        <w:t>Contrast</w:t>
-      </w:r>
-      <w:proofErr w:type="spellEnd"/>
-      <w:r>
-        <w:rPr>
-          <w:rFonts w:ascii="Arial" w:eastAsia="Times New Roman" w:hAnsi="Arial" w:cs="Arial"/>
-          <w:color w:val="000000"/>
-          <w:kern w:val="0"/>
-          <w:lang w:eastAsia="es-ES"/>
-          <w14:ligatures w14:val="none"/>
-        </w:rPr>
-        <w:t xml:space="preserve"> (</w:t>
-      </w:r>
-      <w:proofErr w:type="spellStart"/>
-      <w:r>
-        <w:rPr>
-          <w:rFonts w:ascii="Arial" w:eastAsia="Times New Roman" w:hAnsi="Arial" w:cs="Arial"/>
-          <w:color w:val="000000"/>
-          <w:kern w:val="0"/>
-          <w:lang w:eastAsia="es-ES"/>
-          <w14:ligatures w14:val="none"/>
-        </w:rPr>
-        <w:t>Minimum</w:t>
-      </w:r>
-      <w:proofErr w:type="spellEnd"/>
-      <w:r>
-        <w:rPr>
-          <w:rFonts w:ascii="Arial" w:eastAsia="Times New Roman" w:hAnsi="Arial" w:cs="Arial"/>
-          <w:color w:val="000000"/>
-          <w:kern w:val="0"/>
-          <w:lang w:eastAsia="es-ES"/>
-          <w14:ligatures w14:val="none"/>
-        </w:rPr>
-        <w:t>):</w:t>
+      <w:r>
+        <w:rPr>
+          <w:rFonts w:ascii="Arial" w:eastAsia="Times New Roman" w:hAnsi="Arial" w:cs="Arial"/>
+          <w:color w:val="000000"/>
+          <w:kern w:val="0"/>
+          <w:lang w:eastAsia="es-ES"/>
+          <w14:ligatures w14:val="none"/>
+        </w:rPr>
+        <w:t>Contrast (Minimum):</w:t>
       </w:r>
     </w:p>
     <w:p>
@@ -5277,49 +3930,15 @@
           <w14:ligatures w14:val="none"/>
         </w:rPr>
       </w:pPr>
-      <w:proofErr w:type="spellStart"/>
-      <w:r>
-        <w:rPr>
-          <w:rFonts w:ascii="Arial" w:eastAsia="Times New Roman" w:hAnsi="Arial" w:cs="Arial"/>
-          <w:color w:val="000000"/>
-          <w:kern w:val="0"/>
-          <w:lang w:eastAsia="es-ES"/>
-          <w14:ligatures w14:val="none"/>
-        </w:rPr>
-        <w:t>Images</w:t>
-      </w:r>
-      <w:proofErr w:type="spellEnd"/>
-      <w:r>
-        <w:rPr>
-          <w:rFonts w:ascii="Arial" w:eastAsia="Times New Roman" w:hAnsi="Arial" w:cs="Arial"/>
-          <w:color w:val="000000"/>
-          <w:kern w:val="0"/>
-          <w:lang w:eastAsia="es-ES"/>
-          <w14:ligatures w14:val="none"/>
-        </w:rPr>
-        <w:t xml:space="preserve"> </w:t>
-      </w:r>
-      <w:proofErr w:type="spellStart"/>
-      <w:r>
-        <w:rPr>
-          <w:rFonts w:ascii="Arial" w:eastAsia="Times New Roman" w:hAnsi="Arial" w:cs="Arial"/>
-          <w:color w:val="000000"/>
-          <w:kern w:val="0"/>
-          <w:lang w:eastAsia="es-ES"/>
-          <w14:ligatures w14:val="none"/>
-        </w:rPr>
-        <w:t>of</w:t>
-      </w:r>
-      <w:proofErr w:type="spellEnd"/>
-      <w:r>
-        <w:rPr>
-          <w:rFonts w:ascii="Arial" w:eastAsia="Times New Roman" w:hAnsi="Arial" w:cs="Arial"/>
-          <w:color w:val="000000"/>
-          <w:kern w:val="0"/>
-          <w:lang w:eastAsia="es-ES"/>
-          <w14:ligatures w14:val="none"/>
-        </w:rPr>
-        <w:t xml:space="preserve"> Text:</w:t>
+      <w:r>
+        <w:rPr>
+          <w:rFonts w:ascii="Arial" w:eastAsia="Times New Roman" w:hAnsi="Arial" w:cs="Arial"/>
+          <w:color w:val="000000"/>
+          <w:kern w:val="0"/>
+          <w:lang w:eastAsia="es-ES"/>
+          <w14:ligatures w14:val="none"/>
+        </w:rPr>
+        <w:t>Images of Text:</w:t>
       </w:r>
     </w:p>
     <w:p>
@@ -5354,7 +3973,6 @@
           <w14:ligatures w14:val="none"/>
         </w:rPr>
       </w:pPr>
-      <w:proofErr w:type="spellStart"/>
       <w:r>
         <w:rPr>
           <w:rFonts w:ascii="Arial" w:eastAsia="Times New Roman" w:hAnsi="Arial" w:cs="Arial"/>
@@ -5366,7 +3984,6 @@
         </w:rPr>
         <w:t>Navigable</w:t>
       </w:r>
-      <w:proofErr w:type="spellEnd"/>
     </w:p>
     <w:p>
       <w:pPr>
@@ -5467,21 +4084,7 @@
         <w:rPr>
           <w:rFonts w:ascii="Arial" w:hAnsi="Arial" w:cs="Arial"/>
         </w:rPr>
-        <w:t>-</w:t>
-      </w:r>
-      <w:proofErr w:type="spellStart"/>
-      <w:r>
-        <w:rPr>
-          <w:rFonts w:ascii="Arial" w:hAnsi="Arial" w:cs="Arial"/>
-        </w:rPr>
-        <w:t>based</w:t>
-      </w:r>
-      <w:proofErr w:type="spellEnd"/>
-      <w:r>
-        <w:rPr>
-          <w:rFonts w:ascii="Arial" w:hAnsi="Arial" w:cs="Arial"/>
-        </w:rPr>
-        <w:t xml:space="preserve"> Media</w:t>
+        <w:t>-based Media</w:t>
       </w:r>
     </w:p>
     <w:p>
@@ -5498,47 +4101,11 @@
           <w:rFonts w:ascii="Arial" w:hAnsi="Arial" w:cs="Arial"/>
         </w:rPr>
       </w:pPr>
-      <w:proofErr w:type="spellStart"/>
       <w:r>
         <w:rPr>
           <w:rFonts w:ascii="Arial" w:hAnsi="Arial" w:cs="Arial"/>
         </w:rPr>
-        <w:t>Sign</w:t>
-      </w:r>
-      <w:proofErr w:type="spellEnd"/>
-      <w:r>
-        <w:rPr>
-          <w:rFonts w:ascii="Arial" w:hAnsi="Arial" w:cs="Arial"/>
-        </w:rPr>
-        <w:t xml:space="preserve"> </w:t>
-      </w:r>
-      <w:proofErr w:type="spellStart"/>
-      <w:r>
-        <w:rPr>
-          <w:rFonts w:ascii="Arial" w:hAnsi="Arial" w:cs="Arial"/>
-        </w:rPr>
-        <w:t>Laguage</w:t>
-      </w:r>
-      <w:proofErr w:type="spellEnd"/>
-      <w:r>
-        <w:rPr>
-          <w:rFonts w:ascii="Arial" w:hAnsi="Arial" w:cs="Arial"/>
-        </w:rPr>
-        <w:t xml:space="preserve"> (</w:t>
-      </w:r>
-      <w:proofErr w:type="spellStart"/>
-      <w:r>
-        <w:rPr>
-          <w:rFonts w:ascii="Arial" w:hAnsi="Arial" w:cs="Arial"/>
-        </w:rPr>
-        <w:t>Prerecorded</w:t>
-      </w:r>
-      <w:proofErr w:type="spellEnd"/>
-      <w:r>
-        <w:rPr>
-          <w:rFonts w:ascii="Arial" w:hAnsi="Arial" w:cs="Arial"/>
-        </w:rPr>
-        <w:t>):</w:t>
+        <w:t>Sign Laguage (Prerecorded):</w:t>
       </w:r>
     </w:p>
     <w:p>
@@ -5559,35 +4126,7 @@
         <w:rPr>
           <w:rFonts w:ascii="Arial" w:hAnsi="Arial" w:cs="Arial"/>
         </w:rPr>
-        <w:t xml:space="preserve">Extended Audio </w:t>
-      </w:r>
-      <w:proofErr w:type="spellStart"/>
-      <w:r>
-        <w:rPr>
-          <w:rFonts w:ascii="Arial" w:hAnsi="Arial" w:cs="Arial"/>
-        </w:rPr>
-        <w:t>Description</w:t>
-      </w:r>
-      <w:proofErr w:type="spellEnd"/>
-      <w:r>
-        <w:rPr>
-          <w:rFonts w:ascii="Arial" w:hAnsi="Arial" w:cs="Arial"/>
-        </w:rPr>
-        <w:t xml:space="preserve"> (</w:t>
-      </w:r>
-      <w:proofErr w:type="spellStart"/>
-      <w:r>
-        <w:rPr>
-          <w:rFonts w:ascii="Arial" w:hAnsi="Arial" w:cs="Arial"/>
-        </w:rPr>
-        <w:t>Prerecorded</w:t>
-      </w:r>
-      <w:proofErr w:type="spellEnd"/>
-      <w:r>
-        <w:rPr>
-          <w:rFonts w:ascii="Arial" w:hAnsi="Arial" w:cs="Arial"/>
-        </w:rPr>
-        <w:t>):</w:t>
+        <w:t>Extended Audio Description (Prerecorded):</w:t>
       </w:r>
     </w:p>
     <w:p>
@@ -5608,21 +4147,7 @@
         <w:rPr>
           <w:rFonts w:ascii="Arial" w:hAnsi="Arial" w:cs="Arial"/>
         </w:rPr>
-        <w:t>Media Alternative (</w:t>
-      </w:r>
-      <w:proofErr w:type="spellStart"/>
-      <w:r>
-        <w:rPr>
-          <w:rFonts w:ascii="Arial" w:hAnsi="Arial" w:cs="Arial"/>
-        </w:rPr>
-        <w:t>Prerecorded</w:t>
-      </w:r>
-      <w:proofErr w:type="spellEnd"/>
-      <w:r>
-        <w:rPr>
-          <w:rFonts w:ascii="Arial" w:hAnsi="Arial" w:cs="Arial"/>
-        </w:rPr>
-        <w:t xml:space="preserve">): </w:t>
+        <w:t xml:space="preserve">Media Alternative (Prerecorded): </w:t>
       </w:r>
     </w:p>
     <w:p>
@@ -5643,21 +4168,7 @@
         <w:rPr>
           <w:rFonts w:ascii="Arial" w:hAnsi="Arial" w:cs="Arial"/>
         </w:rPr>
-        <w:t>Audio-</w:t>
-      </w:r>
-      <w:proofErr w:type="spellStart"/>
-      <w:r>
-        <w:rPr>
-          <w:rFonts w:ascii="Arial" w:hAnsi="Arial" w:cs="Arial"/>
-        </w:rPr>
-        <w:t>only</w:t>
-      </w:r>
-      <w:proofErr w:type="spellEnd"/>
-      <w:r>
-        <w:rPr>
-          <w:rFonts w:ascii="Arial" w:hAnsi="Arial" w:cs="Arial"/>
-        </w:rPr>
-        <w:t xml:space="preserve"> (Live):</w:t>
+        <w:t>Audio-only (Live):</w:t>
       </w:r>
     </w:p>
     <w:p>
@@ -5685,14 +4196,12 @@
           <w:rFonts w:ascii="Arial" w:hAnsi="Arial" w:cs="Arial"/>
         </w:rPr>
       </w:pPr>
-      <w:proofErr w:type="spellStart"/>
       <w:r>
         <w:rPr>
           <w:rFonts w:ascii="Arial" w:hAnsi="Arial" w:cs="Arial"/>
         </w:rPr>
         <w:t>Distinguishable</w:t>
       </w:r>
-      <w:proofErr w:type="spellEnd"/>
     </w:p>
     <w:p>
       <w:pPr>
@@ -5708,33 +4217,11 @@
           <w:rFonts w:ascii="Arial" w:hAnsi="Arial" w:cs="Arial"/>
         </w:rPr>
       </w:pPr>
-      <w:proofErr w:type="spellStart"/>
       <w:r>
         <w:rPr>
           <w:rFonts w:ascii="Arial" w:hAnsi="Arial" w:cs="Arial"/>
         </w:rPr>
-        <w:t>Contrast</w:t>
-      </w:r>
-      <w:proofErr w:type="spellEnd"/>
-      <w:r>
-        <w:rPr>
-          <w:rFonts w:ascii="Arial" w:hAnsi="Arial" w:cs="Arial"/>
-        </w:rPr>
-        <w:t xml:space="preserve"> (</w:t>
-      </w:r>
-      <w:proofErr w:type="spellStart"/>
-      <w:r>
-        <w:rPr>
-          <w:rFonts w:ascii="Arial" w:hAnsi="Arial" w:cs="Arial"/>
-        </w:rPr>
-        <w:t>Enhanced</w:t>
-      </w:r>
-      <w:proofErr w:type="spellEnd"/>
-      <w:r>
-        <w:rPr>
-          <w:rFonts w:ascii="Arial" w:hAnsi="Arial" w:cs="Arial"/>
-        </w:rPr>
-        <w:t>):</w:t>
+        <w:t>Contrast (Enhanced):</w:t>
       </w:r>
     </w:p>
     <w:p>
@@ -5755,35 +4242,7 @@
         <w:rPr>
           <w:rFonts w:ascii="Arial" w:hAnsi="Arial" w:cs="Arial"/>
         </w:rPr>
-        <w:t xml:space="preserve">Low </w:t>
-      </w:r>
-      <w:proofErr w:type="spellStart"/>
-      <w:r>
-        <w:rPr>
-          <w:rFonts w:ascii="Arial" w:hAnsi="Arial" w:cs="Arial"/>
-        </w:rPr>
-        <w:t>or</w:t>
-      </w:r>
-      <w:proofErr w:type="spellEnd"/>
-      <w:r>
-        <w:rPr>
-          <w:rFonts w:ascii="Arial" w:hAnsi="Arial" w:cs="Arial"/>
-        </w:rPr>
-        <w:t xml:space="preserve"> No </w:t>
-      </w:r>
-      <w:proofErr w:type="spellStart"/>
-      <w:r>
-        <w:rPr>
-          <w:rFonts w:ascii="Arial" w:hAnsi="Arial" w:cs="Arial"/>
-        </w:rPr>
-        <w:t>Background</w:t>
-      </w:r>
-      <w:proofErr w:type="spellEnd"/>
-      <w:r>
-        <w:rPr>
-          <w:rFonts w:ascii="Arial" w:hAnsi="Arial" w:cs="Arial"/>
-        </w:rPr>
-        <w:t xml:space="preserve"> Audio:</w:t>
+        <w:t>Low or No Background Audio:</w:t>
       </w:r>
     </w:p>
     <w:p>
@@ -5812,14 +4271,12 @@
           <w:rFonts w:ascii="Arial" w:hAnsi="Arial" w:cs="Arial"/>
         </w:rPr>
       </w:pPr>
-      <w:proofErr w:type="spellStart"/>
       <w:r>
         <w:rPr>
           <w:rFonts w:ascii="Arial" w:hAnsi="Arial" w:cs="Arial"/>
         </w:rPr>
         <w:t>Navigable</w:t>
       </w:r>
-      <w:proofErr w:type="spellEnd"/>
     </w:p>
     <w:p>
       <w:pPr>
@@ -5835,47 +4292,11 @@
           <w:rFonts w:ascii="Arial" w:hAnsi="Arial" w:cs="Arial"/>
         </w:rPr>
       </w:pPr>
-      <w:proofErr w:type="gramStart"/>
       <w:r>
         <w:rPr>
           <w:rFonts w:ascii="Arial" w:hAnsi="Arial" w:cs="Arial"/>
         </w:rPr>
-        <w:t>Link</w:t>
-      </w:r>
-      <w:proofErr w:type="gramEnd"/>
-      <w:r>
-        <w:rPr>
-          <w:rFonts w:ascii="Arial" w:hAnsi="Arial" w:cs="Arial"/>
-        </w:rPr>
-        <w:t xml:space="preserve"> </w:t>
-      </w:r>
-      <w:proofErr w:type="spellStart"/>
-      <w:r>
-        <w:rPr>
-          <w:rFonts w:ascii="Arial" w:hAnsi="Arial" w:cs="Arial"/>
-        </w:rPr>
-        <w:t>Purpose</w:t>
-      </w:r>
-      <w:proofErr w:type="spellEnd"/>
-      <w:r>
-        <w:rPr>
-          <w:rFonts w:ascii="Arial" w:hAnsi="Arial" w:cs="Arial"/>
-        </w:rPr>
-        <w:t xml:space="preserve"> (link </w:t>
-      </w:r>
-      <w:proofErr w:type="spellStart"/>
-      <w:r>
-        <w:rPr>
-          <w:rFonts w:ascii="Arial" w:hAnsi="Arial" w:cs="Arial"/>
-        </w:rPr>
-        <w:t>only</w:t>
-      </w:r>
-      <w:proofErr w:type="spellEnd"/>
-      <w:r>
-        <w:rPr>
-          <w:rFonts w:ascii="Arial" w:hAnsi="Arial" w:cs="Arial"/>
-        </w:rPr>
-        <w:t>):</w:t>
+        <w:t>Link Purpose (link only):</w:t>
       </w:r>
     </w:p>
     <w:p>
@@ -5892,33 +4313,11 @@
           <w:rFonts w:ascii="Arial" w:hAnsi="Arial" w:cs="Arial"/>
         </w:rPr>
       </w:pPr>
-      <w:proofErr w:type="spellStart"/>
       <w:r>
         <w:rPr>
           <w:rFonts w:ascii="Arial" w:hAnsi="Arial" w:cs="Arial"/>
         </w:rPr>
-        <w:t>Section</w:t>
-      </w:r>
-      <w:proofErr w:type="spellEnd"/>
-      <w:r>
-        <w:rPr>
-          <w:rFonts w:ascii="Arial" w:hAnsi="Arial" w:cs="Arial"/>
-        </w:rPr>
-        <w:t xml:space="preserve"> </w:t>
-      </w:r>
-      <w:proofErr w:type="spellStart"/>
-      <w:r>
-        <w:rPr>
-          <w:rFonts w:ascii="Arial" w:hAnsi="Arial" w:cs="Arial"/>
-        </w:rPr>
-        <w:t>Headings</w:t>
-      </w:r>
-      <w:proofErr w:type="spellEnd"/>
-      <w:r>
-        <w:rPr>
-          <w:rFonts w:ascii="Arial" w:hAnsi="Arial" w:cs="Arial"/>
-        </w:rPr>
-        <w:t>:</w:t>
+        <w:t>Section Headings:</w:t>
       </w:r>
     </w:p>
     <w:sectPr>

</xml_diff>

<commit_message>
cambio de jerarquía donde sea necesario
</commit_message>
<xml_diff>
--- a/Evaluacion_Implementacion_Accesibilidad.docx
+++ b/Evaluacion_Implementacion_Accesibilidad.docx
@@ -2666,8 +2666,6 @@
         <w:textAlignment w:val="baseline"/>
         <w:rPr>
           <w:rFonts w:ascii="Arial" w:eastAsia="Times New Roman" w:hAnsi="Arial" w:cs="Arial"/>
-          <w:b/>
-          <w:bCs/>
           <w:color w:val="000000"/>
           <w:kern w:val="0"/>
           <w:lang w:eastAsia="es-ES"/>
@@ -2705,6 +2703,84 @@
           <w:lang w:eastAsia="es-ES"/>
           <w14:ligatures w14:val="none"/>
         </w:rPr>
+        <w:t>Text Alternatives</w:t>
+      </w:r>
+    </w:p>
+    <w:p>
+      <w:pPr>
+        <w:pStyle w:val="Prrafodelista"/>
+        <w:numPr>
+          <w:ilvl w:val="0"/>
+          <w:numId w:val="30"/>
+        </w:numPr>
+        <w:spacing w:after="0" w:line="240" w:lineRule="auto"/>
+        <w:jc w:val="both"/>
+        <w:textAlignment w:val="baseline"/>
+        <w:rPr>
+          <w:rFonts w:ascii="Arial" w:eastAsia="Times New Roman" w:hAnsi="Arial" w:cs="Arial"/>
+          <w:color w:val="000000"/>
+          <w:kern w:val="0"/>
+          <w:lang w:eastAsia="es-ES"/>
+          <w14:ligatures w14:val="none"/>
+        </w:rPr>
+      </w:pPr>
+      <w:r>
+        <w:rPr>
+          <w:rFonts w:ascii="Arial" w:eastAsia="Times New Roman" w:hAnsi="Arial" w:cs="Arial"/>
+          <w:color w:val="000000"/>
+          <w:kern w:val="0"/>
+          <w:lang w:eastAsia="es-ES"/>
+          <w14:ligatures w14:val="none"/>
+        </w:rPr>
+        <w:t>Non-text Content: Todas las area-label son descriptivas</w:t>
+      </w:r>
+    </w:p>
+    <w:p>
+      <w:pPr>
+        <w:spacing w:after="0" w:line="240" w:lineRule="auto"/>
+        <w:jc w:val="both"/>
+        <w:textAlignment w:val="baseline"/>
+        <w:rPr>
+          <w:rFonts w:ascii="Arial" w:eastAsia="Times New Roman" w:hAnsi="Arial" w:cs="Arial"/>
+          <w:b/>
+          <w:bCs/>
+          <w:color w:val="000000"/>
+          <w:kern w:val="0"/>
+          <w:lang w:eastAsia="es-ES"/>
+          <w14:ligatures w14:val="none"/>
+        </w:rPr>
+      </w:pPr>
+    </w:p>
+    <w:p>
+      <w:pPr>
+        <w:pStyle w:val="Prrafodelista"/>
+        <w:numPr>
+          <w:ilvl w:val="1"/>
+          <w:numId w:val="12"/>
+        </w:numPr>
+        <w:spacing w:after="0" w:line="240" w:lineRule="auto"/>
+        <w:jc w:val="both"/>
+        <w:textAlignment w:val="baseline"/>
+        <w:rPr>
+          <w:rFonts w:ascii="Arial" w:eastAsia="Times New Roman" w:hAnsi="Arial" w:cs="Arial"/>
+          <w:b/>
+          <w:bCs/>
+          <w:color w:val="000000"/>
+          <w:kern w:val="0"/>
+          <w:lang w:eastAsia="es-ES"/>
+          <w14:ligatures w14:val="none"/>
+        </w:rPr>
+      </w:pPr>
+      <w:r>
+        <w:rPr>
+          <w:rFonts w:ascii="Arial" w:eastAsia="Times New Roman" w:hAnsi="Arial" w:cs="Arial"/>
+          <w:b/>
+          <w:bCs/>
+          <w:color w:val="000000"/>
+          <w:kern w:val="0"/>
+          <w:lang w:eastAsia="es-ES"/>
+          <w14:ligatures w14:val="none"/>
+        </w:rPr>
         <w:t>Time-based Media</w:t>
       </w:r>
     </w:p>
@@ -3675,42 +3751,6 @@
     </w:p>
     <w:p>
       <w:pPr>
-        <w:rPr>
-          <w:rFonts w:ascii="Times New Roman" w:eastAsia="Times New Roman" w:hAnsi="Times New Roman" w:cs="Times New Roman"/>
-          <w:kern w:val="0"/>
-          <w:sz w:val="24"/>
-          <w:szCs w:val="24"/>
-          <w:lang w:eastAsia="es-ES"/>
-          <w14:ligatures w14:val="none"/>
-        </w:rPr>
-      </w:pPr>
-      <w:r>
-        <w:rPr>
-          <w:rFonts w:ascii="Times New Roman" w:eastAsia="Times New Roman" w:hAnsi="Times New Roman" w:cs="Times New Roman"/>
-          <w:kern w:val="0"/>
-          <w:sz w:val="24"/>
-          <w:szCs w:val="24"/>
-          <w:lang w:eastAsia="es-ES"/>
-          <w14:ligatures w14:val="none"/>
-        </w:rPr>
-        <w:br w:type="page"/>
-      </w:r>
-    </w:p>
-    <w:p>
-      <w:pPr>
-        <w:spacing w:after="0" w:line="240" w:lineRule="auto"/>
-        <w:rPr>
-          <w:rFonts w:ascii="Times New Roman" w:eastAsia="Times New Roman" w:hAnsi="Times New Roman" w:cs="Times New Roman"/>
-          <w:kern w:val="0"/>
-          <w:sz w:val="24"/>
-          <w:szCs w:val="24"/>
-          <w:lang w:eastAsia="es-ES"/>
-          <w14:ligatures w14:val="none"/>
-        </w:rPr>
-      </w:pPr>
-    </w:p>
-    <w:p>
-      <w:pPr>
         <w:numPr>
           <w:ilvl w:val="0"/>
           <w:numId w:val="17"/>
@@ -3734,6 +3774,7 @@
           <w:lang w:eastAsia="es-ES"/>
           <w14:ligatures w14:val="none"/>
         </w:rPr>
+        <w:lastRenderedPageBreak/>
         <w:t>Haz las modificaciones necesarias en código para que la portada de la web cumpla con el nivel AA de conformidad con la especificación. Comenta cómo has resuelto cada no conformidad de este nivel.</w:t>
       </w:r>
     </w:p>
@@ -3763,15 +3804,19 @@
         <w:textAlignment w:val="baseline"/>
         <w:rPr>
           <w:rFonts w:ascii="Arial" w:eastAsia="Times New Roman" w:hAnsi="Arial" w:cs="Arial"/>
-          <w:color w:val="000000"/>
-          <w:kern w:val="0"/>
-          <w:lang w:eastAsia="es-ES"/>
-          <w14:ligatures w14:val="none"/>
-        </w:rPr>
-      </w:pPr>
-      <w:r>
-        <w:rPr>
-          <w:rFonts w:ascii="Arial" w:eastAsia="Times New Roman" w:hAnsi="Arial" w:cs="Arial"/>
+          <w:b/>
+          <w:bCs/>
+          <w:color w:val="000000"/>
+          <w:kern w:val="0"/>
+          <w:lang w:eastAsia="es-ES"/>
+          <w14:ligatures w14:val="none"/>
+        </w:rPr>
+      </w:pPr>
+      <w:r>
+        <w:rPr>
+          <w:rFonts w:ascii="Arial" w:eastAsia="Times New Roman" w:hAnsi="Arial" w:cs="Arial"/>
+          <w:b/>
+          <w:bCs/>
           <w:color w:val="000000"/>
           <w:kern w:val="0"/>
           <w:lang w:eastAsia="es-ES"/>
@@ -3808,6 +3853,16 @@
         </w:rPr>
         <w:t xml:space="preserve">Captions (Live): </w:t>
       </w:r>
+      <w:r>
+        <w:rPr>
+          <w:rFonts w:ascii="Arial" w:eastAsia="Times New Roman" w:hAnsi="Arial" w:cs="Arial"/>
+          <w:color w:val="000000"/>
+          <w:kern w:val="0"/>
+          <w:lang w:eastAsia="es-ES"/>
+          <w14:ligatures w14:val="none"/>
+        </w:rPr>
+        <w:t>Mi proyecto no tiene contenido multimedia en directo</w:t>
+      </w:r>
     </w:p>
     <w:p>
       <w:pPr>
@@ -3866,15 +3921,19 @@
         <w:textAlignment w:val="baseline"/>
         <w:rPr>
           <w:rFonts w:ascii="Arial" w:eastAsia="Times New Roman" w:hAnsi="Arial" w:cs="Arial"/>
-          <w:color w:val="000000"/>
-          <w:kern w:val="0"/>
-          <w:lang w:eastAsia="es-ES"/>
-          <w14:ligatures w14:val="none"/>
-        </w:rPr>
-      </w:pPr>
-      <w:r>
-        <w:rPr>
-          <w:rFonts w:ascii="Arial" w:eastAsia="Times New Roman" w:hAnsi="Arial" w:cs="Arial"/>
+          <w:b/>
+          <w:bCs/>
+          <w:color w:val="000000"/>
+          <w:kern w:val="0"/>
+          <w:lang w:eastAsia="es-ES"/>
+          <w14:ligatures w14:val="none"/>
+        </w:rPr>
+      </w:pPr>
+      <w:r>
+        <w:rPr>
+          <w:rFonts w:ascii="Arial" w:eastAsia="Times New Roman" w:hAnsi="Arial" w:cs="Arial"/>
+          <w:b/>
+          <w:bCs/>
           <w:color w:val="000000"/>
           <w:kern w:val="0"/>
           <w:lang w:eastAsia="es-ES"/>
@@ -3911,6 +3970,16 @@
         </w:rPr>
         <w:t>Contrast (Minimum):</w:t>
       </w:r>
+      <w:r>
+        <w:rPr>
+          <w:rFonts w:ascii="Arial" w:eastAsia="Times New Roman" w:hAnsi="Arial" w:cs="Arial"/>
+          <w:color w:val="000000"/>
+          <w:kern w:val="0"/>
+          <w:lang w:eastAsia="es-ES"/>
+          <w14:ligatures w14:val="none"/>
+        </w:rPr>
+        <w:t xml:space="preserve"> He cambiado los colores por otros tonos que si alcanzan el mínimo de contraste</w:t>
+      </w:r>
     </w:p>
     <w:p>
       <w:pPr>
@@ -3940,6 +4009,16 @@
         </w:rPr>
         <w:t>Images of Text:</w:t>
       </w:r>
+      <w:r>
+        <w:rPr>
+          <w:rFonts w:ascii="Arial" w:eastAsia="Times New Roman" w:hAnsi="Arial" w:cs="Arial"/>
+          <w:color w:val="000000"/>
+          <w:kern w:val="0"/>
+          <w:lang w:eastAsia="es-ES"/>
+          <w14:ligatures w14:val="none"/>
+        </w:rPr>
+        <w:t xml:space="preserve"> El logo si tiene texto pero le he puesto el alt.</w:t>
+      </w:r>
     </w:p>
     <w:p>
       <w:pPr>
@@ -3966,6 +4045,8 @@
         <w:spacing w:after="0" w:line="240" w:lineRule="auto"/>
         <w:rPr>
           <w:rFonts w:ascii="Arial" w:eastAsia="Times New Roman" w:hAnsi="Arial" w:cs="Arial"/>
+          <w:b/>
+          <w:bCs/>
           <w:kern w:val="0"/>
           <w:sz w:val="24"/>
           <w:szCs w:val="24"/>
@@ -3976,6 +4057,8 @@
       <w:r>
         <w:rPr>
           <w:rFonts w:ascii="Arial" w:eastAsia="Times New Roman" w:hAnsi="Arial" w:cs="Arial"/>
+          <w:b/>
+          <w:bCs/>
           <w:kern w:val="0"/>
           <w:sz w:val="24"/>
           <w:szCs w:val="24"/>
@@ -4595,6 +4678,119 @@
     </w:lvl>
   </w:abstractNum>
   <w:abstractNum w:abstractNumId="2" w15:restartNumberingAfterBreak="0">
+    <w:nsid w:val="1CDC5101"/>
+    <w:multiLevelType w:val="hybridMultilevel"/>
+    <w:tmpl w:val="C7EC65CC"/>
+    <w:lvl w:ilvl="0" w:tplc="0C0A0003">
+      <w:start w:val="1"/>
+      <w:numFmt w:val="bullet"/>
+      <w:lvlText w:val="o"/>
+      <w:lvlJc w:val="left"/>
+      <w:pPr>
+        <w:ind w:left="1440" w:hanging="360"/>
+      </w:pPr>
+      <w:rPr>
+        <w:rFonts w:ascii="Courier New" w:hAnsi="Courier New" w:cs="Courier New" w:hint="default"/>
+      </w:rPr>
+    </w:lvl>
+    <w:lvl w:ilvl="1" w:tplc="0C0A0003" w:tentative="1">
+      <w:start w:val="1"/>
+      <w:numFmt w:val="bullet"/>
+      <w:lvlText w:val="o"/>
+      <w:lvlJc w:val="left"/>
+      <w:pPr>
+        <w:ind w:left="2160" w:hanging="360"/>
+      </w:pPr>
+      <w:rPr>
+        <w:rFonts w:ascii="Courier New" w:hAnsi="Courier New" w:cs="Courier New" w:hint="default"/>
+      </w:rPr>
+    </w:lvl>
+    <w:lvl w:ilvl="2" w:tplc="0C0A0005" w:tentative="1">
+      <w:start w:val="1"/>
+      <w:numFmt w:val="bullet"/>
+      <w:lvlText w:val=""/>
+      <w:lvlJc w:val="left"/>
+      <w:pPr>
+        <w:ind w:left="2880" w:hanging="360"/>
+      </w:pPr>
+      <w:rPr>
+        <w:rFonts w:ascii="Wingdings" w:hAnsi="Wingdings" w:hint="default"/>
+      </w:rPr>
+    </w:lvl>
+    <w:lvl w:ilvl="3" w:tplc="0C0A0001" w:tentative="1">
+      <w:start w:val="1"/>
+      <w:numFmt w:val="bullet"/>
+      <w:lvlText w:val=""/>
+      <w:lvlJc w:val="left"/>
+      <w:pPr>
+        <w:ind w:left="3600" w:hanging="360"/>
+      </w:pPr>
+      <w:rPr>
+        <w:rFonts w:ascii="Symbol" w:hAnsi="Symbol" w:hint="default"/>
+      </w:rPr>
+    </w:lvl>
+    <w:lvl w:ilvl="4" w:tplc="0C0A0003" w:tentative="1">
+      <w:start w:val="1"/>
+      <w:numFmt w:val="bullet"/>
+      <w:lvlText w:val="o"/>
+      <w:lvlJc w:val="left"/>
+      <w:pPr>
+        <w:ind w:left="4320" w:hanging="360"/>
+      </w:pPr>
+      <w:rPr>
+        <w:rFonts w:ascii="Courier New" w:hAnsi="Courier New" w:cs="Courier New" w:hint="default"/>
+      </w:rPr>
+    </w:lvl>
+    <w:lvl w:ilvl="5" w:tplc="0C0A0005" w:tentative="1">
+      <w:start w:val="1"/>
+      <w:numFmt w:val="bullet"/>
+      <w:lvlText w:val=""/>
+      <w:lvlJc w:val="left"/>
+      <w:pPr>
+        <w:ind w:left="5040" w:hanging="360"/>
+      </w:pPr>
+      <w:rPr>
+        <w:rFonts w:ascii="Wingdings" w:hAnsi="Wingdings" w:hint="default"/>
+      </w:rPr>
+    </w:lvl>
+    <w:lvl w:ilvl="6" w:tplc="0C0A0001" w:tentative="1">
+      <w:start w:val="1"/>
+      <w:numFmt w:val="bullet"/>
+      <w:lvlText w:val=""/>
+      <w:lvlJc w:val="left"/>
+      <w:pPr>
+        <w:ind w:left="5760" w:hanging="360"/>
+      </w:pPr>
+      <w:rPr>
+        <w:rFonts w:ascii="Symbol" w:hAnsi="Symbol" w:hint="default"/>
+      </w:rPr>
+    </w:lvl>
+    <w:lvl w:ilvl="7" w:tplc="0C0A0003" w:tentative="1">
+      <w:start w:val="1"/>
+      <w:numFmt w:val="bullet"/>
+      <w:lvlText w:val="o"/>
+      <w:lvlJc w:val="left"/>
+      <w:pPr>
+        <w:ind w:left="6480" w:hanging="360"/>
+      </w:pPr>
+      <w:rPr>
+        <w:rFonts w:ascii="Courier New" w:hAnsi="Courier New" w:cs="Courier New" w:hint="default"/>
+      </w:rPr>
+    </w:lvl>
+    <w:lvl w:ilvl="8" w:tplc="0C0A0005" w:tentative="1">
+      <w:start w:val="1"/>
+      <w:numFmt w:val="bullet"/>
+      <w:lvlText w:val=""/>
+      <w:lvlJc w:val="left"/>
+      <w:pPr>
+        <w:ind w:left="7200" w:hanging="360"/>
+      </w:pPr>
+      <w:rPr>
+        <w:rFonts w:ascii="Wingdings" w:hAnsi="Wingdings" w:hint="default"/>
+      </w:rPr>
+    </w:lvl>
+  </w:abstractNum>
+  <w:abstractNum w:abstractNumId="3" w15:restartNumberingAfterBreak="0">
     <w:nsid w:val="1FD86A61"/>
     <w:multiLevelType w:val="multilevel"/>
     <w:tmpl w:val="974011AE"/>
@@ -4707,7 +4903,7 @@
       </w:pPr>
     </w:lvl>
   </w:abstractNum>
-  <w:abstractNum w:abstractNumId="3" w15:restartNumberingAfterBreak="0">
+  <w:abstractNum w:abstractNumId="4" w15:restartNumberingAfterBreak="0">
     <w:nsid w:val="23BA529F"/>
     <w:multiLevelType w:val="hybridMultilevel"/>
     <w:tmpl w:val="CA68A36C"/>
@@ -4820,7 +5016,7 @@
       </w:rPr>
     </w:lvl>
   </w:abstractNum>
-  <w:abstractNum w:abstractNumId="4" w15:restartNumberingAfterBreak="0">
+  <w:abstractNum w:abstractNumId="5" w15:restartNumberingAfterBreak="0">
     <w:nsid w:val="34E56802"/>
     <w:multiLevelType w:val="multilevel"/>
     <w:tmpl w:val="AA60B8E2"/>
@@ -4933,7 +5129,7 @@
       </w:pPr>
     </w:lvl>
   </w:abstractNum>
-  <w:abstractNum w:abstractNumId="5" w15:restartNumberingAfterBreak="0">
+  <w:abstractNum w:abstractNumId="6" w15:restartNumberingAfterBreak="0">
     <w:nsid w:val="3D704176"/>
     <w:multiLevelType w:val="hybridMultilevel"/>
     <w:tmpl w:val="19704F80"/>
@@ -5046,7 +5242,7 @@
       </w:rPr>
     </w:lvl>
   </w:abstractNum>
-  <w:abstractNum w:abstractNumId="6" w15:restartNumberingAfterBreak="0">
+  <w:abstractNum w:abstractNumId="7" w15:restartNumberingAfterBreak="0">
     <w:nsid w:val="3E225B13"/>
     <w:multiLevelType w:val="hybridMultilevel"/>
     <w:tmpl w:val="4F3284C2"/>
@@ -5159,7 +5355,7 @@
       </w:rPr>
     </w:lvl>
   </w:abstractNum>
-  <w:abstractNum w:abstractNumId="7" w15:restartNumberingAfterBreak="0">
+  <w:abstractNum w:abstractNumId="8" w15:restartNumberingAfterBreak="0">
     <w:nsid w:val="414E16C3"/>
     <w:multiLevelType w:val="hybridMultilevel"/>
     <w:tmpl w:val="8A847630"/>
@@ -5272,7 +5468,7 @@
       </w:rPr>
     </w:lvl>
   </w:abstractNum>
-  <w:abstractNum w:abstractNumId="8" w15:restartNumberingAfterBreak="0">
+  <w:abstractNum w:abstractNumId="9" w15:restartNumberingAfterBreak="0">
     <w:nsid w:val="4DDC25C4"/>
     <w:multiLevelType w:val="hybridMultilevel"/>
     <w:tmpl w:val="140C7E92"/>
@@ -5385,7 +5581,7 @@
       </w:rPr>
     </w:lvl>
   </w:abstractNum>
-  <w:abstractNum w:abstractNumId="9" w15:restartNumberingAfterBreak="0">
+  <w:abstractNum w:abstractNumId="10" w15:restartNumberingAfterBreak="0">
     <w:nsid w:val="51783087"/>
     <w:multiLevelType w:val="multilevel"/>
     <w:tmpl w:val="C524AA68"/>
@@ -5401,7 +5597,7 @@
         <w:ind w:left="720" w:hanging="360"/>
       </w:pPr>
     </w:lvl>
-    <w:lvl w:ilvl="1" w:tentative="1">
+    <w:lvl w:ilvl="1">
       <w:start w:val="1"/>
       <w:numFmt w:val="decimal"/>
       <w:lvlText w:val="%2."/>
@@ -5498,7 +5694,7 @@
       </w:pPr>
     </w:lvl>
   </w:abstractNum>
-  <w:abstractNum w:abstractNumId="10" w15:restartNumberingAfterBreak="0">
+  <w:abstractNum w:abstractNumId="11" w15:restartNumberingAfterBreak="0">
     <w:nsid w:val="525C5DFE"/>
     <w:multiLevelType w:val="multilevel"/>
     <w:tmpl w:val="3E8259B8"/>
@@ -5611,7 +5807,7 @@
       </w:pPr>
     </w:lvl>
   </w:abstractNum>
-  <w:abstractNum w:abstractNumId="11" w15:restartNumberingAfterBreak="0">
+  <w:abstractNum w:abstractNumId="12" w15:restartNumberingAfterBreak="0">
     <w:nsid w:val="5D6B0B0F"/>
     <w:multiLevelType w:val="hybridMultilevel"/>
     <w:tmpl w:val="F382607E"/>
@@ -5724,7 +5920,7 @@
       </w:rPr>
     </w:lvl>
   </w:abstractNum>
-  <w:abstractNum w:abstractNumId="12" w15:restartNumberingAfterBreak="0">
+  <w:abstractNum w:abstractNumId="13" w15:restartNumberingAfterBreak="0">
     <w:nsid w:val="5F7D0E23"/>
     <w:multiLevelType w:val="multilevel"/>
     <w:tmpl w:val="2FB8166A"/>
@@ -5837,7 +6033,7 @@
       </w:pPr>
     </w:lvl>
   </w:abstractNum>
-  <w:abstractNum w:abstractNumId="13" w15:restartNumberingAfterBreak="0">
+  <w:abstractNum w:abstractNumId="14" w15:restartNumberingAfterBreak="0">
     <w:nsid w:val="6A48250F"/>
     <w:multiLevelType w:val="hybridMultilevel"/>
     <w:tmpl w:val="C4C2D7BA"/>
@@ -5950,7 +6146,7 @@
       </w:rPr>
     </w:lvl>
   </w:abstractNum>
-  <w:abstractNum w:abstractNumId="14" w15:restartNumberingAfterBreak="0">
+  <w:abstractNum w:abstractNumId="15" w15:restartNumberingAfterBreak="0">
     <w:nsid w:val="6DC903EA"/>
     <w:multiLevelType w:val="hybridMultilevel"/>
     <w:tmpl w:val="C6321B2E"/>
@@ -6063,7 +6259,7 @@
       </w:rPr>
     </w:lvl>
   </w:abstractNum>
-  <w:abstractNum w:abstractNumId="15" w15:restartNumberingAfterBreak="0">
+  <w:abstractNum w:abstractNumId="16" w15:restartNumberingAfterBreak="0">
     <w:nsid w:val="6FCC3EE8"/>
     <w:multiLevelType w:val="multilevel"/>
     <w:tmpl w:val="FFDC4460"/>
@@ -6176,7 +6372,7 @@
       </w:pPr>
     </w:lvl>
   </w:abstractNum>
-  <w:abstractNum w:abstractNumId="16" w15:restartNumberingAfterBreak="0">
+  <w:abstractNum w:abstractNumId="17" w15:restartNumberingAfterBreak="0">
     <w:nsid w:val="74C14F86"/>
     <w:multiLevelType w:val="hybridMultilevel"/>
     <w:tmpl w:val="28A47D38"/>
@@ -6289,7 +6485,7 @@
       </w:rPr>
     </w:lvl>
   </w:abstractNum>
-  <w:abstractNum w:abstractNumId="17" w15:restartNumberingAfterBreak="0">
+  <w:abstractNum w:abstractNumId="18" w15:restartNumberingAfterBreak="0">
     <w:nsid w:val="76D17D15"/>
     <w:multiLevelType w:val="multilevel"/>
     <w:tmpl w:val="B2E2144E"/>
@@ -6402,7 +6598,7 @@
       </w:pPr>
     </w:lvl>
   </w:abstractNum>
-  <w:abstractNum w:abstractNumId="18" w15:restartNumberingAfterBreak="0">
+  <w:abstractNum w:abstractNumId="19" w15:restartNumberingAfterBreak="0">
     <w:nsid w:val="788018D7"/>
     <w:multiLevelType w:val="multilevel"/>
     <w:tmpl w:val="D8CCC9F8"/>
@@ -6514,7 +6710,7 @@
       </w:pPr>
     </w:lvl>
   </w:abstractNum>
-  <w:abstractNum w:abstractNumId="19" w15:restartNumberingAfterBreak="0">
+  <w:abstractNum w:abstractNumId="20" w15:restartNumberingAfterBreak="0">
     <w:nsid w:val="795A4B96"/>
     <w:multiLevelType w:val="hybridMultilevel"/>
     <w:tmpl w:val="19C4ECC4"/>
@@ -6627,7 +6823,7 @@
       </w:rPr>
     </w:lvl>
   </w:abstractNum>
-  <w:abstractNum w:abstractNumId="20" w15:restartNumberingAfterBreak="0">
+  <w:abstractNum w:abstractNumId="21" w15:restartNumberingAfterBreak="0">
     <w:nsid w:val="7D4C1D16"/>
     <w:multiLevelType w:val="hybridMultilevel"/>
     <w:tmpl w:val="0C9624D6"/>
@@ -6740,7 +6936,7 @@
       </w:rPr>
     </w:lvl>
   </w:abstractNum>
-  <w:abstractNum w:abstractNumId="21" w15:restartNumberingAfterBreak="0">
+  <w:abstractNum w:abstractNumId="22" w15:restartNumberingAfterBreak="0">
     <w:nsid w:val="7DA905BF"/>
     <w:multiLevelType w:val="multilevel"/>
     <w:tmpl w:val="425C52B2"/>
@@ -6854,13 +7050,13 @@
     </w:lvl>
   </w:abstractNum>
   <w:num w:numId="1" w16cid:durableId="1072118734">
-    <w:abstractNumId w:val="10"/>
+    <w:abstractNumId w:val="11"/>
   </w:num>
   <w:num w:numId="2" w16cid:durableId="779450879">
     <w:abstractNumId w:val="1"/>
   </w:num>
   <w:num w:numId="3" w16cid:durableId="1737244246">
-    <w:abstractNumId w:val="17"/>
+    <w:abstractNumId w:val="18"/>
     <w:lvlOverride w:ilvl="0">
       <w:lvl w:ilvl="0">
         <w:numFmt w:val="decimal"/>
@@ -6870,10 +7066,10 @@
     </w:lvlOverride>
   </w:num>
   <w:num w:numId="4" w16cid:durableId="1267234049">
-    <w:abstractNumId w:val="15"/>
+    <w:abstractNumId w:val="16"/>
   </w:num>
   <w:num w:numId="5" w16cid:durableId="1349409586">
-    <w:abstractNumId w:val="18"/>
+    <w:abstractNumId w:val="19"/>
     <w:lvlOverride w:ilvl="0">
       <w:lvl w:ilvl="0">
         <w:numFmt w:val="lowerLetter"/>
@@ -6883,7 +7079,7 @@
     </w:lvlOverride>
   </w:num>
   <w:num w:numId="6" w16cid:durableId="521673564">
-    <w:abstractNumId w:val="18"/>
+    <w:abstractNumId w:val="19"/>
     <w:lvlOverride w:ilvl="0">
       <w:lvl w:ilvl="0">
         <w:numFmt w:val="lowerLetter"/>
@@ -6893,7 +7089,7 @@
     </w:lvlOverride>
   </w:num>
   <w:num w:numId="7" w16cid:durableId="142476396">
-    <w:abstractNumId w:val="18"/>
+    <w:abstractNumId w:val="19"/>
     <w:lvlOverride w:ilvl="0">
       <w:lvl w:ilvl="0">
         <w:numFmt w:val="lowerLetter"/>
@@ -6903,7 +7099,7 @@
     </w:lvlOverride>
   </w:num>
   <w:num w:numId="8" w16cid:durableId="1674070597">
-    <w:abstractNumId w:val="18"/>
+    <w:abstractNumId w:val="19"/>
     <w:lvlOverride w:ilvl="0">
       <w:lvl w:ilvl="0">
         <w:numFmt w:val="lowerLetter"/>
@@ -6913,7 +7109,7 @@
     </w:lvlOverride>
   </w:num>
   <w:num w:numId="9" w16cid:durableId="692267884">
-    <w:abstractNumId w:val="18"/>
+    <w:abstractNumId w:val="19"/>
     <w:lvlOverride w:ilvl="0">
       <w:lvl w:ilvl="0">
         <w:numFmt w:val="lowerLetter"/>
@@ -6923,7 +7119,7 @@
     </w:lvlOverride>
   </w:num>
   <w:num w:numId="10" w16cid:durableId="1253395740">
-    <w:abstractNumId w:val="18"/>
+    <w:abstractNumId w:val="19"/>
     <w:lvlOverride w:ilvl="0">
       <w:lvl w:ilvl="0">
         <w:numFmt w:val="lowerLetter"/>
@@ -6933,7 +7129,7 @@
     </w:lvlOverride>
   </w:num>
   <w:num w:numId="11" w16cid:durableId="1924681273">
-    <w:abstractNumId w:val="18"/>
+    <w:abstractNumId w:val="19"/>
     <w:lvlOverride w:ilvl="0">
       <w:lvl w:ilvl="0">
         <w:numFmt w:val="lowerLetter"/>
@@ -6943,7 +7139,7 @@
     </w:lvlOverride>
   </w:num>
   <w:num w:numId="12" w16cid:durableId="1346789839">
-    <w:abstractNumId w:val="18"/>
+    <w:abstractNumId w:val="19"/>
     <w:lvlOverride w:ilvl="0">
       <w:lvl w:ilvl="0">
         <w:numFmt w:val="lowerLetter"/>
@@ -7064,7 +7260,7 @@
     </w:lvlOverride>
   </w:num>
   <w:num w:numId="13" w16cid:durableId="1480881775">
-    <w:abstractNumId w:val="12"/>
+    <w:abstractNumId w:val="13"/>
     <w:lvlOverride w:ilvl="0">
       <w:lvl w:ilvl="0">
         <w:numFmt w:val="decimal"/>
@@ -7074,7 +7270,7 @@
     </w:lvlOverride>
   </w:num>
   <w:num w:numId="14" w16cid:durableId="1493990640">
-    <w:abstractNumId w:val="4"/>
+    <w:abstractNumId w:val="5"/>
     <w:lvlOverride w:ilvl="0">
       <w:lvl w:ilvl="0">
         <w:numFmt w:val="lowerLetter"/>
@@ -7084,10 +7280,10 @@
     </w:lvlOverride>
   </w:num>
   <w:num w:numId="15" w16cid:durableId="2071492567">
-    <w:abstractNumId w:val="21"/>
+    <w:abstractNumId w:val="22"/>
   </w:num>
   <w:num w:numId="16" w16cid:durableId="955066530">
-    <w:abstractNumId w:val="9"/>
+    <w:abstractNumId w:val="10"/>
     <w:lvlOverride w:ilvl="0">
       <w:lvl w:ilvl="0">
         <w:numFmt w:val="decimal"/>
@@ -7097,7 +7293,7 @@
     </w:lvlOverride>
   </w:num>
   <w:num w:numId="17" w16cid:durableId="1781758578">
-    <w:abstractNumId w:val="2"/>
+    <w:abstractNumId w:val="3"/>
     <w:lvlOverride w:ilvl="0">
       <w:lvl w:ilvl="0">
         <w:numFmt w:val="decimal"/>
@@ -7117,37 +7313,40 @@
     </w:lvlOverride>
   </w:num>
   <w:num w:numId="19" w16cid:durableId="1339307171">
+    <w:abstractNumId w:val="21"/>
+  </w:num>
+  <w:num w:numId="20" w16cid:durableId="492376170">
+    <w:abstractNumId w:val="12"/>
+  </w:num>
+  <w:num w:numId="21" w16cid:durableId="1826968128">
+    <w:abstractNumId w:val="4"/>
+  </w:num>
+  <w:num w:numId="22" w16cid:durableId="370620295">
+    <w:abstractNumId w:val="14"/>
+  </w:num>
+  <w:num w:numId="23" w16cid:durableId="1325932285">
     <w:abstractNumId w:val="20"/>
   </w:num>
-  <w:num w:numId="20" w16cid:durableId="492376170">
-    <w:abstractNumId w:val="11"/>
+  <w:num w:numId="24" w16cid:durableId="1562211867">
+    <w:abstractNumId w:val="9"/>
   </w:num>
-  <w:num w:numId="21" w16cid:durableId="1826968128">
-    <w:abstractNumId w:val="3"/>
+  <w:num w:numId="25" w16cid:durableId="2064669609">
+    <w:abstractNumId w:val="6"/>
   </w:num>
-  <w:num w:numId="22" w16cid:durableId="370620295">
-    <w:abstractNumId w:val="13"/>
+  <w:num w:numId="26" w16cid:durableId="1634214601">
+    <w:abstractNumId w:val="7"/>
   </w:num>
-  <w:num w:numId="23" w16cid:durableId="1325932285">
-    <w:abstractNumId w:val="19"/>
-  </w:num>
-  <w:num w:numId="24" w16cid:durableId="1562211867">
+  <w:num w:numId="27" w16cid:durableId="853156720">
     <w:abstractNumId w:val="8"/>
   </w:num>
-  <w:num w:numId="25" w16cid:durableId="2064669609">
-    <w:abstractNumId w:val="5"/>
-  </w:num>
-  <w:num w:numId="26" w16cid:durableId="1634214601">
-    <w:abstractNumId w:val="6"/>
-  </w:num>
-  <w:num w:numId="27" w16cid:durableId="853156720">
-    <w:abstractNumId w:val="7"/>
-  </w:num>
   <w:num w:numId="28" w16cid:durableId="235820854">
-    <w:abstractNumId w:val="16"/>
+    <w:abstractNumId w:val="17"/>
   </w:num>
   <w:num w:numId="29" w16cid:durableId="1527595658">
-    <w:abstractNumId w:val="14"/>
+    <w:abstractNumId w:val="15"/>
+  </w:num>
+  <w:num w:numId="30" w16cid:durableId="1692102964">
+    <w:abstractNumId w:val="2"/>
   </w:num>
 </w:numbering>
 </file>

</xml_diff>

<commit_message>
cambio contraste colores AAA
</commit_message>
<xml_diff>
--- a/Evaluacion_Implementacion_Accesibilidad.docx
+++ b/Evaluacion_Implementacion_Accesibilidad.docx
@@ -362,15 +362,27 @@
           <w14:ligatures w14:val="none"/>
         </w:rPr>
       </w:pPr>
-      <w:r>
-        <w:rPr>
-          <w:rFonts w:ascii="Arial" w:eastAsia="Times New Roman" w:hAnsi="Arial" w:cs="Arial"/>
-          <w:color w:val="000000"/>
-          <w:kern w:val="0"/>
-          <w:lang w:eastAsia="es-ES"/>
-          <w14:ligatures w14:val="none"/>
-        </w:rPr>
-        <w:t>Proyecto_AAA/</w:t>
+      <w:proofErr w:type="spellStart"/>
+      <w:r>
+        <w:rPr>
+          <w:rFonts w:ascii="Arial" w:eastAsia="Times New Roman" w:hAnsi="Arial" w:cs="Arial"/>
+          <w:color w:val="000000"/>
+          <w:kern w:val="0"/>
+          <w:lang w:eastAsia="es-ES"/>
+          <w14:ligatures w14:val="none"/>
+        </w:rPr>
+        <w:t>Proyecto_AAA</w:t>
+      </w:r>
+      <w:proofErr w:type="spellEnd"/>
+      <w:r>
+        <w:rPr>
+          <w:rFonts w:ascii="Arial" w:eastAsia="Times New Roman" w:hAnsi="Arial" w:cs="Arial"/>
+          <w:color w:val="000000"/>
+          <w:kern w:val="0"/>
+          <w:lang w:eastAsia="es-ES"/>
+          <w14:ligatures w14:val="none"/>
+        </w:rPr>
+        <w:t>/</w:t>
       </w:r>
     </w:p>
     <w:p>
@@ -490,7 +502,29 @@
           <w:lang w:eastAsia="es-ES"/>
           <w14:ligatures w14:val="none"/>
         </w:rPr>
-        <w:t>La carpeta Proyecto_AAA contendrá la versión final del proyecto, tras realizar la parte 3 de esta práctica.</w:t>
+        <w:t xml:space="preserve">La carpeta </w:t>
+      </w:r>
+      <w:proofErr w:type="spellStart"/>
+      <w:r>
+        <w:rPr>
+          <w:rFonts w:ascii="Arial" w:eastAsia="Times New Roman" w:hAnsi="Arial" w:cs="Arial"/>
+          <w:color w:val="000000"/>
+          <w:kern w:val="0"/>
+          <w:lang w:eastAsia="es-ES"/>
+          <w14:ligatures w14:val="none"/>
+        </w:rPr>
+        <w:t>Proyecto_AAA</w:t>
+      </w:r>
+      <w:proofErr w:type="spellEnd"/>
+      <w:r>
+        <w:rPr>
+          <w:rFonts w:ascii="Arial" w:eastAsia="Times New Roman" w:hAnsi="Arial" w:cs="Arial"/>
+          <w:color w:val="000000"/>
+          <w:kern w:val="0"/>
+          <w:lang w:eastAsia="es-ES"/>
+          <w14:ligatures w14:val="none"/>
+        </w:rPr>
+        <w:t xml:space="preserve"> contendrá la versión final del proyecto, tras realizar la parte 3 de esta práctica.</w:t>
       </w:r>
     </w:p>
     <w:p>
@@ -780,7 +814,35 @@
             <w:lang w:eastAsia="es-ES"/>
             <w14:ligatures w14:val="none"/>
           </w:rPr>
-          <w:t>WCAG-EM Report Tool</w:t>
+          <w:t xml:space="preserve">WCAG-EM </w:t>
+        </w:r>
+        <w:proofErr w:type="spellStart"/>
+        <w:r>
+          <w:rPr>
+            <w:rFonts w:ascii="Arial" w:eastAsia="Times New Roman" w:hAnsi="Arial" w:cs="Arial"/>
+            <w:i/>
+            <w:iCs/>
+            <w:color w:val="1155CC"/>
+            <w:kern w:val="0"/>
+            <w:u w:val="single"/>
+            <w:lang w:eastAsia="es-ES"/>
+            <w14:ligatures w14:val="none"/>
+          </w:rPr>
+          <w:t>Report</w:t>
+        </w:r>
+        <w:proofErr w:type="spellEnd"/>
+        <w:r>
+          <w:rPr>
+            <w:rFonts w:ascii="Arial" w:eastAsia="Times New Roman" w:hAnsi="Arial" w:cs="Arial"/>
+            <w:i/>
+            <w:iCs/>
+            <w:color w:val="1155CC"/>
+            <w:kern w:val="0"/>
+            <w:u w:val="single"/>
+            <w:lang w:eastAsia="es-ES"/>
+            <w14:ligatures w14:val="none"/>
+          </w:rPr>
+          <w:t xml:space="preserve"> Tool</w:t>
         </w:r>
       </w:hyperlink>
       <w:r>
@@ -855,7 +917,29 @@
           <w14:ligatures w14:val="none"/>
         </w:rPr>
         <w:lastRenderedPageBreak/>
-        <w:t>El siguiente diagrama explica la organización de las  WCAG:</w:t>
+        <w:t xml:space="preserve">El siguiente diagrama explica la organización de </w:t>
+      </w:r>
+      <w:proofErr w:type="gramStart"/>
+      <w:r>
+        <w:rPr>
+          <w:rFonts w:ascii="Arial" w:eastAsia="Times New Roman" w:hAnsi="Arial" w:cs="Arial"/>
+          <w:color w:val="000000"/>
+          <w:kern w:val="0"/>
+          <w:lang w:eastAsia="es-ES"/>
+          <w14:ligatures w14:val="none"/>
+        </w:rPr>
+        <w:t>las  WCAG</w:t>
+      </w:r>
+      <w:proofErr w:type="gramEnd"/>
+      <w:r>
+        <w:rPr>
+          <w:rFonts w:ascii="Arial" w:eastAsia="Times New Roman" w:hAnsi="Arial" w:cs="Arial"/>
+          <w:color w:val="000000"/>
+          <w:kern w:val="0"/>
+          <w:lang w:eastAsia="es-ES"/>
+          <w14:ligatures w14:val="none"/>
+        </w:rPr>
+        <w:t>:</w:t>
       </w:r>
     </w:p>
     <w:p>
@@ -2413,7 +2497,35 @@
             <w:lang w:eastAsia="es-ES"/>
             <w14:ligatures w14:val="none"/>
           </w:rPr>
-          <w:t>WCAG-EM Report Tool</w:t>
+          <w:t xml:space="preserve">WCAG-EM </w:t>
+        </w:r>
+        <w:proofErr w:type="spellStart"/>
+        <w:r>
+          <w:rPr>
+            <w:rFonts w:ascii="Arial" w:eastAsia="Times New Roman" w:hAnsi="Arial" w:cs="Arial"/>
+            <w:i/>
+            <w:iCs/>
+            <w:color w:val="1155CC"/>
+            <w:kern w:val="0"/>
+            <w:u w:val="single"/>
+            <w:lang w:eastAsia="es-ES"/>
+            <w14:ligatures w14:val="none"/>
+          </w:rPr>
+          <w:t>Report</w:t>
+        </w:r>
+        <w:proofErr w:type="spellEnd"/>
+        <w:r>
+          <w:rPr>
+            <w:rFonts w:ascii="Arial" w:eastAsia="Times New Roman" w:hAnsi="Arial" w:cs="Arial"/>
+            <w:i/>
+            <w:iCs/>
+            <w:color w:val="1155CC"/>
+            <w:kern w:val="0"/>
+            <w:u w:val="single"/>
+            <w:lang w:eastAsia="es-ES"/>
+            <w14:ligatures w14:val="none"/>
+          </w:rPr>
+          <w:t xml:space="preserve"> Tool</w:t>
         </w:r>
       </w:hyperlink>
       <w:r>
@@ -2487,7 +2599,51 @@
           <w:lang w:eastAsia="es-ES"/>
           <w14:ligatures w14:val="none"/>
         </w:rPr>
-        <w:t xml:space="preserve"> (Lo he subido como un html a github)</w:t>
+        <w:t xml:space="preserve"> (Lo he subido como un </w:t>
+      </w:r>
+      <w:proofErr w:type="spellStart"/>
+      <w:r>
+        <w:rPr>
+          <w:rFonts w:ascii="Arial" w:eastAsia="Times New Roman" w:hAnsi="Arial" w:cs="Arial"/>
+          <w:color w:val="000000"/>
+          <w:kern w:val="0"/>
+          <w:lang w:eastAsia="es-ES"/>
+          <w14:ligatures w14:val="none"/>
+        </w:rPr>
+        <w:t>html</w:t>
+      </w:r>
+      <w:proofErr w:type="spellEnd"/>
+      <w:r>
+        <w:rPr>
+          <w:rFonts w:ascii="Arial" w:eastAsia="Times New Roman" w:hAnsi="Arial" w:cs="Arial"/>
+          <w:color w:val="000000"/>
+          <w:kern w:val="0"/>
+          <w:lang w:eastAsia="es-ES"/>
+          <w14:ligatures w14:val="none"/>
+        </w:rPr>
+        <w:t xml:space="preserve"> a </w:t>
+      </w:r>
+      <w:proofErr w:type="spellStart"/>
+      <w:r>
+        <w:rPr>
+          <w:rFonts w:ascii="Arial" w:eastAsia="Times New Roman" w:hAnsi="Arial" w:cs="Arial"/>
+          <w:color w:val="000000"/>
+          <w:kern w:val="0"/>
+          <w:lang w:eastAsia="es-ES"/>
+          <w14:ligatures w14:val="none"/>
+        </w:rPr>
+        <w:t>github</w:t>
+      </w:r>
+      <w:proofErr w:type="spellEnd"/>
+      <w:r>
+        <w:rPr>
+          <w:rFonts w:ascii="Arial" w:eastAsia="Times New Roman" w:hAnsi="Arial" w:cs="Arial"/>
+          <w:color w:val="000000"/>
+          <w:kern w:val="0"/>
+          <w:lang w:eastAsia="es-ES"/>
+          <w14:ligatures w14:val="none"/>
+        </w:rPr>
+        <w:t>)</w:t>
       </w:r>
     </w:p>
     <w:p>
@@ -2518,7 +2674,37 @@
           <w:lang w:eastAsia="es-ES"/>
           <w14:ligatures w14:val="none"/>
         </w:rPr>
-        <w:t>PARTE 3 -  Implementación de la accesibilidad</w:t>
+        <w:t xml:space="preserve">PARTE 3 </w:t>
+      </w:r>
+      <w:proofErr w:type="gramStart"/>
+      <w:r>
+        <w:rPr>
+          <w:rFonts w:ascii="Arial" w:eastAsia="Times New Roman" w:hAnsi="Arial" w:cs="Arial"/>
+          <w:b/>
+          <w:bCs/>
+          <w:color w:val="000000"/>
+          <w:kern w:val="36"/>
+          <w:sz w:val="32"/>
+          <w:szCs w:val="32"/>
+          <w:lang w:eastAsia="es-ES"/>
+          <w14:ligatures w14:val="none"/>
+        </w:rPr>
+        <w:t>-  Implementación</w:t>
+      </w:r>
+      <w:proofErr w:type="gramEnd"/>
+      <w:r>
+        <w:rPr>
+          <w:rFonts w:ascii="Arial" w:eastAsia="Times New Roman" w:hAnsi="Arial" w:cs="Arial"/>
+          <w:b/>
+          <w:bCs/>
+          <w:color w:val="000000"/>
+          <w:kern w:val="36"/>
+          <w:sz w:val="32"/>
+          <w:szCs w:val="32"/>
+          <w:lang w:eastAsia="es-ES"/>
+          <w14:ligatures w14:val="none"/>
+        </w:rPr>
+        <w:t xml:space="preserve"> de la accesibilidad</w:t>
       </w:r>
     </w:p>
     <w:p>
@@ -2584,6 +2770,7 @@
         <w:t xml:space="preserve">Instala el </w:t>
       </w:r>
       <w:hyperlink r:id="rId10" w:history="1">
+        <w:proofErr w:type="spellStart"/>
         <w:r>
           <w:rPr>
             <w:rFonts w:ascii="Arial" w:eastAsia="Times New Roman" w:hAnsi="Arial" w:cs="Arial"/>
@@ -2593,8 +2780,57 @@
             <w:lang w:eastAsia="es-ES"/>
             <w14:ligatures w14:val="none"/>
           </w:rPr>
-          <w:t>Siteimprove Accessibility Checker</w:t>
+          <w:t>Siteimprove</w:t>
         </w:r>
+        <w:proofErr w:type="spellEnd"/>
+        <w:r>
+          <w:rPr>
+            <w:rFonts w:ascii="Arial" w:eastAsia="Times New Roman" w:hAnsi="Arial" w:cs="Arial"/>
+            <w:color w:val="1155CC"/>
+            <w:kern w:val="0"/>
+            <w:u w:val="single"/>
+            <w:lang w:eastAsia="es-ES"/>
+            <w14:ligatures w14:val="none"/>
+          </w:rPr>
+          <w:t xml:space="preserve"> </w:t>
+        </w:r>
+        <w:proofErr w:type="spellStart"/>
+        <w:r>
+          <w:rPr>
+            <w:rFonts w:ascii="Arial" w:eastAsia="Times New Roman" w:hAnsi="Arial" w:cs="Arial"/>
+            <w:color w:val="1155CC"/>
+            <w:kern w:val="0"/>
+            <w:u w:val="single"/>
+            <w:lang w:eastAsia="es-ES"/>
+            <w14:ligatures w14:val="none"/>
+          </w:rPr>
+          <w:t>Accessibility</w:t>
+        </w:r>
+        <w:proofErr w:type="spellEnd"/>
+        <w:r>
+          <w:rPr>
+            <w:rFonts w:ascii="Arial" w:eastAsia="Times New Roman" w:hAnsi="Arial" w:cs="Arial"/>
+            <w:color w:val="1155CC"/>
+            <w:kern w:val="0"/>
+            <w:u w:val="single"/>
+            <w:lang w:eastAsia="es-ES"/>
+            <w14:ligatures w14:val="none"/>
+          </w:rPr>
+          <w:t xml:space="preserve"> </w:t>
+        </w:r>
+        <w:proofErr w:type="spellStart"/>
+        <w:r>
+          <w:rPr>
+            <w:rFonts w:ascii="Arial" w:eastAsia="Times New Roman" w:hAnsi="Arial" w:cs="Arial"/>
+            <w:color w:val="1155CC"/>
+            <w:kern w:val="0"/>
+            <w:u w:val="single"/>
+            <w:lang w:eastAsia="es-ES"/>
+            <w14:ligatures w14:val="none"/>
+          </w:rPr>
+          <w:t>Checker</w:t>
+        </w:r>
+        <w:proofErr w:type="spellEnd"/>
       </w:hyperlink>
       <w:r>
         <w:rPr>
@@ -2732,7 +2968,51 @@
           <w:lang w:eastAsia="es-ES"/>
           <w14:ligatures w14:val="none"/>
         </w:rPr>
-        <w:t>Non-text Content: Todas las area-label son descriptivas</w:t>
+        <w:t>Non-</w:t>
+      </w:r>
+      <w:proofErr w:type="spellStart"/>
+      <w:r>
+        <w:rPr>
+          <w:rFonts w:ascii="Arial" w:eastAsia="Times New Roman" w:hAnsi="Arial" w:cs="Arial"/>
+          <w:color w:val="000000"/>
+          <w:kern w:val="0"/>
+          <w:lang w:eastAsia="es-ES"/>
+          <w14:ligatures w14:val="none"/>
+        </w:rPr>
+        <w:t>text</w:t>
+      </w:r>
+      <w:proofErr w:type="spellEnd"/>
+      <w:r>
+        <w:rPr>
+          <w:rFonts w:ascii="Arial" w:eastAsia="Times New Roman" w:hAnsi="Arial" w:cs="Arial"/>
+          <w:color w:val="000000"/>
+          <w:kern w:val="0"/>
+          <w:lang w:eastAsia="es-ES"/>
+          <w14:ligatures w14:val="none"/>
+        </w:rPr>
+        <w:t xml:space="preserve"> Content: Todas las </w:t>
+      </w:r>
+      <w:proofErr w:type="spellStart"/>
+      <w:r>
+        <w:rPr>
+          <w:rFonts w:ascii="Arial" w:eastAsia="Times New Roman" w:hAnsi="Arial" w:cs="Arial"/>
+          <w:color w:val="000000"/>
+          <w:kern w:val="0"/>
+          <w:lang w:eastAsia="es-ES"/>
+          <w14:ligatures w14:val="none"/>
+        </w:rPr>
+        <w:t>area-label</w:t>
+      </w:r>
+      <w:proofErr w:type="spellEnd"/>
+      <w:r>
+        <w:rPr>
+          <w:rFonts w:ascii="Arial" w:eastAsia="Times New Roman" w:hAnsi="Arial" w:cs="Arial"/>
+          <w:color w:val="000000"/>
+          <w:kern w:val="0"/>
+          <w:lang w:eastAsia="es-ES"/>
+          <w14:ligatures w14:val="none"/>
+        </w:rPr>
+        <w:t xml:space="preserve"> son descriptivas</w:t>
       </w:r>
     </w:p>
     <w:p>
@@ -2781,7 +3061,33 @@
           <w:lang w:eastAsia="es-ES"/>
           <w14:ligatures w14:val="none"/>
         </w:rPr>
-        <w:t>Time-based Media</w:t>
+        <w:t>Time-</w:t>
+      </w:r>
+      <w:proofErr w:type="spellStart"/>
+      <w:r>
+        <w:rPr>
+          <w:rFonts w:ascii="Arial" w:eastAsia="Times New Roman" w:hAnsi="Arial" w:cs="Arial"/>
+          <w:b/>
+          <w:bCs/>
+          <w:color w:val="000000"/>
+          <w:kern w:val="0"/>
+          <w:lang w:eastAsia="es-ES"/>
+          <w14:ligatures w14:val="none"/>
+        </w:rPr>
+        <w:t>based</w:t>
+      </w:r>
+      <w:proofErr w:type="spellEnd"/>
+      <w:r>
+        <w:rPr>
+          <w:rFonts w:ascii="Arial" w:eastAsia="Times New Roman" w:hAnsi="Arial" w:cs="Arial"/>
+          <w:b/>
+          <w:bCs/>
+          <w:color w:val="000000"/>
+          <w:kern w:val="0"/>
+          <w:lang w:eastAsia="es-ES"/>
+          <w14:ligatures w14:val="none"/>
+        </w:rPr>
+        <w:t xml:space="preserve"> Media</w:t>
       </w:r>
     </w:p>
     <w:p>
@@ -2810,7 +3116,73 @@
           <w:lang w:eastAsia="es-ES"/>
           <w14:ligatures w14:val="none"/>
         </w:rPr>
-        <w:t>Audio-only and Video-only (Prerecorded):</w:t>
+        <w:t>Audio-</w:t>
+      </w:r>
+      <w:proofErr w:type="spellStart"/>
+      <w:r>
+        <w:rPr>
+          <w:rFonts w:ascii="Arial" w:eastAsia="Times New Roman" w:hAnsi="Arial" w:cs="Arial"/>
+          <w:color w:val="000000"/>
+          <w:kern w:val="0"/>
+          <w:lang w:eastAsia="es-ES"/>
+          <w14:ligatures w14:val="none"/>
+        </w:rPr>
+        <w:t>only</w:t>
+      </w:r>
+      <w:proofErr w:type="spellEnd"/>
+      <w:r>
+        <w:rPr>
+          <w:rFonts w:ascii="Arial" w:eastAsia="Times New Roman" w:hAnsi="Arial" w:cs="Arial"/>
+          <w:color w:val="000000"/>
+          <w:kern w:val="0"/>
+          <w:lang w:eastAsia="es-ES"/>
+          <w14:ligatures w14:val="none"/>
+        </w:rPr>
+        <w:t xml:space="preserve"> and Video-</w:t>
+      </w:r>
+      <w:proofErr w:type="spellStart"/>
+      <w:r>
+        <w:rPr>
+          <w:rFonts w:ascii="Arial" w:eastAsia="Times New Roman" w:hAnsi="Arial" w:cs="Arial"/>
+          <w:color w:val="000000"/>
+          <w:kern w:val="0"/>
+          <w:lang w:eastAsia="es-ES"/>
+          <w14:ligatures w14:val="none"/>
+        </w:rPr>
+        <w:t>only</w:t>
+      </w:r>
+      <w:proofErr w:type="spellEnd"/>
+      <w:r>
+        <w:rPr>
+          <w:rFonts w:ascii="Arial" w:eastAsia="Times New Roman" w:hAnsi="Arial" w:cs="Arial"/>
+          <w:color w:val="000000"/>
+          <w:kern w:val="0"/>
+          <w:lang w:eastAsia="es-ES"/>
+          <w14:ligatures w14:val="none"/>
+        </w:rPr>
+        <w:t xml:space="preserve"> (</w:t>
+      </w:r>
+      <w:proofErr w:type="spellStart"/>
+      <w:r>
+        <w:rPr>
+          <w:rFonts w:ascii="Arial" w:eastAsia="Times New Roman" w:hAnsi="Arial" w:cs="Arial"/>
+          <w:color w:val="000000"/>
+          <w:kern w:val="0"/>
+          <w:lang w:eastAsia="es-ES"/>
+          <w14:ligatures w14:val="none"/>
+        </w:rPr>
+        <w:t>Prerecorded</w:t>
+      </w:r>
+      <w:proofErr w:type="spellEnd"/>
+      <w:r>
+        <w:rPr>
+          <w:rFonts w:ascii="Arial" w:eastAsia="Times New Roman" w:hAnsi="Arial" w:cs="Arial"/>
+          <w:color w:val="000000"/>
+          <w:kern w:val="0"/>
+          <w:lang w:eastAsia="es-ES"/>
+          <w14:ligatures w14:val="none"/>
+        </w:rPr>
+        <w:t>):</w:t>
       </w:r>
     </w:p>
     <w:p>
@@ -2831,15 +3203,49 @@
           <w14:ligatures w14:val="none"/>
         </w:rPr>
       </w:pPr>
-      <w:r>
-        <w:rPr>
-          <w:rFonts w:ascii="Arial" w:eastAsia="Times New Roman" w:hAnsi="Arial" w:cs="Arial"/>
-          <w:color w:val="000000"/>
-          <w:kern w:val="0"/>
-          <w:lang w:eastAsia="es-ES"/>
-          <w14:ligatures w14:val="none"/>
-        </w:rPr>
-        <w:t>Captions (Prerecorded):</w:t>
+      <w:proofErr w:type="spellStart"/>
+      <w:r>
+        <w:rPr>
+          <w:rFonts w:ascii="Arial" w:eastAsia="Times New Roman" w:hAnsi="Arial" w:cs="Arial"/>
+          <w:color w:val="000000"/>
+          <w:kern w:val="0"/>
+          <w:lang w:eastAsia="es-ES"/>
+          <w14:ligatures w14:val="none"/>
+        </w:rPr>
+        <w:t>Captions</w:t>
+      </w:r>
+      <w:proofErr w:type="spellEnd"/>
+      <w:r>
+        <w:rPr>
+          <w:rFonts w:ascii="Arial" w:eastAsia="Times New Roman" w:hAnsi="Arial" w:cs="Arial"/>
+          <w:color w:val="000000"/>
+          <w:kern w:val="0"/>
+          <w:lang w:eastAsia="es-ES"/>
+          <w14:ligatures w14:val="none"/>
+        </w:rPr>
+        <w:t xml:space="preserve"> (</w:t>
+      </w:r>
+      <w:proofErr w:type="spellStart"/>
+      <w:r>
+        <w:rPr>
+          <w:rFonts w:ascii="Arial" w:eastAsia="Times New Roman" w:hAnsi="Arial" w:cs="Arial"/>
+          <w:color w:val="000000"/>
+          <w:kern w:val="0"/>
+          <w:lang w:eastAsia="es-ES"/>
+          <w14:ligatures w14:val="none"/>
+        </w:rPr>
+        <w:t>Prerecorded</w:t>
+      </w:r>
+      <w:proofErr w:type="spellEnd"/>
+      <w:r>
+        <w:rPr>
+          <w:rFonts w:ascii="Arial" w:eastAsia="Times New Roman" w:hAnsi="Arial" w:cs="Arial"/>
+          <w:color w:val="000000"/>
+          <w:kern w:val="0"/>
+          <w:lang w:eastAsia="es-ES"/>
+          <w14:ligatures w14:val="none"/>
+        </w:rPr>
+        <w:t>):</w:t>
       </w:r>
     </w:p>
     <w:p>
@@ -2868,7 +3274,73 @@
           <w:lang w:eastAsia="es-ES"/>
           <w14:ligatures w14:val="none"/>
         </w:rPr>
-        <w:t>Audio Description or Media Alternative (Prerecorded):</w:t>
+        <w:t xml:space="preserve">Audio </w:t>
+      </w:r>
+      <w:proofErr w:type="spellStart"/>
+      <w:r>
+        <w:rPr>
+          <w:rFonts w:ascii="Arial" w:eastAsia="Times New Roman" w:hAnsi="Arial" w:cs="Arial"/>
+          <w:color w:val="000000"/>
+          <w:kern w:val="0"/>
+          <w:lang w:eastAsia="es-ES"/>
+          <w14:ligatures w14:val="none"/>
+        </w:rPr>
+        <w:t>Description</w:t>
+      </w:r>
+      <w:proofErr w:type="spellEnd"/>
+      <w:r>
+        <w:rPr>
+          <w:rFonts w:ascii="Arial" w:eastAsia="Times New Roman" w:hAnsi="Arial" w:cs="Arial"/>
+          <w:color w:val="000000"/>
+          <w:kern w:val="0"/>
+          <w:lang w:eastAsia="es-ES"/>
+          <w14:ligatures w14:val="none"/>
+        </w:rPr>
+        <w:t xml:space="preserve"> </w:t>
+      </w:r>
+      <w:proofErr w:type="spellStart"/>
+      <w:r>
+        <w:rPr>
+          <w:rFonts w:ascii="Arial" w:eastAsia="Times New Roman" w:hAnsi="Arial" w:cs="Arial"/>
+          <w:color w:val="000000"/>
+          <w:kern w:val="0"/>
+          <w:lang w:eastAsia="es-ES"/>
+          <w14:ligatures w14:val="none"/>
+        </w:rPr>
+        <w:t>or</w:t>
+      </w:r>
+      <w:proofErr w:type="spellEnd"/>
+      <w:r>
+        <w:rPr>
+          <w:rFonts w:ascii="Arial" w:eastAsia="Times New Roman" w:hAnsi="Arial" w:cs="Arial"/>
+          <w:color w:val="000000"/>
+          <w:kern w:val="0"/>
+          <w:lang w:eastAsia="es-ES"/>
+          <w14:ligatures w14:val="none"/>
+        </w:rPr>
+        <w:t xml:space="preserve"> Media Alternative (</w:t>
+      </w:r>
+      <w:proofErr w:type="spellStart"/>
+      <w:r>
+        <w:rPr>
+          <w:rFonts w:ascii="Arial" w:eastAsia="Times New Roman" w:hAnsi="Arial" w:cs="Arial"/>
+          <w:color w:val="000000"/>
+          <w:kern w:val="0"/>
+          <w:lang w:eastAsia="es-ES"/>
+          <w14:ligatures w14:val="none"/>
+        </w:rPr>
+        <w:t>Prerecorded</w:t>
+      </w:r>
+      <w:proofErr w:type="spellEnd"/>
+      <w:r>
+        <w:rPr>
+          <w:rFonts w:ascii="Arial" w:eastAsia="Times New Roman" w:hAnsi="Arial" w:cs="Arial"/>
+          <w:color w:val="000000"/>
+          <w:kern w:val="0"/>
+          <w:lang w:eastAsia="es-ES"/>
+          <w14:ligatures w14:val="none"/>
+        </w:rPr>
+        <w:t>):</w:t>
       </w:r>
     </w:p>
     <w:p>
@@ -2949,17 +3421,76 @@
           <w:lang w:eastAsia="es-ES"/>
           <w14:ligatures w14:val="none"/>
         </w:rPr>
-        <w:t>Input field has no description</w:t>
-      </w:r>
-      <w:r>
-        <w:rPr>
-          <w:rFonts w:ascii="Arial" w:eastAsia="Times New Roman" w:hAnsi="Arial" w:cs="Arial"/>
-          <w:color w:val="000000"/>
-          <w:kern w:val="0"/>
-          <w:lang w:eastAsia="es-ES"/>
-          <w14:ligatures w14:val="none"/>
-        </w:rPr>
-        <w:t>: Lo he resuelto poniéndole un title al input</w:t>
+        <w:t xml:space="preserve">Input </w:t>
+      </w:r>
+      <w:proofErr w:type="spellStart"/>
+      <w:r>
+        <w:rPr>
+          <w:rFonts w:ascii="Arial" w:eastAsia="Times New Roman" w:hAnsi="Arial" w:cs="Arial"/>
+          <w:color w:val="000000"/>
+          <w:kern w:val="0"/>
+          <w:u w:val="single"/>
+          <w:lang w:eastAsia="es-ES"/>
+          <w14:ligatures w14:val="none"/>
+        </w:rPr>
+        <w:t>field</w:t>
+      </w:r>
+      <w:proofErr w:type="spellEnd"/>
+      <w:r>
+        <w:rPr>
+          <w:rFonts w:ascii="Arial" w:eastAsia="Times New Roman" w:hAnsi="Arial" w:cs="Arial"/>
+          <w:color w:val="000000"/>
+          <w:kern w:val="0"/>
+          <w:u w:val="single"/>
+          <w:lang w:eastAsia="es-ES"/>
+          <w14:ligatures w14:val="none"/>
+        </w:rPr>
+        <w:t xml:space="preserve"> has no </w:t>
+      </w:r>
+      <w:proofErr w:type="spellStart"/>
+      <w:r>
+        <w:rPr>
+          <w:rFonts w:ascii="Arial" w:eastAsia="Times New Roman" w:hAnsi="Arial" w:cs="Arial"/>
+          <w:color w:val="000000"/>
+          <w:kern w:val="0"/>
+          <w:u w:val="single"/>
+          <w:lang w:eastAsia="es-ES"/>
+          <w14:ligatures w14:val="none"/>
+        </w:rPr>
+        <w:t>description</w:t>
+      </w:r>
+      <w:proofErr w:type="spellEnd"/>
+      <w:r>
+        <w:rPr>
+          <w:rFonts w:ascii="Arial" w:eastAsia="Times New Roman" w:hAnsi="Arial" w:cs="Arial"/>
+          <w:color w:val="000000"/>
+          <w:kern w:val="0"/>
+          <w:lang w:eastAsia="es-ES"/>
+          <w14:ligatures w14:val="none"/>
+        </w:rPr>
+        <w:t xml:space="preserve">: Lo he resuelto poniéndole un </w:t>
+      </w:r>
+      <w:proofErr w:type="spellStart"/>
+      <w:r>
+        <w:rPr>
+          <w:rFonts w:ascii="Arial" w:eastAsia="Times New Roman" w:hAnsi="Arial" w:cs="Arial"/>
+          <w:color w:val="000000"/>
+          <w:kern w:val="0"/>
+          <w:lang w:eastAsia="es-ES"/>
+          <w14:ligatures w14:val="none"/>
+        </w:rPr>
+        <w:t>title</w:t>
+      </w:r>
+      <w:proofErr w:type="spellEnd"/>
+      <w:r>
+        <w:rPr>
+          <w:rFonts w:ascii="Arial" w:eastAsia="Times New Roman" w:hAnsi="Arial" w:cs="Arial"/>
+          <w:color w:val="000000"/>
+          <w:kern w:val="0"/>
+          <w:lang w:eastAsia="es-ES"/>
+          <w14:ligatures w14:val="none"/>
+        </w:rPr>
+        <w:t xml:space="preserve"> al input</w:t>
       </w:r>
     </w:p>
     <w:p>
@@ -2980,6 +3511,7 @@
           <w14:ligatures w14:val="none"/>
         </w:rPr>
       </w:pPr>
+      <w:proofErr w:type="spellStart"/>
       <w:r>
         <w:rPr>
           <w:rFonts w:ascii="Arial" w:eastAsia="Times New Roman" w:hAnsi="Arial" w:cs="Arial"/>
@@ -2989,18 +3521,77 @@
           <w:lang w:eastAsia="es-ES"/>
           <w14:ligatures w14:val="none"/>
         </w:rPr>
-        <w:t>Select Box has no description:</w:t>
-      </w:r>
-      <w:r>
-        <w:rPr>
-          <w:rFonts w:ascii="Arial" w:eastAsia="Times New Roman" w:hAnsi="Arial" w:cs="Arial"/>
-          <w:color w:val="000000"/>
-          <w:kern w:val="0"/>
-          <w:lang w:eastAsia="es-ES"/>
-          <w14:ligatures w14:val="none"/>
-        </w:rPr>
-        <w:t xml:space="preserve"> Lo he resuelto poniéndole un title al </w:t>
-      </w:r>
+        <w:t>Select</w:t>
+      </w:r>
+      <w:proofErr w:type="spellEnd"/>
+      <w:r>
+        <w:rPr>
+          <w:rFonts w:ascii="Arial" w:eastAsia="Times New Roman" w:hAnsi="Arial" w:cs="Arial"/>
+          <w:color w:val="000000"/>
+          <w:kern w:val="0"/>
+          <w:u w:val="single"/>
+          <w:lang w:eastAsia="es-ES"/>
+          <w14:ligatures w14:val="none"/>
+        </w:rPr>
+        <w:t xml:space="preserve"> Box has no </w:t>
+      </w:r>
+      <w:proofErr w:type="spellStart"/>
+      <w:r>
+        <w:rPr>
+          <w:rFonts w:ascii="Arial" w:eastAsia="Times New Roman" w:hAnsi="Arial" w:cs="Arial"/>
+          <w:color w:val="000000"/>
+          <w:kern w:val="0"/>
+          <w:u w:val="single"/>
+          <w:lang w:eastAsia="es-ES"/>
+          <w14:ligatures w14:val="none"/>
+        </w:rPr>
+        <w:t>description</w:t>
+      </w:r>
+      <w:proofErr w:type="spellEnd"/>
+      <w:r>
+        <w:rPr>
+          <w:rFonts w:ascii="Arial" w:eastAsia="Times New Roman" w:hAnsi="Arial" w:cs="Arial"/>
+          <w:color w:val="000000"/>
+          <w:kern w:val="0"/>
+          <w:u w:val="single"/>
+          <w:lang w:eastAsia="es-ES"/>
+          <w14:ligatures w14:val="none"/>
+        </w:rPr>
+        <w:t>:</w:t>
+      </w:r>
+      <w:r>
+        <w:rPr>
+          <w:rFonts w:ascii="Arial" w:eastAsia="Times New Roman" w:hAnsi="Arial" w:cs="Arial"/>
+          <w:color w:val="000000"/>
+          <w:kern w:val="0"/>
+          <w:lang w:eastAsia="es-ES"/>
+          <w14:ligatures w14:val="none"/>
+        </w:rPr>
+        <w:t xml:space="preserve"> Lo he resuelto poniéndole un </w:t>
+      </w:r>
+      <w:proofErr w:type="spellStart"/>
+      <w:r>
+        <w:rPr>
+          <w:rFonts w:ascii="Arial" w:eastAsia="Times New Roman" w:hAnsi="Arial" w:cs="Arial"/>
+          <w:color w:val="000000"/>
+          <w:kern w:val="0"/>
+          <w:lang w:eastAsia="es-ES"/>
+          <w14:ligatures w14:val="none"/>
+        </w:rPr>
+        <w:t>title</w:t>
+      </w:r>
+      <w:proofErr w:type="spellEnd"/>
+      <w:r>
+        <w:rPr>
+          <w:rFonts w:ascii="Arial" w:eastAsia="Times New Roman" w:hAnsi="Arial" w:cs="Arial"/>
+          <w:color w:val="000000"/>
+          <w:kern w:val="0"/>
+          <w:lang w:eastAsia="es-ES"/>
+          <w14:ligatures w14:val="none"/>
+        </w:rPr>
+        <w:t xml:space="preserve"> al </w:t>
+      </w:r>
+      <w:proofErr w:type="spellStart"/>
       <w:r>
         <w:rPr>
           <w:rFonts w:ascii="Arial" w:eastAsia="Times New Roman" w:hAnsi="Arial" w:cs="Arial"/>
@@ -3011,6 +3602,7 @@
         </w:rPr>
         <w:t>select</w:t>
       </w:r>
+      <w:proofErr w:type="spellEnd"/>
     </w:p>
     <w:p>
       <w:pPr>
@@ -3039,8 +3631,117 @@
           <w:lang w:eastAsia="es-ES"/>
           <w14:ligatures w14:val="none"/>
         </w:rPr>
-        <w:t>HTML is used to format content</w:t>
-      </w:r>
+        <w:t xml:space="preserve">HTML </w:t>
+      </w:r>
+      <w:proofErr w:type="spellStart"/>
+      <w:r>
+        <w:rPr>
+          <w:rFonts w:ascii="Arial" w:eastAsia="Times New Roman" w:hAnsi="Arial" w:cs="Arial"/>
+          <w:color w:val="000000"/>
+          <w:kern w:val="0"/>
+          <w:u w:val="single"/>
+          <w:lang w:eastAsia="es-ES"/>
+          <w14:ligatures w14:val="none"/>
+        </w:rPr>
+        <w:t>is</w:t>
+      </w:r>
+      <w:proofErr w:type="spellEnd"/>
+      <w:r>
+        <w:rPr>
+          <w:rFonts w:ascii="Arial" w:eastAsia="Times New Roman" w:hAnsi="Arial" w:cs="Arial"/>
+          <w:color w:val="000000"/>
+          <w:kern w:val="0"/>
+          <w:u w:val="single"/>
+          <w:lang w:eastAsia="es-ES"/>
+          <w14:ligatures w14:val="none"/>
+        </w:rPr>
+        <w:t xml:space="preserve"> </w:t>
+      </w:r>
+      <w:proofErr w:type="spellStart"/>
+      <w:r>
+        <w:rPr>
+          <w:rFonts w:ascii="Arial" w:eastAsia="Times New Roman" w:hAnsi="Arial" w:cs="Arial"/>
+          <w:color w:val="000000"/>
+          <w:kern w:val="0"/>
+          <w:u w:val="single"/>
+          <w:lang w:eastAsia="es-ES"/>
+          <w14:ligatures w14:val="none"/>
+        </w:rPr>
+        <w:t>used</w:t>
+      </w:r>
+      <w:proofErr w:type="spellEnd"/>
+      <w:r>
+        <w:rPr>
+          <w:rFonts w:ascii="Arial" w:eastAsia="Times New Roman" w:hAnsi="Arial" w:cs="Arial"/>
+          <w:color w:val="000000"/>
+          <w:kern w:val="0"/>
+          <w:u w:val="single"/>
+          <w:lang w:eastAsia="es-ES"/>
+          <w14:ligatures w14:val="none"/>
+        </w:rPr>
+        <w:t xml:space="preserve"> </w:t>
+      </w:r>
+      <w:proofErr w:type="spellStart"/>
+      <w:r>
+        <w:rPr>
+          <w:rFonts w:ascii="Arial" w:eastAsia="Times New Roman" w:hAnsi="Arial" w:cs="Arial"/>
+          <w:color w:val="000000"/>
+          <w:kern w:val="0"/>
+          <w:u w:val="single"/>
+          <w:lang w:eastAsia="es-ES"/>
+          <w14:ligatures w14:val="none"/>
+        </w:rPr>
+        <w:t>to</w:t>
+      </w:r>
+      <w:proofErr w:type="spellEnd"/>
+      <w:r>
+        <w:rPr>
+          <w:rFonts w:ascii="Arial" w:eastAsia="Times New Roman" w:hAnsi="Arial" w:cs="Arial"/>
+          <w:color w:val="000000"/>
+          <w:kern w:val="0"/>
+          <w:u w:val="single"/>
+          <w:lang w:eastAsia="es-ES"/>
+          <w14:ligatures w14:val="none"/>
+        </w:rPr>
+        <w:t xml:space="preserve"> </w:t>
+      </w:r>
+      <w:proofErr w:type="spellStart"/>
+      <w:r>
+        <w:rPr>
+          <w:rFonts w:ascii="Arial" w:eastAsia="Times New Roman" w:hAnsi="Arial" w:cs="Arial"/>
+          <w:color w:val="000000"/>
+          <w:kern w:val="0"/>
+          <w:u w:val="single"/>
+          <w:lang w:eastAsia="es-ES"/>
+          <w14:ligatures w14:val="none"/>
+        </w:rPr>
+        <w:t>format</w:t>
+      </w:r>
+      <w:proofErr w:type="spellEnd"/>
+      <w:r>
+        <w:rPr>
+          <w:rFonts w:ascii="Arial" w:eastAsia="Times New Roman" w:hAnsi="Arial" w:cs="Arial"/>
+          <w:color w:val="000000"/>
+          <w:kern w:val="0"/>
+          <w:u w:val="single"/>
+          <w:lang w:eastAsia="es-ES"/>
+          <w14:ligatures w14:val="none"/>
+        </w:rPr>
+        <w:t xml:space="preserve"> </w:t>
+      </w:r>
+      <w:proofErr w:type="spellStart"/>
+      <w:r>
+        <w:rPr>
+          <w:rFonts w:ascii="Arial" w:eastAsia="Times New Roman" w:hAnsi="Arial" w:cs="Arial"/>
+          <w:color w:val="000000"/>
+          <w:kern w:val="0"/>
+          <w:u w:val="single"/>
+          <w:lang w:eastAsia="es-ES"/>
+          <w14:ligatures w14:val="none"/>
+        </w:rPr>
+        <w:t>content</w:t>
+      </w:r>
+      <w:proofErr w:type="spellEnd"/>
       <w:r>
         <w:rPr>
           <w:rFonts w:ascii="Arial" w:eastAsia="Times New Roman" w:hAnsi="Arial" w:cs="Arial"/>
@@ -3079,8 +3780,42 @@
           <w:lang w:eastAsia="es-ES"/>
           <w14:ligatures w14:val="none"/>
         </w:rPr>
-        <w:t>stilo del iframe en el css</w:t>
-      </w:r>
+        <w:t xml:space="preserve">stilo del </w:t>
+      </w:r>
+      <w:proofErr w:type="spellStart"/>
+      <w:r>
+        <w:rPr>
+          <w:rFonts w:ascii="Arial" w:eastAsia="Times New Roman" w:hAnsi="Arial" w:cs="Arial"/>
+          <w:color w:val="000000"/>
+          <w:kern w:val="0"/>
+          <w:lang w:eastAsia="es-ES"/>
+          <w14:ligatures w14:val="none"/>
+        </w:rPr>
+        <w:t>iframe</w:t>
+      </w:r>
+      <w:proofErr w:type="spellEnd"/>
+      <w:r>
+        <w:rPr>
+          <w:rFonts w:ascii="Arial" w:eastAsia="Times New Roman" w:hAnsi="Arial" w:cs="Arial"/>
+          <w:color w:val="000000"/>
+          <w:kern w:val="0"/>
+          <w:lang w:eastAsia="es-ES"/>
+          <w14:ligatures w14:val="none"/>
+        </w:rPr>
+        <w:t xml:space="preserve"> en el </w:t>
+      </w:r>
+      <w:proofErr w:type="spellStart"/>
+      <w:r>
+        <w:rPr>
+          <w:rFonts w:ascii="Arial" w:eastAsia="Times New Roman" w:hAnsi="Arial" w:cs="Arial"/>
+          <w:color w:val="000000"/>
+          <w:kern w:val="0"/>
+          <w:lang w:eastAsia="es-ES"/>
+          <w14:ligatures w14:val="none"/>
+        </w:rPr>
+        <w:t>css</w:t>
+      </w:r>
+      <w:proofErr w:type="spellEnd"/>
     </w:p>
     <w:p>
       <w:pPr>
@@ -3108,7 +3843,95 @@
           <w:lang w:eastAsia="es-ES"/>
           <w14:ligatures w14:val="none"/>
         </w:rPr>
-        <w:t xml:space="preserve">No top-level heading on the page: </w:t>
+        <w:t>No top-</w:t>
+      </w:r>
+      <w:proofErr w:type="spellStart"/>
+      <w:r>
+        <w:rPr>
+          <w:rFonts w:ascii="Arial" w:eastAsia="Times New Roman" w:hAnsi="Arial" w:cs="Arial"/>
+          <w:color w:val="000000"/>
+          <w:kern w:val="0"/>
+          <w:lang w:eastAsia="es-ES"/>
+          <w14:ligatures w14:val="none"/>
+        </w:rPr>
+        <w:t>level</w:t>
+      </w:r>
+      <w:proofErr w:type="spellEnd"/>
+      <w:r>
+        <w:rPr>
+          <w:rFonts w:ascii="Arial" w:eastAsia="Times New Roman" w:hAnsi="Arial" w:cs="Arial"/>
+          <w:color w:val="000000"/>
+          <w:kern w:val="0"/>
+          <w:lang w:eastAsia="es-ES"/>
+          <w14:ligatures w14:val="none"/>
+        </w:rPr>
+        <w:t xml:space="preserve"> </w:t>
+      </w:r>
+      <w:proofErr w:type="spellStart"/>
+      <w:r>
+        <w:rPr>
+          <w:rFonts w:ascii="Arial" w:eastAsia="Times New Roman" w:hAnsi="Arial" w:cs="Arial"/>
+          <w:color w:val="000000"/>
+          <w:kern w:val="0"/>
+          <w:lang w:eastAsia="es-ES"/>
+          <w14:ligatures w14:val="none"/>
+        </w:rPr>
+        <w:t>heading</w:t>
+      </w:r>
+      <w:proofErr w:type="spellEnd"/>
+      <w:r>
+        <w:rPr>
+          <w:rFonts w:ascii="Arial" w:eastAsia="Times New Roman" w:hAnsi="Arial" w:cs="Arial"/>
+          <w:color w:val="000000"/>
+          <w:kern w:val="0"/>
+          <w:lang w:eastAsia="es-ES"/>
+          <w14:ligatures w14:val="none"/>
+        </w:rPr>
+        <w:t xml:space="preserve"> </w:t>
+      </w:r>
+      <w:proofErr w:type="spellStart"/>
+      <w:r>
+        <w:rPr>
+          <w:rFonts w:ascii="Arial" w:eastAsia="Times New Roman" w:hAnsi="Arial" w:cs="Arial"/>
+          <w:color w:val="000000"/>
+          <w:kern w:val="0"/>
+          <w:lang w:eastAsia="es-ES"/>
+          <w14:ligatures w14:val="none"/>
+        </w:rPr>
+        <w:t>on</w:t>
+      </w:r>
+      <w:proofErr w:type="spellEnd"/>
+      <w:r>
+        <w:rPr>
+          <w:rFonts w:ascii="Arial" w:eastAsia="Times New Roman" w:hAnsi="Arial" w:cs="Arial"/>
+          <w:color w:val="000000"/>
+          <w:kern w:val="0"/>
+          <w:lang w:eastAsia="es-ES"/>
+          <w14:ligatures w14:val="none"/>
+        </w:rPr>
+        <w:t xml:space="preserve"> </w:t>
+      </w:r>
+      <w:proofErr w:type="spellStart"/>
+      <w:r>
+        <w:rPr>
+          <w:rFonts w:ascii="Arial" w:eastAsia="Times New Roman" w:hAnsi="Arial" w:cs="Arial"/>
+          <w:color w:val="000000"/>
+          <w:kern w:val="0"/>
+          <w:lang w:eastAsia="es-ES"/>
+          <w14:ligatures w14:val="none"/>
+        </w:rPr>
+        <w:t>the</w:t>
+      </w:r>
+      <w:proofErr w:type="spellEnd"/>
+      <w:r>
+        <w:rPr>
+          <w:rFonts w:ascii="Arial" w:eastAsia="Times New Roman" w:hAnsi="Arial" w:cs="Arial"/>
+          <w:color w:val="000000"/>
+          <w:kern w:val="0"/>
+          <w:lang w:eastAsia="es-ES"/>
+          <w14:ligatures w14:val="none"/>
+        </w:rPr>
+        <w:t xml:space="preserve"> page: </w:t>
       </w:r>
       <w:r>
         <w:rPr>
@@ -3147,7 +3970,51 @@
           <w:lang w:eastAsia="es-ES"/>
           <w14:ligatures w14:val="none"/>
         </w:rPr>
-        <w:t>Non-distinguishable landmarks:</w:t>
+        <w:t>Non-</w:t>
+      </w:r>
+      <w:proofErr w:type="spellStart"/>
+      <w:r>
+        <w:rPr>
+          <w:rFonts w:ascii="Arial" w:eastAsia="Times New Roman" w:hAnsi="Arial" w:cs="Arial"/>
+          <w:color w:val="000000"/>
+          <w:kern w:val="0"/>
+          <w:lang w:eastAsia="es-ES"/>
+          <w14:ligatures w14:val="none"/>
+        </w:rPr>
+        <w:t>distinguishable</w:t>
+      </w:r>
+      <w:proofErr w:type="spellEnd"/>
+      <w:r>
+        <w:rPr>
+          <w:rFonts w:ascii="Arial" w:eastAsia="Times New Roman" w:hAnsi="Arial" w:cs="Arial"/>
+          <w:color w:val="000000"/>
+          <w:kern w:val="0"/>
+          <w:lang w:eastAsia="es-ES"/>
+          <w14:ligatures w14:val="none"/>
+        </w:rPr>
+        <w:t xml:space="preserve"> </w:t>
+      </w:r>
+      <w:proofErr w:type="spellStart"/>
+      <w:r>
+        <w:rPr>
+          <w:rFonts w:ascii="Arial" w:eastAsia="Times New Roman" w:hAnsi="Arial" w:cs="Arial"/>
+          <w:color w:val="000000"/>
+          <w:kern w:val="0"/>
+          <w:lang w:eastAsia="es-ES"/>
+          <w14:ligatures w14:val="none"/>
+        </w:rPr>
+        <w:t>landmarks</w:t>
+      </w:r>
+      <w:proofErr w:type="spellEnd"/>
+      <w:r>
+        <w:rPr>
+          <w:rFonts w:ascii="Arial" w:eastAsia="Times New Roman" w:hAnsi="Arial" w:cs="Arial"/>
+          <w:color w:val="000000"/>
+          <w:kern w:val="0"/>
+          <w:lang w:eastAsia="es-ES"/>
+          <w14:ligatures w14:val="none"/>
+        </w:rPr>
+        <w:t>:</w:t>
       </w:r>
     </w:p>
     <w:p>
@@ -3168,15 +4035,93 @@
           <w14:ligatures w14:val="none"/>
         </w:rPr>
       </w:pPr>
-      <w:r>
-        <w:rPr>
-          <w:rFonts w:ascii="Arial" w:eastAsia="Times New Roman" w:hAnsi="Arial" w:cs="Arial"/>
-          <w:color w:val="000000"/>
-          <w:kern w:val="0"/>
-          <w:lang w:eastAsia="es-ES"/>
-          <w14:ligatures w14:val="none"/>
-        </w:rPr>
-        <w:t>Are landmarks appropriately applied?:</w:t>
+      <w:proofErr w:type="gramStart"/>
+      <w:r>
+        <w:rPr>
+          <w:rFonts w:ascii="Arial" w:eastAsia="Times New Roman" w:hAnsi="Arial" w:cs="Arial"/>
+          <w:color w:val="000000"/>
+          <w:kern w:val="0"/>
+          <w:lang w:eastAsia="es-ES"/>
+          <w14:ligatures w14:val="none"/>
+        </w:rPr>
+        <w:t xml:space="preserve">Are </w:t>
+      </w:r>
+      <w:proofErr w:type="spellStart"/>
+      <w:r>
+        <w:rPr>
+          <w:rFonts w:ascii="Arial" w:eastAsia="Times New Roman" w:hAnsi="Arial" w:cs="Arial"/>
+          <w:color w:val="000000"/>
+          <w:kern w:val="0"/>
+          <w:lang w:eastAsia="es-ES"/>
+          <w14:ligatures w14:val="none"/>
+        </w:rPr>
+        <w:t>landmarks</w:t>
+      </w:r>
+      <w:proofErr w:type="spellEnd"/>
+      <w:r>
+        <w:rPr>
+          <w:rFonts w:ascii="Arial" w:eastAsia="Times New Roman" w:hAnsi="Arial" w:cs="Arial"/>
+          <w:color w:val="000000"/>
+          <w:kern w:val="0"/>
+          <w:lang w:eastAsia="es-ES"/>
+          <w14:ligatures w14:val="none"/>
+        </w:rPr>
+        <w:t xml:space="preserve"> </w:t>
+      </w:r>
+      <w:proofErr w:type="spellStart"/>
+      <w:r>
+        <w:rPr>
+          <w:rFonts w:ascii="Arial" w:eastAsia="Times New Roman" w:hAnsi="Arial" w:cs="Arial"/>
+          <w:color w:val="000000"/>
+          <w:kern w:val="0"/>
+          <w:lang w:eastAsia="es-ES"/>
+          <w14:ligatures w14:val="none"/>
+        </w:rPr>
+        <w:t>appropriately</w:t>
+      </w:r>
+      <w:proofErr w:type="spellEnd"/>
+      <w:r>
+        <w:rPr>
+          <w:rFonts w:ascii="Arial" w:eastAsia="Times New Roman" w:hAnsi="Arial" w:cs="Arial"/>
+          <w:color w:val="000000"/>
+          <w:kern w:val="0"/>
+          <w:lang w:eastAsia="es-ES"/>
+          <w14:ligatures w14:val="none"/>
+        </w:rPr>
+        <w:t xml:space="preserve"> </w:t>
+      </w:r>
+      <w:proofErr w:type="spellStart"/>
+      <w:r>
+        <w:rPr>
+          <w:rFonts w:ascii="Arial" w:eastAsia="Times New Roman" w:hAnsi="Arial" w:cs="Arial"/>
+          <w:color w:val="000000"/>
+          <w:kern w:val="0"/>
+          <w:lang w:eastAsia="es-ES"/>
+          <w14:ligatures w14:val="none"/>
+        </w:rPr>
+        <w:t>applied</w:t>
+      </w:r>
+      <w:proofErr w:type="spellEnd"/>
+      <w:r>
+        <w:rPr>
+          <w:rFonts w:ascii="Arial" w:eastAsia="Times New Roman" w:hAnsi="Arial" w:cs="Arial"/>
+          <w:color w:val="000000"/>
+          <w:kern w:val="0"/>
+          <w:lang w:eastAsia="es-ES"/>
+          <w14:ligatures w14:val="none"/>
+        </w:rPr>
+        <w:t>?</w:t>
+      </w:r>
+      <w:proofErr w:type="gramEnd"/>
+      <w:r>
+        <w:rPr>
+          <w:rFonts w:ascii="Arial" w:eastAsia="Times New Roman" w:hAnsi="Arial" w:cs="Arial"/>
+          <w:color w:val="000000"/>
+          <w:kern w:val="0"/>
+          <w:lang w:eastAsia="es-ES"/>
+          <w14:ligatures w14:val="none"/>
+        </w:rPr>
+        <w:t>:</w:t>
       </w:r>
       <w:r>
         <w:rPr>
@@ -3223,6 +4168,7 @@
           <w14:ligatures w14:val="none"/>
         </w:rPr>
       </w:pPr>
+      <w:proofErr w:type="spellStart"/>
       <w:r>
         <w:rPr>
           <w:rFonts w:ascii="Arial" w:eastAsia="Times New Roman" w:hAnsi="Arial" w:cs="Arial"/>
@@ -3235,6 +4181,7 @@
         </w:rPr>
         <w:t>Distinguishable</w:t>
       </w:r>
+      <w:proofErr w:type="spellEnd"/>
     </w:p>
     <w:p>
       <w:pPr>
@@ -3273,7 +4220,29 @@
           <w:lang w:eastAsia="es-ES"/>
           <w14:ligatures w14:val="none"/>
         </w:rPr>
-        <w:t xml:space="preserve"> es una review y está correcto ya que tiene los controles</w:t>
+        <w:t xml:space="preserve"> es una </w:t>
+      </w:r>
+      <w:proofErr w:type="spellStart"/>
+      <w:r>
+        <w:rPr>
+          <w:rFonts w:ascii="Arial" w:eastAsia="Times New Roman" w:hAnsi="Arial" w:cs="Arial"/>
+          <w:color w:val="000000"/>
+          <w:kern w:val="0"/>
+          <w:lang w:eastAsia="es-ES"/>
+          <w14:ligatures w14:val="none"/>
+        </w:rPr>
+        <w:t>review</w:t>
+      </w:r>
+      <w:proofErr w:type="spellEnd"/>
+      <w:r>
+        <w:rPr>
+          <w:rFonts w:ascii="Arial" w:eastAsia="Times New Roman" w:hAnsi="Arial" w:cs="Arial"/>
+          <w:color w:val="000000"/>
+          <w:kern w:val="0"/>
+          <w:lang w:eastAsia="es-ES"/>
+          <w14:ligatures w14:val="none"/>
+        </w:rPr>
+        <w:t xml:space="preserve"> y está correcto ya que tiene los controles</w:t>
       </w:r>
     </w:p>
     <w:p>
@@ -3312,6 +4281,7 @@
           <w14:ligatures w14:val="none"/>
         </w:rPr>
       </w:pPr>
+      <w:proofErr w:type="spellStart"/>
       <w:r>
         <w:rPr>
           <w:rFonts w:ascii="Arial" w:eastAsia="Times New Roman" w:hAnsi="Arial" w:cs="Arial"/>
@@ -3322,7 +4292,20 @@
           <w:lang w:eastAsia="es-ES"/>
           <w14:ligatures w14:val="none"/>
         </w:rPr>
-        <w:t>Enough Time</w:t>
+        <w:t>Enough</w:t>
+      </w:r>
+      <w:proofErr w:type="spellEnd"/>
+      <w:r>
+        <w:rPr>
+          <w:rFonts w:ascii="Arial" w:eastAsia="Times New Roman" w:hAnsi="Arial" w:cs="Arial"/>
+          <w:b/>
+          <w:bCs/>
+          <w:color w:val="000000"/>
+          <w:kern w:val="0"/>
+          <w:lang w:eastAsia="es-ES"/>
+          <w14:ligatures w14:val="none"/>
+        </w:rPr>
+        <w:t xml:space="preserve"> Time</w:t>
       </w:r>
     </w:p>
     <w:p>
@@ -3352,17 +4335,63 @@
           <w:lang w:eastAsia="es-ES"/>
           <w14:ligatures w14:val="none"/>
         </w:rPr>
-        <w:t>Timing Adjustable:</w:t>
-      </w:r>
-      <w:r>
-        <w:rPr>
-          <w:rFonts w:ascii="Arial" w:eastAsia="Times New Roman" w:hAnsi="Arial" w:cs="Arial"/>
-          <w:color w:val="000000"/>
-          <w:kern w:val="0"/>
-          <w:lang w:eastAsia="es-ES"/>
-          <w14:ligatures w14:val="none"/>
-        </w:rPr>
-        <w:t xml:space="preserve"> es una review y está correcto ya que mi página web no tiene un tiempo límite</w:t>
+        <w:t xml:space="preserve">Timing </w:t>
+      </w:r>
+      <w:proofErr w:type="spellStart"/>
+      <w:r>
+        <w:rPr>
+          <w:rFonts w:ascii="Arial" w:eastAsia="Times New Roman" w:hAnsi="Arial" w:cs="Arial"/>
+          <w:color w:val="000000"/>
+          <w:kern w:val="0"/>
+          <w:u w:val="single"/>
+          <w:lang w:eastAsia="es-ES"/>
+          <w14:ligatures w14:val="none"/>
+        </w:rPr>
+        <w:t>Adjustable</w:t>
+      </w:r>
+      <w:proofErr w:type="spellEnd"/>
+      <w:r>
+        <w:rPr>
+          <w:rFonts w:ascii="Arial" w:eastAsia="Times New Roman" w:hAnsi="Arial" w:cs="Arial"/>
+          <w:color w:val="000000"/>
+          <w:kern w:val="0"/>
+          <w:u w:val="single"/>
+          <w:lang w:eastAsia="es-ES"/>
+          <w14:ligatures w14:val="none"/>
+        </w:rPr>
+        <w:t>:</w:t>
+      </w:r>
+      <w:r>
+        <w:rPr>
+          <w:rFonts w:ascii="Arial" w:eastAsia="Times New Roman" w:hAnsi="Arial" w:cs="Arial"/>
+          <w:color w:val="000000"/>
+          <w:kern w:val="0"/>
+          <w:lang w:eastAsia="es-ES"/>
+          <w14:ligatures w14:val="none"/>
+        </w:rPr>
+        <w:t xml:space="preserve"> es una </w:t>
+      </w:r>
+      <w:proofErr w:type="spellStart"/>
+      <w:r>
+        <w:rPr>
+          <w:rFonts w:ascii="Arial" w:eastAsia="Times New Roman" w:hAnsi="Arial" w:cs="Arial"/>
+          <w:color w:val="000000"/>
+          <w:kern w:val="0"/>
+          <w:lang w:eastAsia="es-ES"/>
+          <w14:ligatures w14:val="none"/>
+        </w:rPr>
+        <w:t>review</w:t>
+      </w:r>
+      <w:proofErr w:type="spellEnd"/>
+      <w:r>
+        <w:rPr>
+          <w:rFonts w:ascii="Arial" w:eastAsia="Times New Roman" w:hAnsi="Arial" w:cs="Arial"/>
+          <w:color w:val="000000"/>
+          <w:kern w:val="0"/>
+          <w:lang w:eastAsia="es-ES"/>
+          <w14:ligatures w14:val="none"/>
+        </w:rPr>
+        <w:t xml:space="preserve"> y está correcto ya que mi página web no tiene un tiempo límite</w:t>
       </w:r>
     </w:p>
     <w:p>
@@ -3401,6 +4430,7 @@
           <w14:ligatures w14:val="none"/>
         </w:rPr>
       </w:pPr>
+      <w:proofErr w:type="spellStart"/>
       <w:r>
         <w:rPr>
           <w:rFonts w:ascii="Arial" w:eastAsia="Times New Roman" w:hAnsi="Arial" w:cs="Arial"/>
@@ -3413,6 +4443,7 @@
         </w:rPr>
         <w:t>Navigable</w:t>
       </w:r>
+      <w:proofErr w:type="spellEnd"/>
     </w:p>
     <w:p>
       <w:pPr>
@@ -3432,6 +4463,7 @@
           <w14:ligatures w14:val="none"/>
         </w:rPr>
       </w:pPr>
+      <w:proofErr w:type="gramStart"/>
       <w:r>
         <w:rPr>
           <w:rFonts w:ascii="Arial" w:eastAsia="Times New Roman" w:hAnsi="Arial" w:cs="Arial"/>
@@ -3441,7 +4473,19 @@
           <w:lang w:eastAsia="es-ES"/>
           <w14:ligatures w14:val="none"/>
         </w:rPr>
-        <w:t>Bypass Blocks</w:t>
+        <w:t>Bypass</w:t>
+      </w:r>
+      <w:proofErr w:type="gramEnd"/>
+      <w:r>
+        <w:rPr>
+          <w:rFonts w:ascii="Arial" w:eastAsia="Times New Roman" w:hAnsi="Arial" w:cs="Arial"/>
+          <w:color w:val="000000"/>
+          <w:kern w:val="0"/>
+          <w:u w:val="single"/>
+          <w:lang w:eastAsia="es-ES"/>
+          <w14:ligatures w14:val="none"/>
+        </w:rPr>
+        <w:t xml:space="preserve"> Blocks</w:t>
       </w:r>
       <w:r>
         <w:rPr>
@@ -3540,6 +4584,7 @@
           <w14:ligatures w14:val="none"/>
         </w:rPr>
       </w:pPr>
+      <w:proofErr w:type="spellStart"/>
       <w:r>
         <w:rPr>
           <w:rFonts w:ascii="Arial" w:eastAsia="Times New Roman" w:hAnsi="Arial" w:cs="Arial"/>
@@ -3549,7 +4594,67 @@
           <w:lang w:eastAsia="es-ES"/>
           <w14:ligatures w14:val="none"/>
         </w:rPr>
-        <w:t>Missing button in form:</w:t>
+        <w:t>Missing</w:t>
+      </w:r>
+      <w:proofErr w:type="spellEnd"/>
+      <w:r>
+        <w:rPr>
+          <w:rFonts w:ascii="Arial" w:eastAsia="Times New Roman" w:hAnsi="Arial" w:cs="Arial"/>
+          <w:color w:val="000000"/>
+          <w:kern w:val="0"/>
+          <w:u w:val="single"/>
+          <w:lang w:eastAsia="es-ES"/>
+          <w14:ligatures w14:val="none"/>
+        </w:rPr>
+        <w:t xml:space="preserve"> </w:t>
+      </w:r>
+      <w:proofErr w:type="spellStart"/>
+      <w:r>
+        <w:rPr>
+          <w:rFonts w:ascii="Arial" w:eastAsia="Times New Roman" w:hAnsi="Arial" w:cs="Arial"/>
+          <w:color w:val="000000"/>
+          <w:kern w:val="0"/>
+          <w:u w:val="single"/>
+          <w:lang w:eastAsia="es-ES"/>
+          <w14:ligatures w14:val="none"/>
+        </w:rPr>
+        <w:t>button</w:t>
+      </w:r>
+      <w:proofErr w:type="spellEnd"/>
+      <w:r>
+        <w:rPr>
+          <w:rFonts w:ascii="Arial" w:eastAsia="Times New Roman" w:hAnsi="Arial" w:cs="Arial"/>
+          <w:color w:val="000000"/>
+          <w:kern w:val="0"/>
+          <w:u w:val="single"/>
+          <w:lang w:eastAsia="es-ES"/>
+          <w14:ligatures w14:val="none"/>
+        </w:rPr>
+        <w:t xml:space="preserve"> in </w:t>
+      </w:r>
+      <w:proofErr w:type="spellStart"/>
+      <w:r>
+        <w:rPr>
+          <w:rFonts w:ascii="Arial" w:eastAsia="Times New Roman" w:hAnsi="Arial" w:cs="Arial"/>
+          <w:color w:val="000000"/>
+          <w:kern w:val="0"/>
+          <w:u w:val="single"/>
+          <w:lang w:eastAsia="es-ES"/>
+          <w14:ligatures w14:val="none"/>
+        </w:rPr>
+        <w:t>form</w:t>
+      </w:r>
+      <w:proofErr w:type="spellEnd"/>
+      <w:r>
+        <w:rPr>
+          <w:rFonts w:ascii="Arial" w:eastAsia="Times New Roman" w:hAnsi="Arial" w:cs="Arial"/>
+          <w:color w:val="000000"/>
+          <w:kern w:val="0"/>
+          <w:u w:val="single"/>
+          <w:lang w:eastAsia="es-ES"/>
+          <w14:ligatures w14:val="none"/>
+        </w:rPr>
+        <w:t>:</w:t>
       </w:r>
       <w:r>
         <w:rPr>
@@ -3579,6 +4684,7 @@
           <w14:ligatures w14:val="none"/>
         </w:rPr>
       </w:pPr>
+      <w:proofErr w:type="spellStart"/>
       <w:r>
         <w:rPr>
           <w:rFonts w:ascii="Arial" w:eastAsia="Times New Roman" w:hAnsi="Arial" w:cs="Arial"/>
@@ -3588,7 +4694,91 @@
           <w:lang w:eastAsia="es-ES"/>
           <w14:ligatures w14:val="none"/>
         </w:rPr>
-        <w:t>Select box has not submit button:</w:t>
+        <w:t>Select</w:t>
+      </w:r>
+      <w:proofErr w:type="spellEnd"/>
+      <w:r>
+        <w:rPr>
+          <w:rFonts w:ascii="Arial" w:eastAsia="Times New Roman" w:hAnsi="Arial" w:cs="Arial"/>
+          <w:color w:val="000000"/>
+          <w:kern w:val="0"/>
+          <w:u w:val="single"/>
+          <w:lang w:eastAsia="es-ES"/>
+          <w14:ligatures w14:val="none"/>
+        </w:rPr>
+        <w:t xml:space="preserve"> box has </w:t>
+      </w:r>
+      <w:proofErr w:type="spellStart"/>
+      <w:r>
+        <w:rPr>
+          <w:rFonts w:ascii="Arial" w:eastAsia="Times New Roman" w:hAnsi="Arial" w:cs="Arial"/>
+          <w:color w:val="000000"/>
+          <w:kern w:val="0"/>
+          <w:u w:val="single"/>
+          <w:lang w:eastAsia="es-ES"/>
+          <w14:ligatures w14:val="none"/>
+        </w:rPr>
+        <w:t>not</w:t>
+      </w:r>
+      <w:proofErr w:type="spellEnd"/>
+      <w:r>
+        <w:rPr>
+          <w:rFonts w:ascii="Arial" w:eastAsia="Times New Roman" w:hAnsi="Arial" w:cs="Arial"/>
+          <w:color w:val="000000"/>
+          <w:kern w:val="0"/>
+          <w:u w:val="single"/>
+          <w:lang w:eastAsia="es-ES"/>
+          <w14:ligatures w14:val="none"/>
+        </w:rPr>
+        <w:t xml:space="preserve"> </w:t>
+      </w:r>
+      <w:proofErr w:type="spellStart"/>
+      <w:r>
+        <w:rPr>
+          <w:rFonts w:ascii="Arial" w:eastAsia="Times New Roman" w:hAnsi="Arial" w:cs="Arial"/>
+          <w:color w:val="000000"/>
+          <w:kern w:val="0"/>
+          <w:u w:val="single"/>
+          <w:lang w:eastAsia="es-ES"/>
+          <w14:ligatures w14:val="none"/>
+        </w:rPr>
+        <w:t>submit</w:t>
+      </w:r>
+      <w:proofErr w:type="spellEnd"/>
+      <w:r>
+        <w:rPr>
+          <w:rFonts w:ascii="Arial" w:eastAsia="Times New Roman" w:hAnsi="Arial" w:cs="Arial"/>
+          <w:color w:val="000000"/>
+          <w:kern w:val="0"/>
+          <w:u w:val="single"/>
+          <w:lang w:eastAsia="es-ES"/>
+          <w14:ligatures w14:val="none"/>
+        </w:rPr>
+        <w:t xml:space="preserve"> </w:t>
+      </w:r>
+      <w:proofErr w:type="spellStart"/>
+      <w:r>
+        <w:rPr>
+          <w:rFonts w:ascii="Arial" w:eastAsia="Times New Roman" w:hAnsi="Arial" w:cs="Arial"/>
+          <w:color w:val="000000"/>
+          <w:kern w:val="0"/>
+          <w:u w:val="single"/>
+          <w:lang w:eastAsia="es-ES"/>
+          <w14:ligatures w14:val="none"/>
+        </w:rPr>
+        <w:t>button</w:t>
+      </w:r>
+      <w:proofErr w:type="spellEnd"/>
+      <w:r>
+        <w:rPr>
+          <w:rFonts w:ascii="Arial" w:eastAsia="Times New Roman" w:hAnsi="Arial" w:cs="Arial"/>
+          <w:color w:val="000000"/>
+          <w:kern w:val="0"/>
+          <w:u w:val="single"/>
+          <w:lang w:eastAsia="es-ES"/>
+          <w14:ligatures w14:val="none"/>
+        </w:rPr>
+        <w:t>:</w:t>
       </w:r>
       <w:r>
         <w:rPr>
@@ -3677,6 +4867,7 @@
           <w14:ligatures w14:val="none"/>
         </w:rPr>
       </w:pPr>
+      <w:proofErr w:type="spellStart"/>
       <w:r>
         <w:rPr>
           <w:rFonts w:ascii="Arial" w:eastAsia="Times New Roman" w:hAnsi="Arial" w:cs="Arial"/>
@@ -3686,7 +4877,91 @@
           <w:lang w:eastAsia="es-ES"/>
           <w14:ligatures w14:val="none"/>
         </w:rPr>
-        <w:t>Form is missing button:</w:t>
+        <w:t>Form</w:t>
+      </w:r>
+      <w:proofErr w:type="spellEnd"/>
+      <w:r>
+        <w:rPr>
+          <w:rFonts w:ascii="Arial" w:eastAsia="Times New Roman" w:hAnsi="Arial" w:cs="Arial"/>
+          <w:color w:val="000000"/>
+          <w:kern w:val="0"/>
+          <w:u w:val="single"/>
+          <w:lang w:eastAsia="es-ES"/>
+          <w14:ligatures w14:val="none"/>
+        </w:rPr>
+        <w:t xml:space="preserve"> </w:t>
+      </w:r>
+      <w:proofErr w:type="spellStart"/>
+      <w:r>
+        <w:rPr>
+          <w:rFonts w:ascii="Arial" w:eastAsia="Times New Roman" w:hAnsi="Arial" w:cs="Arial"/>
+          <w:color w:val="000000"/>
+          <w:kern w:val="0"/>
+          <w:u w:val="single"/>
+          <w:lang w:eastAsia="es-ES"/>
+          <w14:ligatures w14:val="none"/>
+        </w:rPr>
+        <w:t>is</w:t>
+      </w:r>
+      <w:proofErr w:type="spellEnd"/>
+      <w:r>
+        <w:rPr>
+          <w:rFonts w:ascii="Arial" w:eastAsia="Times New Roman" w:hAnsi="Arial" w:cs="Arial"/>
+          <w:color w:val="000000"/>
+          <w:kern w:val="0"/>
+          <w:u w:val="single"/>
+          <w:lang w:eastAsia="es-ES"/>
+          <w14:ligatures w14:val="none"/>
+        </w:rPr>
+        <w:t xml:space="preserve"> </w:t>
+      </w:r>
+      <w:proofErr w:type="spellStart"/>
+      <w:r>
+        <w:rPr>
+          <w:rFonts w:ascii="Arial" w:eastAsia="Times New Roman" w:hAnsi="Arial" w:cs="Arial"/>
+          <w:color w:val="000000"/>
+          <w:kern w:val="0"/>
+          <w:u w:val="single"/>
+          <w:lang w:eastAsia="es-ES"/>
+          <w14:ligatures w14:val="none"/>
+        </w:rPr>
+        <w:t>missing</w:t>
+      </w:r>
+      <w:proofErr w:type="spellEnd"/>
+      <w:r>
+        <w:rPr>
+          <w:rFonts w:ascii="Arial" w:eastAsia="Times New Roman" w:hAnsi="Arial" w:cs="Arial"/>
+          <w:color w:val="000000"/>
+          <w:kern w:val="0"/>
+          <w:u w:val="single"/>
+          <w:lang w:eastAsia="es-ES"/>
+          <w14:ligatures w14:val="none"/>
+        </w:rPr>
+        <w:t xml:space="preserve"> </w:t>
+      </w:r>
+      <w:proofErr w:type="spellStart"/>
+      <w:r>
+        <w:rPr>
+          <w:rFonts w:ascii="Arial" w:eastAsia="Times New Roman" w:hAnsi="Arial" w:cs="Arial"/>
+          <w:color w:val="000000"/>
+          <w:kern w:val="0"/>
+          <w:u w:val="single"/>
+          <w:lang w:eastAsia="es-ES"/>
+          <w14:ligatures w14:val="none"/>
+        </w:rPr>
+        <w:t>button</w:t>
+      </w:r>
+      <w:proofErr w:type="spellEnd"/>
+      <w:r>
+        <w:rPr>
+          <w:rFonts w:ascii="Arial" w:eastAsia="Times New Roman" w:hAnsi="Arial" w:cs="Arial"/>
+          <w:color w:val="000000"/>
+          <w:kern w:val="0"/>
+          <w:u w:val="single"/>
+          <w:lang w:eastAsia="es-ES"/>
+          <w14:ligatures w14:val="none"/>
+        </w:rPr>
+        <w:t>:</w:t>
       </w:r>
       <w:r>
         <w:rPr>
@@ -3822,7 +5097,33 @@
           <w:lang w:eastAsia="es-ES"/>
           <w14:ligatures w14:val="none"/>
         </w:rPr>
-        <w:t>Time-based Media</w:t>
+        <w:t>Time-</w:t>
+      </w:r>
+      <w:proofErr w:type="spellStart"/>
+      <w:r>
+        <w:rPr>
+          <w:rFonts w:ascii="Arial" w:eastAsia="Times New Roman" w:hAnsi="Arial" w:cs="Arial"/>
+          <w:b/>
+          <w:bCs/>
+          <w:color w:val="000000"/>
+          <w:kern w:val="0"/>
+          <w:lang w:eastAsia="es-ES"/>
+          <w14:ligatures w14:val="none"/>
+        </w:rPr>
+        <w:t>based</w:t>
+      </w:r>
+      <w:proofErr w:type="spellEnd"/>
+      <w:r>
+        <w:rPr>
+          <w:rFonts w:ascii="Arial" w:eastAsia="Times New Roman" w:hAnsi="Arial" w:cs="Arial"/>
+          <w:b/>
+          <w:bCs/>
+          <w:color w:val="000000"/>
+          <w:kern w:val="0"/>
+          <w:lang w:eastAsia="es-ES"/>
+          <w14:ligatures w14:val="none"/>
+        </w:rPr>
+        <w:t xml:space="preserve"> Media</w:t>
       </w:r>
     </w:p>
     <w:p>
@@ -3843,15 +5144,27 @@
           <w14:ligatures w14:val="none"/>
         </w:rPr>
       </w:pPr>
-      <w:r>
-        <w:rPr>
-          <w:rFonts w:ascii="Arial" w:eastAsia="Times New Roman" w:hAnsi="Arial" w:cs="Arial"/>
-          <w:color w:val="000000"/>
-          <w:kern w:val="0"/>
-          <w:lang w:eastAsia="es-ES"/>
-          <w14:ligatures w14:val="none"/>
-        </w:rPr>
-        <w:t xml:space="preserve">Captions (Live): </w:t>
+      <w:proofErr w:type="spellStart"/>
+      <w:r>
+        <w:rPr>
+          <w:rFonts w:ascii="Arial" w:eastAsia="Times New Roman" w:hAnsi="Arial" w:cs="Arial"/>
+          <w:color w:val="000000"/>
+          <w:kern w:val="0"/>
+          <w:lang w:eastAsia="es-ES"/>
+          <w14:ligatures w14:val="none"/>
+        </w:rPr>
+        <w:t>Captions</w:t>
+      </w:r>
+      <w:proofErr w:type="spellEnd"/>
+      <w:r>
+        <w:rPr>
+          <w:rFonts w:ascii="Arial" w:eastAsia="Times New Roman" w:hAnsi="Arial" w:cs="Arial"/>
+          <w:color w:val="000000"/>
+          <w:kern w:val="0"/>
+          <w:lang w:eastAsia="es-ES"/>
+          <w14:ligatures w14:val="none"/>
+        </w:rPr>
+        <w:t xml:space="preserve"> (Live): </w:t>
       </w:r>
       <w:r>
         <w:rPr>
@@ -3890,8 +5203,96 @@
           <w:lang w:eastAsia="es-ES"/>
           <w14:ligatures w14:val="none"/>
         </w:rPr>
-        <w:t>Audio Description or Media Alternative (Prerecorded):</w:t>
-      </w:r>
+        <w:t xml:space="preserve">Audio </w:t>
+      </w:r>
+      <w:proofErr w:type="spellStart"/>
+      <w:r>
+        <w:rPr>
+          <w:rFonts w:ascii="Arial" w:eastAsia="Times New Roman" w:hAnsi="Arial" w:cs="Arial"/>
+          <w:color w:val="000000"/>
+          <w:kern w:val="0"/>
+          <w:lang w:eastAsia="es-ES"/>
+          <w14:ligatures w14:val="none"/>
+        </w:rPr>
+        <w:t>Description</w:t>
+      </w:r>
+      <w:proofErr w:type="spellEnd"/>
+      <w:r>
+        <w:rPr>
+          <w:rFonts w:ascii="Arial" w:eastAsia="Times New Roman" w:hAnsi="Arial" w:cs="Arial"/>
+          <w:color w:val="000000"/>
+          <w:kern w:val="0"/>
+          <w:lang w:eastAsia="es-ES"/>
+          <w14:ligatures w14:val="none"/>
+        </w:rPr>
+        <w:t xml:space="preserve"> </w:t>
+      </w:r>
+      <w:proofErr w:type="spellStart"/>
+      <w:r>
+        <w:rPr>
+          <w:rFonts w:ascii="Arial" w:eastAsia="Times New Roman" w:hAnsi="Arial" w:cs="Arial"/>
+          <w:color w:val="000000"/>
+          <w:kern w:val="0"/>
+          <w:lang w:eastAsia="es-ES"/>
+          <w14:ligatures w14:val="none"/>
+        </w:rPr>
+        <w:t>or</w:t>
+      </w:r>
+      <w:proofErr w:type="spellEnd"/>
+      <w:r>
+        <w:rPr>
+          <w:rFonts w:ascii="Arial" w:eastAsia="Times New Roman" w:hAnsi="Arial" w:cs="Arial"/>
+          <w:color w:val="000000"/>
+          <w:kern w:val="0"/>
+          <w:lang w:eastAsia="es-ES"/>
+          <w14:ligatures w14:val="none"/>
+        </w:rPr>
+        <w:t xml:space="preserve"> Media Alternative (</w:t>
+      </w:r>
+      <w:proofErr w:type="spellStart"/>
+      <w:r>
+        <w:rPr>
+          <w:rFonts w:ascii="Arial" w:eastAsia="Times New Roman" w:hAnsi="Arial" w:cs="Arial"/>
+          <w:color w:val="000000"/>
+          <w:kern w:val="0"/>
+          <w:lang w:eastAsia="es-ES"/>
+          <w14:ligatures w14:val="none"/>
+        </w:rPr>
+        <w:t>Prerecorded</w:t>
+      </w:r>
+      <w:proofErr w:type="spellEnd"/>
+      <w:r>
+        <w:rPr>
+          <w:rFonts w:ascii="Arial" w:eastAsia="Times New Roman" w:hAnsi="Arial" w:cs="Arial"/>
+          <w:color w:val="000000"/>
+          <w:kern w:val="0"/>
+          <w:lang w:eastAsia="es-ES"/>
+          <w14:ligatures w14:val="none"/>
+        </w:rPr>
+        <w:t>):</w:t>
+      </w:r>
+      <w:r>
+        <w:rPr>
+          <w:rFonts w:ascii="Arial" w:eastAsia="Times New Roman" w:hAnsi="Arial" w:cs="Arial"/>
+          <w:color w:val="000000"/>
+          <w:kern w:val="0"/>
+          <w:lang w:eastAsia="es-ES"/>
+          <w14:ligatures w14:val="none"/>
+        </w:rPr>
+        <w:t xml:space="preserve"> no he sabido resolver este </w:t>
+      </w:r>
+      <w:proofErr w:type="spellStart"/>
+      <w:r>
+        <w:rPr>
+          <w:rFonts w:ascii="Arial" w:eastAsia="Times New Roman" w:hAnsi="Arial" w:cs="Arial"/>
+          <w:color w:val="000000"/>
+          <w:kern w:val="0"/>
+          <w:lang w:eastAsia="es-ES"/>
+          <w14:ligatures w14:val="none"/>
+        </w:rPr>
+        <w:t>review</w:t>
+      </w:r>
+      <w:proofErr w:type="spellEnd"/>
     </w:p>
     <w:p>
       <w:pPr>
@@ -3929,6 +5330,7 @@
           <w14:ligatures w14:val="none"/>
         </w:rPr>
       </w:pPr>
+      <w:proofErr w:type="spellStart"/>
       <w:r>
         <w:rPr>
           <w:rFonts w:ascii="Arial" w:eastAsia="Times New Roman" w:hAnsi="Arial" w:cs="Arial"/>
@@ -3941,6 +5343,7 @@
         </w:rPr>
         <w:t>Distinguishable</w:t>
       </w:r>
+      <w:proofErr w:type="spellEnd"/>
     </w:p>
     <w:p>
       <w:pPr>
@@ -3960,15 +5363,49 @@
           <w14:ligatures w14:val="none"/>
         </w:rPr>
       </w:pPr>
-      <w:r>
-        <w:rPr>
-          <w:rFonts w:ascii="Arial" w:eastAsia="Times New Roman" w:hAnsi="Arial" w:cs="Arial"/>
-          <w:color w:val="000000"/>
-          <w:kern w:val="0"/>
-          <w:lang w:eastAsia="es-ES"/>
-          <w14:ligatures w14:val="none"/>
-        </w:rPr>
-        <w:t>Contrast (Minimum):</w:t>
+      <w:proofErr w:type="spellStart"/>
+      <w:r>
+        <w:rPr>
+          <w:rFonts w:ascii="Arial" w:eastAsia="Times New Roman" w:hAnsi="Arial" w:cs="Arial"/>
+          <w:color w:val="000000"/>
+          <w:kern w:val="0"/>
+          <w:lang w:eastAsia="es-ES"/>
+          <w14:ligatures w14:val="none"/>
+        </w:rPr>
+        <w:t>Contrast</w:t>
+      </w:r>
+      <w:proofErr w:type="spellEnd"/>
+      <w:r>
+        <w:rPr>
+          <w:rFonts w:ascii="Arial" w:eastAsia="Times New Roman" w:hAnsi="Arial" w:cs="Arial"/>
+          <w:color w:val="000000"/>
+          <w:kern w:val="0"/>
+          <w:lang w:eastAsia="es-ES"/>
+          <w14:ligatures w14:val="none"/>
+        </w:rPr>
+        <w:t xml:space="preserve"> (</w:t>
+      </w:r>
+      <w:proofErr w:type="spellStart"/>
+      <w:r>
+        <w:rPr>
+          <w:rFonts w:ascii="Arial" w:eastAsia="Times New Roman" w:hAnsi="Arial" w:cs="Arial"/>
+          <w:color w:val="000000"/>
+          <w:kern w:val="0"/>
+          <w:lang w:eastAsia="es-ES"/>
+          <w14:ligatures w14:val="none"/>
+        </w:rPr>
+        <w:t>Minimum</w:t>
+      </w:r>
+      <w:proofErr w:type="spellEnd"/>
+      <w:r>
+        <w:rPr>
+          <w:rFonts w:ascii="Arial" w:eastAsia="Times New Roman" w:hAnsi="Arial" w:cs="Arial"/>
+          <w:color w:val="000000"/>
+          <w:kern w:val="0"/>
+          <w:lang w:eastAsia="es-ES"/>
+          <w14:ligatures w14:val="none"/>
+        </w:rPr>
+        <w:t>):</w:t>
       </w:r>
       <w:r>
         <w:rPr>
@@ -3979,6 +5416,16 @@
           <w14:ligatures w14:val="none"/>
         </w:rPr>
         <w:t xml:space="preserve"> He cambiado los colores por otros tonos que si alcanzan el mínimo de contraste</w:t>
+      </w:r>
+      <w:r>
+        <w:rPr>
+          <w:rFonts w:ascii="Arial" w:eastAsia="Times New Roman" w:hAnsi="Arial" w:cs="Arial"/>
+          <w:color w:val="000000"/>
+          <w:kern w:val="0"/>
+          <w:lang w:eastAsia="es-ES"/>
+          <w14:ligatures w14:val="none"/>
+        </w:rPr>
+        <w:t xml:space="preserve"> (4.5)</w:t>
       </w:r>
     </w:p>
     <w:p>
@@ -3999,40 +5446,162 @@
           <w14:ligatures w14:val="none"/>
         </w:rPr>
       </w:pPr>
-      <w:r>
-        <w:rPr>
-          <w:rFonts w:ascii="Arial" w:eastAsia="Times New Roman" w:hAnsi="Arial" w:cs="Arial"/>
-          <w:color w:val="000000"/>
-          <w:kern w:val="0"/>
-          <w:lang w:eastAsia="es-ES"/>
-          <w14:ligatures w14:val="none"/>
-        </w:rPr>
-        <w:t>Images of Text:</w:t>
-      </w:r>
-      <w:r>
-        <w:rPr>
-          <w:rFonts w:ascii="Arial" w:eastAsia="Times New Roman" w:hAnsi="Arial" w:cs="Arial"/>
-          <w:color w:val="000000"/>
-          <w:kern w:val="0"/>
-          <w:lang w:eastAsia="es-ES"/>
-          <w14:ligatures w14:val="none"/>
-        </w:rPr>
-        <w:t xml:space="preserve"> El logo si tiene texto pero le he puesto el alt.</w:t>
-      </w:r>
-    </w:p>
-    <w:p>
-      <w:pPr>
-        <w:spacing w:after="0" w:line="240" w:lineRule="auto"/>
-        <w:ind w:left="2124"/>
-        <w:jc w:val="both"/>
-        <w:textAlignment w:val="baseline"/>
-        <w:rPr>
-          <w:rFonts w:ascii="Arial" w:eastAsia="Times New Roman" w:hAnsi="Arial" w:cs="Arial"/>
-          <w:color w:val="000000"/>
-          <w:kern w:val="0"/>
-          <w:lang w:eastAsia="es-ES"/>
-          <w14:ligatures w14:val="none"/>
-        </w:rPr>
+      <w:proofErr w:type="spellStart"/>
+      <w:r>
+        <w:rPr>
+          <w:rFonts w:ascii="Arial" w:eastAsia="Times New Roman" w:hAnsi="Arial" w:cs="Arial"/>
+          <w:color w:val="000000"/>
+          <w:kern w:val="0"/>
+          <w:lang w:eastAsia="es-ES"/>
+          <w14:ligatures w14:val="none"/>
+        </w:rPr>
+        <w:t>Images</w:t>
+      </w:r>
+      <w:proofErr w:type="spellEnd"/>
+      <w:r>
+        <w:rPr>
+          <w:rFonts w:ascii="Arial" w:eastAsia="Times New Roman" w:hAnsi="Arial" w:cs="Arial"/>
+          <w:color w:val="000000"/>
+          <w:kern w:val="0"/>
+          <w:lang w:eastAsia="es-ES"/>
+          <w14:ligatures w14:val="none"/>
+        </w:rPr>
+        <w:t xml:space="preserve"> </w:t>
+      </w:r>
+      <w:proofErr w:type="spellStart"/>
+      <w:r>
+        <w:rPr>
+          <w:rFonts w:ascii="Arial" w:eastAsia="Times New Roman" w:hAnsi="Arial" w:cs="Arial"/>
+          <w:color w:val="000000"/>
+          <w:kern w:val="0"/>
+          <w:lang w:eastAsia="es-ES"/>
+          <w14:ligatures w14:val="none"/>
+        </w:rPr>
+        <w:t>of</w:t>
+      </w:r>
+      <w:proofErr w:type="spellEnd"/>
+      <w:r>
+        <w:rPr>
+          <w:rFonts w:ascii="Arial" w:eastAsia="Times New Roman" w:hAnsi="Arial" w:cs="Arial"/>
+          <w:color w:val="000000"/>
+          <w:kern w:val="0"/>
+          <w:lang w:eastAsia="es-ES"/>
+          <w14:ligatures w14:val="none"/>
+        </w:rPr>
+        <w:t xml:space="preserve"> Text:</w:t>
+      </w:r>
+      <w:r>
+        <w:rPr>
+          <w:rFonts w:ascii="Arial" w:eastAsia="Times New Roman" w:hAnsi="Arial" w:cs="Arial"/>
+          <w:color w:val="000000"/>
+          <w:kern w:val="0"/>
+          <w:lang w:eastAsia="es-ES"/>
+          <w14:ligatures w14:val="none"/>
+        </w:rPr>
+        <w:t xml:space="preserve"> El logo si tiene </w:t>
+      </w:r>
+      <w:proofErr w:type="gramStart"/>
+      <w:r>
+        <w:rPr>
+          <w:rFonts w:ascii="Arial" w:eastAsia="Times New Roman" w:hAnsi="Arial" w:cs="Arial"/>
+          <w:color w:val="000000"/>
+          <w:kern w:val="0"/>
+          <w:lang w:eastAsia="es-ES"/>
+          <w14:ligatures w14:val="none"/>
+        </w:rPr>
+        <w:t>texto</w:t>
+      </w:r>
+      <w:proofErr w:type="gramEnd"/>
+      <w:r>
+        <w:rPr>
+          <w:rFonts w:ascii="Arial" w:eastAsia="Times New Roman" w:hAnsi="Arial" w:cs="Arial"/>
+          <w:color w:val="000000"/>
+          <w:kern w:val="0"/>
+          <w:lang w:eastAsia="es-ES"/>
+          <w14:ligatures w14:val="none"/>
+        </w:rPr>
+        <w:t xml:space="preserve"> pero le he puesto el </w:t>
+      </w:r>
+      <w:proofErr w:type="spellStart"/>
+      <w:r>
+        <w:rPr>
+          <w:rFonts w:ascii="Arial" w:eastAsia="Times New Roman" w:hAnsi="Arial" w:cs="Arial"/>
+          <w:color w:val="000000"/>
+          <w:kern w:val="0"/>
+          <w:lang w:eastAsia="es-ES"/>
+          <w14:ligatures w14:val="none"/>
+        </w:rPr>
+        <w:t>alt</w:t>
+      </w:r>
+      <w:proofErr w:type="spellEnd"/>
+      <w:r>
+        <w:rPr>
+          <w:rFonts w:ascii="Arial" w:eastAsia="Times New Roman" w:hAnsi="Arial" w:cs="Arial"/>
+          <w:color w:val="000000"/>
+          <w:kern w:val="0"/>
+          <w:lang w:eastAsia="es-ES"/>
+          <w14:ligatures w14:val="none"/>
+        </w:rPr>
+        <w:t>.</w:t>
+      </w:r>
+    </w:p>
+    <w:p>
+      <w:pPr>
+        <w:spacing w:after="0" w:line="240" w:lineRule="auto"/>
+        <w:rPr>
+          <w:rFonts w:ascii="Arial" w:eastAsia="Times New Roman" w:hAnsi="Arial" w:cs="Arial"/>
+          <w:kern w:val="0"/>
+          <w:sz w:val="24"/>
+          <w:szCs w:val="24"/>
+          <w:lang w:eastAsia="es-ES"/>
+          <w14:ligatures w14:val="none"/>
+        </w:rPr>
+      </w:pPr>
+      <w:r>
+        <w:rPr>
+          <w:rFonts w:ascii="Arial" w:eastAsia="Times New Roman" w:hAnsi="Arial" w:cs="Arial"/>
+          <w:kern w:val="0"/>
+          <w:sz w:val="24"/>
+          <w:szCs w:val="24"/>
+          <w:lang w:eastAsia="es-ES"/>
+          <w14:ligatures w14:val="none"/>
+        </w:rPr>
+        <w:br/>
+      </w:r>
+    </w:p>
+    <w:p>
+      <w:pPr>
+        <w:numPr>
+          <w:ilvl w:val="0"/>
+          <w:numId w:val="18"/>
+        </w:numPr>
+        <w:spacing w:after="0" w:line="240" w:lineRule="auto"/>
+        <w:jc w:val="both"/>
+        <w:textAlignment w:val="baseline"/>
+        <w:rPr>
+          <w:rFonts w:ascii="Arial" w:eastAsia="Times New Roman" w:hAnsi="Arial" w:cs="Arial"/>
+          <w:color w:val="000000"/>
+          <w:kern w:val="0"/>
+          <w:lang w:eastAsia="es-ES"/>
+          <w14:ligatures w14:val="none"/>
+        </w:rPr>
+      </w:pPr>
+      <w:r>
+        <w:rPr>
+          <w:rFonts w:ascii="Arial" w:eastAsia="Times New Roman" w:hAnsi="Arial" w:cs="Arial"/>
+          <w:color w:val="000000"/>
+          <w:kern w:val="0"/>
+          <w:lang w:eastAsia="es-ES"/>
+          <w14:ligatures w14:val="none"/>
+        </w:rPr>
+        <w:t>Haz las modificaciones necesarias en código para que la portada de la web cumpla con el nivel AAA de conformidad con la especificación. Comenta cómo has resuelto cada no conformidad de este nivel.</w:t>
+      </w:r>
+    </w:p>
+    <w:p>
+      <w:pPr>
+        <w:tabs>
+          <w:tab w:val="left" w:pos="2978"/>
+        </w:tabs>
       </w:pPr>
     </w:p>
     <w:p>
@@ -4042,30 +5611,40 @@
           <w:ilvl w:val="1"/>
           <w:numId w:val="12"/>
         </w:numPr>
-        <w:spacing w:after="0" w:line="240" w:lineRule="auto"/>
-        <w:rPr>
-          <w:rFonts w:ascii="Arial" w:eastAsia="Times New Roman" w:hAnsi="Arial" w:cs="Arial"/>
+        <w:tabs>
+          <w:tab w:val="left" w:pos="2978"/>
+        </w:tabs>
+        <w:rPr>
+          <w:rFonts w:ascii="Arial" w:hAnsi="Arial" w:cs="Arial"/>
           <w:b/>
           <w:bCs/>
-          <w:kern w:val="0"/>
-          <w:sz w:val="24"/>
-          <w:szCs w:val="24"/>
-          <w:lang w:eastAsia="es-ES"/>
-          <w14:ligatures w14:val="none"/>
-        </w:rPr>
-      </w:pPr>
-      <w:r>
-        <w:rPr>
-          <w:rFonts w:ascii="Arial" w:eastAsia="Times New Roman" w:hAnsi="Arial" w:cs="Arial"/>
+        </w:rPr>
+      </w:pPr>
+      <w:r>
+        <w:rPr>
+          <w:rFonts w:ascii="Arial" w:hAnsi="Arial" w:cs="Arial"/>
           <w:b/>
           <w:bCs/>
-          <w:kern w:val="0"/>
-          <w:sz w:val="24"/>
-          <w:szCs w:val="24"/>
-          <w:lang w:eastAsia="es-ES"/>
-          <w14:ligatures w14:val="none"/>
-        </w:rPr>
-        <w:t>Navigable</w:t>
+        </w:rPr>
+        <w:t>Time-</w:t>
+      </w:r>
+      <w:proofErr w:type="spellStart"/>
+      <w:r>
+        <w:rPr>
+          <w:rFonts w:ascii="Arial" w:hAnsi="Arial" w:cs="Arial"/>
+          <w:b/>
+          <w:bCs/>
+        </w:rPr>
+        <w:t>based</w:t>
+      </w:r>
+      <w:proofErr w:type="spellEnd"/>
+      <w:r>
+        <w:rPr>
+          <w:rFonts w:ascii="Arial" w:hAnsi="Arial" w:cs="Arial"/>
+          <w:b/>
+          <w:bCs/>
+        </w:rPr>
+        <w:t xml:space="preserve"> Media</w:t>
       </w:r>
     </w:p>
     <w:p>
@@ -4075,72 +5654,196 @@
           <w:ilvl w:val="0"/>
           <w:numId w:val="27"/>
         </w:numPr>
-        <w:spacing w:after="0" w:line="240" w:lineRule="auto"/>
-        <w:rPr>
-          <w:rFonts w:ascii="Arial" w:eastAsia="Times New Roman" w:hAnsi="Arial" w:cs="Arial"/>
-          <w:kern w:val="0"/>
-          <w:sz w:val="24"/>
-          <w:szCs w:val="24"/>
-          <w:lang w:eastAsia="es-ES"/>
-          <w14:ligatures w14:val="none"/>
-        </w:rPr>
-      </w:pPr>
-      <w:r>
-        <w:rPr>
-          <w:rFonts w:ascii="Arial" w:eastAsia="Times New Roman" w:hAnsi="Arial" w:cs="Arial"/>
-          <w:kern w:val="0"/>
-          <w:sz w:val="24"/>
-          <w:szCs w:val="24"/>
-          <w:lang w:eastAsia="es-ES"/>
-          <w14:ligatures w14:val="none"/>
-        </w:rPr>
-        <w:t>Focus Visible:</w:t>
-      </w:r>
-      <w:r>
-        <w:rPr>
-          <w:rFonts w:ascii="Arial" w:eastAsia="Times New Roman" w:hAnsi="Arial" w:cs="Arial"/>
-          <w:kern w:val="0"/>
-          <w:sz w:val="24"/>
-          <w:szCs w:val="24"/>
-          <w:lang w:eastAsia="es-ES"/>
-          <w14:ligatures w14:val="none"/>
-        </w:rPr>
-        <w:br/>
-      </w:r>
-    </w:p>
-    <w:p>
-      <w:pPr>
+        <w:tabs>
+          <w:tab w:val="left" w:pos="2978"/>
+        </w:tabs>
+        <w:rPr>
+          <w:rFonts w:ascii="Arial" w:hAnsi="Arial" w:cs="Arial"/>
+        </w:rPr>
+      </w:pPr>
+      <w:proofErr w:type="spellStart"/>
+      <w:r>
+        <w:rPr>
+          <w:rFonts w:ascii="Arial" w:hAnsi="Arial" w:cs="Arial"/>
+        </w:rPr>
+        <w:t>Sign</w:t>
+      </w:r>
+      <w:proofErr w:type="spellEnd"/>
+      <w:r>
+        <w:rPr>
+          <w:rFonts w:ascii="Arial" w:hAnsi="Arial" w:cs="Arial"/>
+        </w:rPr>
+        <w:t xml:space="preserve"> </w:t>
+      </w:r>
+      <w:proofErr w:type="spellStart"/>
+      <w:r>
+        <w:rPr>
+          <w:rFonts w:ascii="Arial" w:hAnsi="Arial" w:cs="Arial"/>
+        </w:rPr>
+        <w:t>La</w:t>
+      </w:r>
+      <w:r>
+        <w:rPr>
+          <w:rFonts w:ascii="Arial" w:hAnsi="Arial" w:cs="Arial"/>
+        </w:rPr>
+        <w:t>n</w:t>
+      </w:r>
+      <w:r>
+        <w:rPr>
+          <w:rFonts w:ascii="Arial" w:hAnsi="Arial" w:cs="Arial"/>
+        </w:rPr>
+        <w:t>guage</w:t>
+      </w:r>
+      <w:proofErr w:type="spellEnd"/>
+      <w:r>
+        <w:rPr>
+          <w:rFonts w:ascii="Arial" w:hAnsi="Arial" w:cs="Arial"/>
+        </w:rPr>
+        <w:t xml:space="preserve"> (</w:t>
+      </w:r>
+      <w:proofErr w:type="spellStart"/>
+      <w:r>
+        <w:rPr>
+          <w:rFonts w:ascii="Arial" w:hAnsi="Arial" w:cs="Arial"/>
+        </w:rPr>
+        <w:t>Prerecorded</w:t>
+      </w:r>
+      <w:proofErr w:type="spellEnd"/>
+      <w:r>
+        <w:rPr>
+          <w:rFonts w:ascii="Arial" w:hAnsi="Arial" w:cs="Arial"/>
+        </w:rPr>
+        <w:t>):</w:t>
+      </w:r>
+    </w:p>
+    <w:p>
+      <w:pPr>
+        <w:pStyle w:val="Prrafodelista"/>
         <w:numPr>
           <w:ilvl w:val="0"/>
-          <w:numId w:val="18"/>
+          <w:numId w:val="27"/>
         </w:numPr>
-        <w:spacing w:after="0" w:line="240" w:lineRule="auto"/>
-        <w:jc w:val="both"/>
-        <w:textAlignment w:val="baseline"/>
-        <w:rPr>
-          <w:rFonts w:ascii="Arial" w:eastAsia="Times New Roman" w:hAnsi="Arial" w:cs="Arial"/>
-          <w:color w:val="000000"/>
-          <w:kern w:val="0"/>
-          <w:lang w:eastAsia="es-ES"/>
-          <w14:ligatures w14:val="none"/>
-        </w:rPr>
-      </w:pPr>
-      <w:r>
-        <w:rPr>
-          <w:rFonts w:ascii="Arial" w:eastAsia="Times New Roman" w:hAnsi="Arial" w:cs="Arial"/>
-          <w:color w:val="000000"/>
-          <w:kern w:val="0"/>
-          <w:lang w:eastAsia="es-ES"/>
-          <w14:ligatures w14:val="none"/>
-        </w:rPr>
-        <w:t>Haz las modificaciones necesarias en código para que la portada de la web cumpla con el nivel AAA de conformidad con la especificación. Comenta cómo has resuelto cada no conformidad de este nivel.</w:t>
-      </w:r>
-    </w:p>
-    <w:p>
-      <w:pPr>
         <w:tabs>
           <w:tab w:val="left" w:pos="2978"/>
         </w:tabs>
+        <w:rPr>
+          <w:rFonts w:ascii="Arial" w:hAnsi="Arial" w:cs="Arial"/>
+        </w:rPr>
+      </w:pPr>
+      <w:r>
+        <w:rPr>
+          <w:rFonts w:ascii="Arial" w:hAnsi="Arial" w:cs="Arial"/>
+        </w:rPr>
+        <w:t xml:space="preserve">Extended Audio </w:t>
+      </w:r>
+      <w:proofErr w:type="spellStart"/>
+      <w:r>
+        <w:rPr>
+          <w:rFonts w:ascii="Arial" w:hAnsi="Arial" w:cs="Arial"/>
+        </w:rPr>
+        <w:t>Description</w:t>
+      </w:r>
+      <w:proofErr w:type="spellEnd"/>
+      <w:r>
+        <w:rPr>
+          <w:rFonts w:ascii="Arial" w:hAnsi="Arial" w:cs="Arial"/>
+        </w:rPr>
+        <w:t xml:space="preserve"> (</w:t>
+      </w:r>
+      <w:proofErr w:type="spellStart"/>
+      <w:r>
+        <w:rPr>
+          <w:rFonts w:ascii="Arial" w:hAnsi="Arial" w:cs="Arial"/>
+        </w:rPr>
+        <w:t>Prerecorded</w:t>
+      </w:r>
+      <w:proofErr w:type="spellEnd"/>
+      <w:r>
+        <w:rPr>
+          <w:rFonts w:ascii="Arial" w:hAnsi="Arial" w:cs="Arial"/>
+        </w:rPr>
+        <w:t>):</w:t>
+      </w:r>
+    </w:p>
+    <w:p>
+      <w:pPr>
+        <w:pStyle w:val="Prrafodelista"/>
+        <w:numPr>
+          <w:ilvl w:val="0"/>
+          <w:numId w:val="27"/>
+        </w:numPr>
+        <w:tabs>
+          <w:tab w:val="left" w:pos="2978"/>
+        </w:tabs>
+        <w:rPr>
+          <w:rFonts w:ascii="Arial" w:hAnsi="Arial" w:cs="Arial"/>
+        </w:rPr>
+      </w:pPr>
+      <w:r>
+        <w:rPr>
+          <w:rFonts w:ascii="Arial" w:hAnsi="Arial" w:cs="Arial"/>
+        </w:rPr>
+        <w:t>Media Alternative (</w:t>
+      </w:r>
+      <w:proofErr w:type="spellStart"/>
+      <w:r>
+        <w:rPr>
+          <w:rFonts w:ascii="Arial" w:hAnsi="Arial" w:cs="Arial"/>
+        </w:rPr>
+        <w:t>Prerecorded</w:t>
+      </w:r>
+      <w:proofErr w:type="spellEnd"/>
+      <w:r>
+        <w:rPr>
+          <w:rFonts w:ascii="Arial" w:hAnsi="Arial" w:cs="Arial"/>
+        </w:rPr>
+        <w:t xml:space="preserve">): </w:t>
+      </w:r>
+    </w:p>
+    <w:p>
+      <w:pPr>
+        <w:pStyle w:val="Prrafodelista"/>
+        <w:numPr>
+          <w:ilvl w:val="0"/>
+          <w:numId w:val="27"/>
+        </w:numPr>
+        <w:tabs>
+          <w:tab w:val="left" w:pos="2978"/>
+        </w:tabs>
+        <w:rPr>
+          <w:rFonts w:ascii="Arial" w:hAnsi="Arial" w:cs="Arial"/>
+        </w:rPr>
+      </w:pPr>
+      <w:r>
+        <w:rPr>
+          <w:rFonts w:ascii="Arial" w:hAnsi="Arial" w:cs="Arial"/>
+        </w:rPr>
+        <w:t>Audio-</w:t>
+      </w:r>
+      <w:proofErr w:type="spellStart"/>
+      <w:r>
+        <w:rPr>
+          <w:rFonts w:ascii="Arial" w:hAnsi="Arial" w:cs="Arial"/>
+        </w:rPr>
+        <w:t>only</w:t>
+      </w:r>
+      <w:proofErr w:type="spellEnd"/>
+      <w:r>
+        <w:rPr>
+          <w:rFonts w:ascii="Arial" w:hAnsi="Arial" w:cs="Arial"/>
+        </w:rPr>
+        <w:t xml:space="preserve"> (Live):</w:t>
+      </w:r>
+    </w:p>
+    <w:p>
+      <w:pPr>
+        <w:tabs>
+          <w:tab w:val="left" w:pos="2978"/>
+        </w:tabs>
+        <w:ind w:left="2124"/>
+        <w:rPr>
+          <w:rFonts w:ascii="Arial" w:hAnsi="Arial" w:cs="Arial"/>
+        </w:rPr>
       </w:pPr>
     </w:p>
     <w:p>
@@ -4155,27 +5858,27 @@
         </w:tabs>
         <w:rPr>
           <w:rFonts w:ascii="Arial" w:hAnsi="Arial" w:cs="Arial"/>
-        </w:rPr>
-      </w:pPr>
+          <w:b/>
+          <w:bCs/>
+        </w:rPr>
+      </w:pPr>
+      <w:proofErr w:type="spellStart"/>
       <w:r>
         <w:rPr>
           <w:rFonts w:ascii="Arial" w:hAnsi="Arial" w:cs="Arial"/>
-        </w:rPr>
-        <w:t>Time</w:t>
-      </w:r>
-      <w:r>
-        <w:rPr>
-          <w:rFonts w:ascii="Arial" w:hAnsi="Arial" w:cs="Arial"/>
-        </w:rPr>
-        <w:t>-based Media</w:t>
-      </w:r>
+          <w:b/>
+          <w:bCs/>
+        </w:rPr>
+        <w:t>Distinguishable</w:t>
+      </w:r>
+      <w:proofErr w:type="spellEnd"/>
     </w:p>
     <w:p>
       <w:pPr>
         <w:pStyle w:val="Prrafodelista"/>
         <w:numPr>
           <w:ilvl w:val="0"/>
-          <w:numId w:val="27"/>
+          <w:numId w:val="28"/>
         </w:numPr>
         <w:tabs>
           <w:tab w:val="left" w:pos="2978"/>
@@ -4184,11 +5887,33 @@
           <w:rFonts w:ascii="Arial" w:hAnsi="Arial" w:cs="Arial"/>
         </w:rPr>
       </w:pPr>
+      <w:proofErr w:type="spellStart"/>
       <w:r>
         <w:rPr>
           <w:rFonts w:ascii="Arial" w:hAnsi="Arial" w:cs="Arial"/>
         </w:rPr>
-        <w:t>Sign Laguage (Prerecorded):</w:t>
+        <w:t>Contrast</w:t>
+      </w:r>
+      <w:proofErr w:type="spellEnd"/>
+      <w:r>
+        <w:rPr>
+          <w:rFonts w:ascii="Arial" w:hAnsi="Arial" w:cs="Arial"/>
+        </w:rPr>
+        <w:t xml:space="preserve"> (</w:t>
+      </w:r>
+      <w:proofErr w:type="spellStart"/>
+      <w:r>
+        <w:rPr>
+          <w:rFonts w:ascii="Arial" w:hAnsi="Arial" w:cs="Arial"/>
+        </w:rPr>
+        <w:t>Enhanced</w:t>
+      </w:r>
+      <w:proofErr w:type="spellEnd"/>
+      <w:r>
+        <w:rPr>
+          <w:rFonts w:ascii="Arial" w:hAnsi="Arial" w:cs="Arial"/>
+        </w:rPr>
+        <w:t>):</w:t>
       </w:r>
     </w:p>
     <w:p>
@@ -4196,7 +5921,7 @@
         <w:pStyle w:val="Prrafodelista"/>
         <w:numPr>
           <w:ilvl w:val="0"/>
-          <w:numId w:val="27"/>
+          <w:numId w:val="28"/>
         </w:numPr>
         <w:tabs>
           <w:tab w:val="left" w:pos="2978"/>
@@ -4209,57 +5934,44 @@
         <w:rPr>
           <w:rFonts w:ascii="Arial" w:hAnsi="Arial" w:cs="Arial"/>
         </w:rPr>
-        <w:t>Extended Audio Description (Prerecorded):</w:t>
+        <w:t xml:space="preserve">Low </w:t>
+      </w:r>
+      <w:proofErr w:type="spellStart"/>
+      <w:r>
+        <w:rPr>
+          <w:rFonts w:ascii="Arial" w:hAnsi="Arial" w:cs="Arial"/>
+        </w:rPr>
+        <w:t>or</w:t>
+      </w:r>
+      <w:proofErr w:type="spellEnd"/>
+      <w:r>
+        <w:rPr>
+          <w:rFonts w:ascii="Arial" w:hAnsi="Arial" w:cs="Arial"/>
+        </w:rPr>
+        <w:t xml:space="preserve"> No </w:t>
+      </w:r>
+      <w:proofErr w:type="spellStart"/>
+      <w:r>
+        <w:rPr>
+          <w:rFonts w:ascii="Arial" w:hAnsi="Arial" w:cs="Arial"/>
+        </w:rPr>
+        <w:t>Background</w:t>
+      </w:r>
+      <w:proofErr w:type="spellEnd"/>
+      <w:r>
+        <w:rPr>
+          <w:rFonts w:ascii="Arial" w:hAnsi="Arial" w:cs="Arial"/>
+        </w:rPr>
+        <w:t xml:space="preserve"> Audio:</w:t>
       </w:r>
     </w:p>
     <w:p>
       <w:pPr>
         <w:pStyle w:val="Prrafodelista"/>
-        <w:numPr>
-          <w:ilvl w:val="0"/>
-          <w:numId w:val="27"/>
-        </w:numPr>
         <w:tabs>
           <w:tab w:val="left" w:pos="2978"/>
         </w:tabs>
-        <w:rPr>
-          <w:rFonts w:ascii="Arial" w:hAnsi="Arial" w:cs="Arial"/>
-        </w:rPr>
-      </w:pPr>
-      <w:r>
-        <w:rPr>
-          <w:rFonts w:ascii="Arial" w:hAnsi="Arial" w:cs="Arial"/>
-        </w:rPr>
-        <w:t xml:space="preserve">Media Alternative (Prerecorded): </w:t>
-      </w:r>
-    </w:p>
-    <w:p>
-      <w:pPr>
-        <w:pStyle w:val="Prrafodelista"/>
-        <w:numPr>
-          <w:ilvl w:val="0"/>
-          <w:numId w:val="27"/>
-        </w:numPr>
-        <w:tabs>
-          <w:tab w:val="left" w:pos="2978"/>
-        </w:tabs>
-        <w:rPr>
-          <w:rFonts w:ascii="Arial" w:hAnsi="Arial" w:cs="Arial"/>
-        </w:rPr>
-      </w:pPr>
-      <w:r>
-        <w:rPr>
-          <w:rFonts w:ascii="Arial" w:hAnsi="Arial" w:cs="Arial"/>
-        </w:rPr>
-        <w:t>Audio-only (Live):</w:t>
-      </w:r>
-    </w:p>
-    <w:p>
-      <w:pPr>
-        <w:tabs>
-          <w:tab w:val="left" w:pos="2978"/>
-        </w:tabs>
-        <w:ind w:left="2124"/>
+        <w:ind w:left="2484"/>
         <w:rPr>
           <w:rFonts w:ascii="Arial" w:hAnsi="Arial" w:cs="Arial"/>
         </w:rPr>
@@ -4277,89 +5989,20 @@
         </w:tabs>
         <w:rPr>
           <w:rFonts w:ascii="Arial" w:hAnsi="Arial" w:cs="Arial"/>
-        </w:rPr>
-      </w:pPr>
+          <w:b/>
+          <w:bCs/>
+        </w:rPr>
+      </w:pPr>
+      <w:proofErr w:type="spellStart"/>
       <w:r>
         <w:rPr>
           <w:rFonts w:ascii="Arial" w:hAnsi="Arial" w:cs="Arial"/>
-        </w:rPr>
-        <w:t>Distinguishable</w:t>
-      </w:r>
-    </w:p>
-    <w:p>
-      <w:pPr>
-        <w:pStyle w:val="Prrafodelista"/>
-        <w:numPr>
-          <w:ilvl w:val="0"/>
-          <w:numId w:val="28"/>
-        </w:numPr>
-        <w:tabs>
-          <w:tab w:val="left" w:pos="2978"/>
-        </w:tabs>
-        <w:rPr>
-          <w:rFonts w:ascii="Arial" w:hAnsi="Arial" w:cs="Arial"/>
-        </w:rPr>
-      </w:pPr>
-      <w:r>
-        <w:rPr>
-          <w:rFonts w:ascii="Arial" w:hAnsi="Arial" w:cs="Arial"/>
-        </w:rPr>
-        <w:t>Contrast (Enhanced):</w:t>
-      </w:r>
-    </w:p>
-    <w:p>
-      <w:pPr>
-        <w:pStyle w:val="Prrafodelista"/>
-        <w:numPr>
-          <w:ilvl w:val="0"/>
-          <w:numId w:val="28"/>
-        </w:numPr>
-        <w:tabs>
-          <w:tab w:val="left" w:pos="2978"/>
-        </w:tabs>
-        <w:rPr>
-          <w:rFonts w:ascii="Arial" w:hAnsi="Arial" w:cs="Arial"/>
-        </w:rPr>
-      </w:pPr>
-      <w:r>
-        <w:rPr>
-          <w:rFonts w:ascii="Arial" w:hAnsi="Arial" w:cs="Arial"/>
-        </w:rPr>
-        <w:t>Low or No Background Audio:</w:t>
-      </w:r>
-    </w:p>
-    <w:p>
-      <w:pPr>
-        <w:pStyle w:val="Prrafodelista"/>
-        <w:tabs>
-          <w:tab w:val="left" w:pos="2978"/>
-        </w:tabs>
-        <w:ind w:left="2484"/>
-        <w:rPr>
-          <w:rFonts w:ascii="Arial" w:hAnsi="Arial" w:cs="Arial"/>
-        </w:rPr>
-      </w:pPr>
-    </w:p>
-    <w:p>
-      <w:pPr>
-        <w:pStyle w:val="Prrafodelista"/>
-        <w:numPr>
-          <w:ilvl w:val="1"/>
-          <w:numId w:val="12"/>
-        </w:numPr>
-        <w:tabs>
-          <w:tab w:val="left" w:pos="2978"/>
-        </w:tabs>
-        <w:rPr>
-          <w:rFonts w:ascii="Arial" w:hAnsi="Arial" w:cs="Arial"/>
-        </w:rPr>
-      </w:pPr>
-      <w:r>
-        <w:rPr>
-          <w:rFonts w:ascii="Arial" w:hAnsi="Arial" w:cs="Arial"/>
+          <w:b/>
+          <w:bCs/>
         </w:rPr>
         <w:t>Navigable</w:t>
       </w:r>
+      <w:proofErr w:type="spellEnd"/>
     </w:p>
     <w:p>
       <w:pPr>
@@ -4375,11 +6018,47 @@
           <w:rFonts w:ascii="Arial" w:hAnsi="Arial" w:cs="Arial"/>
         </w:rPr>
       </w:pPr>
+      <w:proofErr w:type="gramStart"/>
       <w:r>
         <w:rPr>
           <w:rFonts w:ascii="Arial" w:hAnsi="Arial" w:cs="Arial"/>
         </w:rPr>
-        <w:t>Link Purpose (link only):</w:t>
+        <w:t>Link</w:t>
+      </w:r>
+      <w:proofErr w:type="gramEnd"/>
+      <w:r>
+        <w:rPr>
+          <w:rFonts w:ascii="Arial" w:hAnsi="Arial" w:cs="Arial"/>
+        </w:rPr>
+        <w:t xml:space="preserve"> </w:t>
+      </w:r>
+      <w:proofErr w:type="spellStart"/>
+      <w:r>
+        <w:rPr>
+          <w:rFonts w:ascii="Arial" w:hAnsi="Arial" w:cs="Arial"/>
+        </w:rPr>
+        <w:t>Purpose</w:t>
+      </w:r>
+      <w:proofErr w:type="spellEnd"/>
+      <w:r>
+        <w:rPr>
+          <w:rFonts w:ascii="Arial" w:hAnsi="Arial" w:cs="Arial"/>
+        </w:rPr>
+        <w:t xml:space="preserve"> (link </w:t>
+      </w:r>
+      <w:proofErr w:type="spellStart"/>
+      <w:r>
+        <w:rPr>
+          <w:rFonts w:ascii="Arial" w:hAnsi="Arial" w:cs="Arial"/>
+        </w:rPr>
+        <w:t>only</w:t>
+      </w:r>
+      <w:proofErr w:type="spellEnd"/>
+      <w:r>
+        <w:rPr>
+          <w:rFonts w:ascii="Arial" w:hAnsi="Arial" w:cs="Arial"/>
+        </w:rPr>
+        <w:t>):</w:t>
       </w:r>
     </w:p>
     <w:p>
@@ -4396,11 +6075,39 @@
           <w:rFonts w:ascii="Arial" w:hAnsi="Arial" w:cs="Arial"/>
         </w:rPr>
       </w:pPr>
+      <w:proofErr w:type="spellStart"/>
       <w:r>
         <w:rPr>
           <w:rFonts w:ascii="Arial" w:hAnsi="Arial" w:cs="Arial"/>
         </w:rPr>
-        <w:t>Section Headings:</w:t>
+        <w:t>Section</w:t>
+      </w:r>
+      <w:proofErr w:type="spellEnd"/>
+      <w:r>
+        <w:rPr>
+          <w:rFonts w:ascii="Arial" w:hAnsi="Arial" w:cs="Arial"/>
+        </w:rPr>
+        <w:t xml:space="preserve"> </w:t>
+      </w:r>
+      <w:proofErr w:type="spellStart"/>
+      <w:r>
+        <w:rPr>
+          <w:rFonts w:ascii="Arial" w:hAnsi="Arial" w:cs="Arial"/>
+        </w:rPr>
+        <w:t>Headings</w:t>
+      </w:r>
+      <w:proofErr w:type="spellEnd"/>
+      <w:r>
+        <w:rPr>
+          <w:rFonts w:ascii="Arial" w:hAnsi="Arial" w:cs="Arial"/>
+        </w:rPr>
+        <w:t>:</w:t>
+      </w:r>
+      <w:r>
+        <w:rPr>
+          <w:rFonts w:ascii="Arial" w:hAnsi="Arial" w:cs="Arial"/>
+        </w:rPr>
+        <w:t xml:space="preserve"> He cambiado la jerarquía ya que al tener algunos títulos ocultos no lo da por válido</w:t>
       </w:r>
     </w:p>
     <w:sectPr>

</xml_diff>